<commit_message>
Plan de tesis Doc
</commit_message>
<xml_diff>
--- a/Plan de Tesis.docx
+++ b/Plan de Tesis.docx
@@ -149,6 +149,18 @@
         </w:rPr>
         <w:t>PLAN DE TESIS</w:t>
       </w:r>
+      <w:r>
+        <w:rPr>
+          <w:rFonts w:ascii="CMU Bright" w:eastAsia="Yu Gothic" w:hAnsi="CMU Bright" w:cs="CMU Bright"/>
+          <w:b/>
+          <w:bCs/>
+          <w:sz w:val="28"/>
+          <w:szCs w:val="28"/>
+        </w:rPr>
+        <w:t xml:space="preserve"> GIT</w:t>
+      </w:r>
+      <w:bookmarkStart w:id="0" w:name="_GoBack"/>
+      <w:bookmarkEnd w:id="0"/>
     </w:p>
     <w:p>
       <w:pPr>
@@ -297,43 +309,44 @@
         </w:rPr>
         <w:t xml:space="preserve">Br. </w:t>
       </w:r>
-      <w:proofErr w:type="spellStart"/>
       <w:r>
         <w:rPr>
           <w:rFonts w:ascii="CMU Bright" w:eastAsia="Yu Gothic" w:hAnsi="CMU Bright" w:cs="CMU Bright"/>
           <w:b/>
           <w:bCs/>
         </w:rPr>
-        <w:t>Jose</w:t>
-      </w:r>
-      <w:proofErr w:type="spellEnd"/>
-      <w:r>
+        <w:t>Jose Carlos Nina Cruz</w:t>
+      </w:r>
+    </w:p>
+    <w:p>
+      <w:pPr>
+        <w:spacing w:after="0"/>
+        <w:jc w:val="center"/>
         <w:rPr>
           <w:rFonts w:ascii="CMU Bright" w:eastAsia="Yu Gothic" w:hAnsi="CMU Bright" w:cs="CMU Bright"/>
           <w:b/>
           <w:bCs/>
         </w:rPr>
-        <w:t xml:space="preserve"> Carlos Nina Cruz</w:t>
-      </w:r>
-    </w:p>
-    <w:p>
-      <w:pPr>
-        <w:spacing w:after="0"/>
-        <w:jc w:val="center"/>
+      </w:pPr>
+      <w:r>
         <w:rPr>
           <w:rFonts w:ascii="CMU Bright" w:eastAsia="Yu Gothic" w:hAnsi="CMU Bright" w:cs="CMU Bright"/>
           <w:b/>
           <w:bCs/>
         </w:rPr>
-      </w:pPr>
-      <w:r>
+        <w:t>Br. Wilian Dario Huanca Marca</w:t>
+      </w:r>
+    </w:p>
+    <w:p>
+      <w:pPr>
+        <w:spacing w:after="0"/>
+        <w:jc w:val="center"/>
         <w:rPr>
           <w:rFonts w:ascii="CMU Bright" w:eastAsia="Yu Gothic" w:hAnsi="CMU Bright" w:cs="CMU Bright"/>
           <w:b/>
           <w:bCs/>
         </w:rPr>
-        <w:t>Br. Wilian Dario Huanca Marca</w:t>
-      </w:r>
+      </w:pPr>
     </w:p>
     <w:p>
       <w:pPr>
@@ -345,61 +358,32 @@
           <w:bCs/>
         </w:rPr>
       </w:pPr>
-    </w:p>
-    <w:p>
-      <w:pPr>
-        <w:spacing w:after="0"/>
-        <w:jc w:val="center"/>
+      <w:r>
         <w:rPr>
           <w:rFonts w:ascii="CMU Bright" w:eastAsia="Yu Gothic" w:hAnsi="CMU Bright" w:cs="CMU Bright"/>
           <w:b/>
           <w:bCs/>
         </w:rPr>
-      </w:pPr>
-      <w:r>
+        <w:t>Asesor:</w:t>
+      </w:r>
+    </w:p>
+    <w:p>
+      <w:pPr>
+        <w:spacing w:after="0"/>
+        <w:jc w:val="center"/>
         <w:rPr>
           <w:rFonts w:ascii="CMU Bright" w:eastAsia="Yu Gothic" w:hAnsi="CMU Bright" w:cs="CMU Bright"/>
           <w:b/>
           <w:bCs/>
         </w:rPr>
-        <w:t>Asesor:</w:t>
-      </w:r>
-    </w:p>
-    <w:p>
-      <w:pPr>
-        <w:spacing w:after="0"/>
-        <w:jc w:val="center"/>
+      </w:pPr>
+      <w:r>
         <w:rPr>
           <w:rFonts w:ascii="CMU Bright" w:eastAsia="Yu Gothic" w:hAnsi="CMU Bright" w:cs="CMU Bright"/>
           <w:b/>
           <w:bCs/>
         </w:rPr>
-      </w:pPr>
-      <w:r>
-        <w:rPr>
-          <w:rFonts w:ascii="CMU Bright" w:eastAsia="Yu Gothic" w:hAnsi="CMU Bright" w:cs="CMU Bright"/>
-          <w:b/>
-          <w:bCs/>
-        </w:rPr>
-        <w:t xml:space="preserve">Ing. Denis </w:t>
-      </w:r>
-      <w:proofErr w:type="spellStart"/>
-      <w:r>
-        <w:rPr>
-          <w:rFonts w:ascii="CMU Bright" w:eastAsia="Yu Gothic" w:hAnsi="CMU Bright" w:cs="CMU Bright"/>
-          <w:b/>
-          <w:bCs/>
-        </w:rPr>
-        <w:t>Ivan</w:t>
-      </w:r>
-      <w:proofErr w:type="spellEnd"/>
-      <w:r>
-        <w:rPr>
-          <w:rFonts w:ascii="CMU Bright" w:eastAsia="Yu Gothic" w:hAnsi="CMU Bright" w:cs="CMU Bright"/>
-          <w:b/>
-          <w:bCs/>
-        </w:rPr>
-        <w:t xml:space="preserve"> Candia Oviedo</w:t>
+        <w:t>Ing. Denis Ivan Candia Oviedo</w:t>
       </w:r>
     </w:p>
     <w:p>
@@ -619,8 +603,6 @@
               <w:fldChar w:fldCharType="end"/>
             </w:r>
           </w:hyperlink>
-          <w:bookmarkStart w:id="0" w:name="_GoBack"/>
-          <w:bookmarkEnd w:id="0"/>
         </w:p>
         <w:p>
           <w:pPr>
@@ -5852,25 +5834,7 @@
           <w:sz w:val="24"/>
           <w:szCs w:val="24"/>
         </w:rPr>
-        <w:t xml:space="preserve">, Br. Manuel Moisés </w:t>
-      </w:r>
-      <w:proofErr w:type="spellStart"/>
-      <w:r>
-        <w:rPr>
-          <w:rFonts w:ascii="Times New Roman" w:hAnsi="Times New Roman" w:cs="Times New Roman"/>
-          <w:sz w:val="24"/>
-          <w:szCs w:val="24"/>
-        </w:rPr>
-        <w:t>Arizabal</w:t>
-      </w:r>
-      <w:proofErr w:type="spellEnd"/>
-      <w:r>
-        <w:rPr>
-          <w:rFonts w:ascii="Times New Roman" w:hAnsi="Times New Roman" w:cs="Times New Roman"/>
-          <w:sz w:val="24"/>
-          <w:szCs w:val="24"/>
-        </w:rPr>
-        <w:t xml:space="preserve"> Vera, Universidad Nacional de San Antonio Abad del Cusco, 2019.</w:t>
+        <w:t>, Br. Manuel Moisés Arizabal Vera, Universidad Nacional de San Antonio Abad del Cusco, 2019.</w:t>
       </w:r>
     </w:p>
     <w:p>
@@ -5937,61 +5901,7 @@
           <w:sz w:val="24"/>
           <w:szCs w:val="24"/>
         </w:rPr>
-        <w:t>En este trabajo se realizó el diseño de un centro de servicio (</w:t>
-      </w:r>
-      <w:proofErr w:type="spellStart"/>
-      <w:r>
-        <w:rPr>
-          <w:rFonts w:ascii="Times New Roman" w:hAnsi="Times New Roman" w:cs="Times New Roman"/>
-          <w:sz w:val="24"/>
-          <w:szCs w:val="24"/>
-        </w:rPr>
-        <w:t>Service</w:t>
-      </w:r>
-      <w:proofErr w:type="spellEnd"/>
-      <w:r>
-        <w:rPr>
-          <w:rFonts w:ascii="Times New Roman" w:hAnsi="Times New Roman" w:cs="Times New Roman"/>
-          <w:sz w:val="24"/>
-          <w:szCs w:val="24"/>
-        </w:rPr>
-        <w:t xml:space="preserve"> </w:t>
-      </w:r>
-      <w:proofErr w:type="spellStart"/>
-      <w:r>
-        <w:rPr>
-          <w:rFonts w:ascii="Times New Roman" w:hAnsi="Times New Roman" w:cs="Times New Roman"/>
-          <w:sz w:val="24"/>
-          <w:szCs w:val="24"/>
-        </w:rPr>
-        <w:t>Desk</w:t>
-      </w:r>
-      <w:proofErr w:type="spellEnd"/>
-      <w:r>
-        <w:rPr>
-          <w:rFonts w:ascii="Times New Roman" w:hAnsi="Times New Roman" w:cs="Times New Roman"/>
-          <w:sz w:val="24"/>
-          <w:szCs w:val="24"/>
-        </w:rPr>
-        <w:t>), cuyo objetivo principal es proveer un único punto de contacto para dar asesoramiento y soporte técnico a las solicitudes de los servicios de los usuarios. Se especificó los roles, responsabilidades y perfiles de personal de centro de servicios de TI; se elaboró los prototipos del Acuerdo de Nivel de Servicios (</w:t>
-      </w:r>
-      <w:proofErr w:type="spellStart"/>
-      <w:r>
-        <w:rPr>
-          <w:rFonts w:ascii="Times New Roman" w:hAnsi="Times New Roman" w:cs="Times New Roman"/>
-          <w:sz w:val="24"/>
-          <w:szCs w:val="24"/>
-        </w:rPr>
-        <w:t>SLA’s</w:t>
-      </w:r>
-      <w:proofErr w:type="spellEnd"/>
-      <w:r>
-        <w:rPr>
-          <w:rFonts w:ascii="Times New Roman" w:hAnsi="Times New Roman" w:cs="Times New Roman"/>
-          <w:sz w:val="24"/>
-          <w:szCs w:val="24"/>
-        </w:rPr>
-        <w:t xml:space="preserve">) y el Catálogo de Servicios; se elaboró los diagramas de actividad de los procesos en la gestión de Petición de servicio, </w:t>
+        <w:t xml:space="preserve">En este trabajo se realizó el diseño de un centro de servicio (Service Desk), cuyo objetivo principal es proveer un único punto de contacto para dar asesoramiento y soporte técnico a las solicitudes de los servicios de los usuarios. Se especificó los roles, responsabilidades y perfiles de personal de centro de servicios de TI; se elaboró los prototipos del Acuerdo de Nivel de Servicios (SLA’s) y el Catálogo de Servicios; se elaboró los diagramas de actividad de los procesos en la gestión de Petición de servicio, </w:t>
       </w:r>
       <w:r>
         <w:rPr>
@@ -6268,61 +6178,7 @@
           <w:sz w:val="24"/>
           <w:szCs w:val="24"/>
         </w:rPr>
-        <w:t xml:space="preserve"> </w:t>
-      </w:r>
-      <w:proofErr w:type="spellStart"/>
-      <w:r>
-        <w:rPr>
-          <w:rFonts w:ascii="Times New Roman" w:hAnsi="Times New Roman" w:cs="Times New Roman"/>
-          <w:sz w:val="24"/>
-          <w:szCs w:val="24"/>
-        </w:rPr>
-        <w:t>Abrahan</w:t>
-      </w:r>
-      <w:proofErr w:type="spellEnd"/>
-      <w:r>
-        <w:rPr>
-          <w:rFonts w:ascii="Times New Roman" w:hAnsi="Times New Roman" w:cs="Times New Roman"/>
-          <w:sz w:val="24"/>
-          <w:szCs w:val="24"/>
-        </w:rPr>
-        <w:t xml:space="preserve"> Bernardo </w:t>
-      </w:r>
-      <w:proofErr w:type="spellStart"/>
-      <w:r>
-        <w:rPr>
-          <w:rFonts w:ascii="Times New Roman" w:hAnsi="Times New Roman" w:cs="Times New Roman"/>
-          <w:sz w:val="24"/>
-          <w:szCs w:val="24"/>
-        </w:rPr>
-        <w:t>Garcia</w:t>
-      </w:r>
-      <w:proofErr w:type="spellEnd"/>
-      <w:r>
-        <w:rPr>
-          <w:rFonts w:ascii="Times New Roman" w:hAnsi="Times New Roman" w:cs="Times New Roman"/>
-          <w:sz w:val="24"/>
-          <w:szCs w:val="24"/>
-        </w:rPr>
-        <w:t xml:space="preserve"> </w:t>
-      </w:r>
-      <w:proofErr w:type="spellStart"/>
-      <w:r>
-        <w:rPr>
-          <w:rFonts w:ascii="Times New Roman" w:hAnsi="Times New Roman" w:cs="Times New Roman"/>
-          <w:sz w:val="24"/>
-          <w:szCs w:val="24"/>
-        </w:rPr>
-        <w:t>Alarcon</w:t>
-      </w:r>
-      <w:proofErr w:type="spellEnd"/>
-      <w:r>
-        <w:rPr>
-          <w:rFonts w:ascii="Times New Roman" w:hAnsi="Times New Roman" w:cs="Times New Roman"/>
-          <w:sz w:val="24"/>
-          <w:szCs w:val="24"/>
-        </w:rPr>
-        <w:t>,</w:t>
+        <w:t xml:space="preserve"> Abrahan Bernardo Garcia Alarcon,</w:t>
       </w:r>
       <w:r>
         <w:rPr>
@@ -6373,43 +6229,7 @@
           <w:sz w:val="24"/>
           <w:szCs w:val="24"/>
         </w:rPr>
-        <w:t xml:space="preserve">En este proyecto se ha propuesto la implantación del marco metodológico ITIL y la utilización de un aplicativo </w:t>
-      </w:r>
-      <w:proofErr w:type="spellStart"/>
-      <w:r>
-        <w:rPr>
-          <w:rFonts w:ascii="Times New Roman" w:hAnsi="Times New Roman" w:cs="Times New Roman"/>
-          <w:sz w:val="24"/>
-          <w:szCs w:val="24"/>
-        </w:rPr>
-        <w:t>Help</w:t>
-      </w:r>
-      <w:proofErr w:type="spellEnd"/>
-      <w:r>
-        <w:rPr>
-          <w:rFonts w:ascii="Times New Roman" w:hAnsi="Times New Roman" w:cs="Times New Roman"/>
-          <w:sz w:val="24"/>
-          <w:szCs w:val="24"/>
-        </w:rPr>
-        <w:t xml:space="preserve"> </w:t>
-      </w:r>
-      <w:proofErr w:type="spellStart"/>
-      <w:r>
-        <w:rPr>
-          <w:rFonts w:ascii="Times New Roman" w:hAnsi="Times New Roman" w:cs="Times New Roman"/>
-          <w:sz w:val="24"/>
-          <w:szCs w:val="24"/>
-        </w:rPr>
-        <w:t>desk</w:t>
-      </w:r>
-      <w:proofErr w:type="spellEnd"/>
-      <w:r>
-        <w:rPr>
-          <w:rFonts w:ascii="Times New Roman" w:hAnsi="Times New Roman" w:cs="Times New Roman"/>
-          <w:sz w:val="24"/>
-          <w:szCs w:val="24"/>
-        </w:rPr>
-        <w:t>, lo cual me permitirá identificar, evaluar, controlar y monitorear todas las incidencias y problemas que se den, para aplicar las posibles soluciones inmediatamente.</w:t>
+        <w:t>En este proyecto se ha propuesto la implantación del marco metodológico ITIL y la utilización de un aplicativo Help desk, lo cual me permitirá identificar, evaluar, controlar y monitorear todas las incidencias y problemas que se den, para aplicar las posibles soluciones inmediatamente.</w:t>
       </w:r>
     </w:p>
     <w:p>
@@ -6492,7 +6312,6 @@
         </w:rPr>
         <w:t>“</w:t>
       </w:r>
-      <w:proofErr w:type="spellStart"/>
       <w:r>
         <w:rPr>
           <w:rFonts w:ascii="Times New Roman" w:hAnsi="Times New Roman" w:cs="Times New Roman"/>
@@ -6501,9 +6320,8 @@
           <w:sz w:val="24"/>
           <w:szCs w:val="24"/>
         </w:rPr>
-        <w:t>Implementation</w:t>
-      </w:r>
-      <w:proofErr w:type="spellEnd"/>
+        <w:t>Implementation of incident management for data services using ITIL V3 in telecommunication operator company.</w:t>
+      </w:r>
       <w:r>
         <w:rPr>
           <w:rFonts w:ascii="Times New Roman" w:hAnsi="Times New Roman" w:cs="Times New Roman"/>
@@ -6512,9 +6330,46 @@
           <w:sz w:val="24"/>
           <w:szCs w:val="24"/>
         </w:rPr>
-        <w:t xml:space="preserve"> </w:t>
-      </w:r>
-      <w:proofErr w:type="spellStart"/>
+        <w:t xml:space="preserve">” </w:t>
+      </w:r>
+      <w:r>
+        <w:rPr>
+          <w:rFonts w:ascii="Times New Roman" w:hAnsi="Times New Roman" w:cs="Times New Roman"/>
+          <w:sz w:val="24"/>
+          <w:szCs w:val="24"/>
+        </w:rPr>
+        <w:t>Nugraha, A. D., &amp; Legowo, N.. International Conference on Applied Computer and Communication Technologies, 2017.</w:t>
+      </w:r>
+    </w:p>
+    <w:p>
+      <w:pPr>
+        <w:spacing w:line="360" w:lineRule="auto"/>
+        <w:jc w:val="both"/>
+        <w:rPr>
+          <w:rFonts w:ascii="Times New Roman" w:hAnsi="Times New Roman" w:cs="Times New Roman"/>
+          <w:sz w:val="24"/>
+          <w:szCs w:val="24"/>
+        </w:rPr>
+      </w:pPr>
+      <w:r>
+        <w:rPr>
+          <w:rFonts w:ascii="Times New Roman" w:hAnsi="Times New Roman" w:cs="Times New Roman"/>
+          <w:sz w:val="24"/>
+          <w:szCs w:val="24"/>
+        </w:rPr>
+        <w:t>Este proyecto tuvo un aporte en el tráfico de datos en indonesia ya que se pudo solucionar los incidentes y problemas gracias a los marcos de referencia de ITIL. Con el paso del tiempo los incidentes fueron solucionados según el nivel de emergencia y gravedad crítica.</w:t>
+      </w:r>
+    </w:p>
+    <w:p>
+      <w:pPr>
+        <w:spacing w:line="360" w:lineRule="auto"/>
+        <w:jc w:val="both"/>
+        <w:rPr>
+          <w:rFonts w:ascii="Times New Roman" w:hAnsi="Times New Roman" w:cs="Times New Roman"/>
+          <w:sz w:val="24"/>
+          <w:szCs w:val="24"/>
+        </w:rPr>
+      </w:pPr>
       <w:r>
         <w:rPr>
           <w:rFonts w:ascii="Times New Roman" w:hAnsi="Times New Roman" w:cs="Times New Roman"/>
@@ -6523,9 +6378,8 @@
           <w:sz w:val="24"/>
           <w:szCs w:val="24"/>
         </w:rPr>
-        <w:t>of</w:t>
-      </w:r>
-      <w:proofErr w:type="spellEnd"/>
+        <w:t>“</w:t>
+      </w:r>
       <w:r>
         <w:rPr>
           <w:rFonts w:ascii="Times New Roman" w:hAnsi="Times New Roman" w:cs="Times New Roman"/>
@@ -6534,9 +6388,8 @@
           <w:sz w:val="24"/>
           <w:szCs w:val="24"/>
         </w:rPr>
-        <w:t xml:space="preserve"> </w:t>
-      </w:r>
-      <w:proofErr w:type="spellStart"/>
+        <w:t>Strategies to Improve Human Resource Management using COBIT 5 For Data and Information Centre of Ministry of Agriculture of Indonesia of Republic</w:t>
+      </w:r>
       <w:r>
         <w:rPr>
           <w:rFonts w:ascii="Times New Roman" w:hAnsi="Times New Roman" w:cs="Times New Roman"/>
@@ -6545,326 +6398,15 @@
           <w:sz w:val="24"/>
           <w:szCs w:val="24"/>
         </w:rPr>
-        <w:t>incident</w:t>
-      </w:r>
-      <w:proofErr w:type="spellEnd"/>
-      <w:r>
-        <w:rPr>
-          <w:rFonts w:ascii="Times New Roman" w:hAnsi="Times New Roman" w:cs="Times New Roman"/>
-          <w:b/>
-          <w:bCs/>
-          <w:sz w:val="24"/>
-          <w:szCs w:val="24"/>
-        </w:rPr>
-        <w:t xml:space="preserve"> </w:t>
-      </w:r>
-      <w:proofErr w:type="spellStart"/>
-      <w:r>
-        <w:rPr>
-          <w:rFonts w:ascii="Times New Roman" w:hAnsi="Times New Roman" w:cs="Times New Roman"/>
-          <w:b/>
-          <w:bCs/>
-          <w:sz w:val="24"/>
-          <w:szCs w:val="24"/>
-        </w:rPr>
-        <w:t>management</w:t>
-      </w:r>
-      <w:proofErr w:type="spellEnd"/>
-      <w:r>
-        <w:rPr>
-          <w:rFonts w:ascii="Times New Roman" w:hAnsi="Times New Roman" w:cs="Times New Roman"/>
-          <w:b/>
-          <w:bCs/>
-          <w:sz w:val="24"/>
-          <w:szCs w:val="24"/>
-        </w:rPr>
-        <w:t xml:space="preserve"> </w:t>
-      </w:r>
-      <w:proofErr w:type="spellStart"/>
-      <w:r>
-        <w:rPr>
-          <w:rFonts w:ascii="Times New Roman" w:hAnsi="Times New Roman" w:cs="Times New Roman"/>
-          <w:b/>
-          <w:bCs/>
-          <w:sz w:val="24"/>
-          <w:szCs w:val="24"/>
-        </w:rPr>
-        <w:t>for</w:t>
-      </w:r>
-      <w:proofErr w:type="spellEnd"/>
-      <w:r>
-        <w:rPr>
-          <w:rFonts w:ascii="Times New Roman" w:hAnsi="Times New Roman" w:cs="Times New Roman"/>
-          <w:b/>
-          <w:bCs/>
-          <w:sz w:val="24"/>
-          <w:szCs w:val="24"/>
-        </w:rPr>
-        <w:t xml:space="preserve"> data </w:t>
-      </w:r>
-      <w:proofErr w:type="spellStart"/>
-      <w:r>
-        <w:rPr>
-          <w:rFonts w:ascii="Times New Roman" w:hAnsi="Times New Roman" w:cs="Times New Roman"/>
-          <w:b/>
-          <w:bCs/>
-          <w:sz w:val="24"/>
-          <w:szCs w:val="24"/>
-        </w:rPr>
-        <w:t>services</w:t>
-      </w:r>
-      <w:proofErr w:type="spellEnd"/>
-      <w:r>
-        <w:rPr>
-          <w:rFonts w:ascii="Times New Roman" w:hAnsi="Times New Roman" w:cs="Times New Roman"/>
-          <w:b/>
-          <w:bCs/>
-          <w:sz w:val="24"/>
-          <w:szCs w:val="24"/>
-        </w:rPr>
-        <w:t xml:space="preserve"> </w:t>
-      </w:r>
-      <w:proofErr w:type="spellStart"/>
-      <w:r>
-        <w:rPr>
-          <w:rFonts w:ascii="Times New Roman" w:hAnsi="Times New Roman" w:cs="Times New Roman"/>
-          <w:b/>
-          <w:bCs/>
-          <w:sz w:val="24"/>
-          <w:szCs w:val="24"/>
-        </w:rPr>
-        <w:t>using</w:t>
-      </w:r>
-      <w:proofErr w:type="spellEnd"/>
-      <w:r>
-        <w:rPr>
-          <w:rFonts w:ascii="Times New Roman" w:hAnsi="Times New Roman" w:cs="Times New Roman"/>
-          <w:b/>
-          <w:bCs/>
-          <w:sz w:val="24"/>
-          <w:szCs w:val="24"/>
-        </w:rPr>
-        <w:t xml:space="preserve"> ITIL V3 in </w:t>
-      </w:r>
-      <w:proofErr w:type="spellStart"/>
-      <w:r>
-        <w:rPr>
-          <w:rFonts w:ascii="Times New Roman" w:hAnsi="Times New Roman" w:cs="Times New Roman"/>
-          <w:b/>
-          <w:bCs/>
-          <w:sz w:val="24"/>
-          <w:szCs w:val="24"/>
-        </w:rPr>
-        <w:t>telecommunication</w:t>
-      </w:r>
-      <w:proofErr w:type="spellEnd"/>
-      <w:r>
-        <w:rPr>
-          <w:rFonts w:ascii="Times New Roman" w:hAnsi="Times New Roman" w:cs="Times New Roman"/>
-          <w:b/>
-          <w:bCs/>
-          <w:sz w:val="24"/>
-          <w:szCs w:val="24"/>
-        </w:rPr>
-        <w:t xml:space="preserve"> </w:t>
-      </w:r>
-      <w:proofErr w:type="spellStart"/>
-      <w:r>
-        <w:rPr>
-          <w:rFonts w:ascii="Times New Roman" w:hAnsi="Times New Roman" w:cs="Times New Roman"/>
-          <w:b/>
-          <w:bCs/>
-          <w:sz w:val="24"/>
-          <w:szCs w:val="24"/>
-        </w:rPr>
-        <w:t>operator</w:t>
-      </w:r>
-      <w:proofErr w:type="spellEnd"/>
-      <w:r>
-        <w:rPr>
-          <w:rFonts w:ascii="Times New Roman" w:hAnsi="Times New Roman" w:cs="Times New Roman"/>
-          <w:b/>
-          <w:bCs/>
-          <w:sz w:val="24"/>
-          <w:szCs w:val="24"/>
-        </w:rPr>
-        <w:t xml:space="preserve"> </w:t>
-      </w:r>
-      <w:proofErr w:type="spellStart"/>
-      <w:r>
-        <w:rPr>
-          <w:rFonts w:ascii="Times New Roman" w:hAnsi="Times New Roman" w:cs="Times New Roman"/>
-          <w:b/>
-          <w:bCs/>
-          <w:sz w:val="24"/>
-          <w:szCs w:val="24"/>
-        </w:rPr>
-        <w:t>company</w:t>
-      </w:r>
-      <w:proofErr w:type="spellEnd"/>
-      <w:r>
-        <w:rPr>
-          <w:rFonts w:ascii="Times New Roman" w:hAnsi="Times New Roman" w:cs="Times New Roman"/>
-          <w:b/>
-          <w:bCs/>
-          <w:sz w:val="24"/>
-          <w:szCs w:val="24"/>
-        </w:rPr>
-        <w:t>.</w:t>
-      </w:r>
-      <w:r>
-        <w:rPr>
-          <w:rFonts w:ascii="Times New Roman" w:hAnsi="Times New Roman" w:cs="Times New Roman"/>
-          <w:b/>
-          <w:bCs/>
-          <w:sz w:val="24"/>
-          <w:szCs w:val="24"/>
-        </w:rPr>
-        <w:t xml:space="preserve">” </w:t>
-      </w:r>
-      <w:proofErr w:type="spellStart"/>
-      <w:r>
-        <w:rPr>
-          <w:rFonts w:ascii="Times New Roman" w:hAnsi="Times New Roman" w:cs="Times New Roman"/>
-          <w:sz w:val="24"/>
-          <w:szCs w:val="24"/>
-        </w:rPr>
-        <w:t>Nugraha</w:t>
-      </w:r>
-      <w:proofErr w:type="spellEnd"/>
-      <w:r>
-        <w:rPr>
-          <w:rFonts w:ascii="Times New Roman" w:hAnsi="Times New Roman" w:cs="Times New Roman"/>
-          <w:sz w:val="24"/>
-          <w:szCs w:val="24"/>
-        </w:rPr>
-        <w:t xml:space="preserve">, A. D., &amp; </w:t>
-      </w:r>
-      <w:proofErr w:type="spellStart"/>
-      <w:r>
-        <w:rPr>
-          <w:rFonts w:ascii="Times New Roman" w:hAnsi="Times New Roman" w:cs="Times New Roman"/>
-          <w:sz w:val="24"/>
-          <w:szCs w:val="24"/>
-        </w:rPr>
-        <w:t>Legowo</w:t>
-      </w:r>
-      <w:proofErr w:type="spellEnd"/>
-      <w:r>
-        <w:rPr>
-          <w:rFonts w:ascii="Times New Roman" w:hAnsi="Times New Roman" w:cs="Times New Roman"/>
-          <w:sz w:val="24"/>
-          <w:szCs w:val="24"/>
-        </w:rPr>
-        <w:t xml:space="preserve">, </w:t>
-      </w:r>
-      <w:proofErr w:type="gramStart"/>
-      <w:r>
-        <w:rPr>
-          <w:rFonts w:ascii="Times New Roman" w:hAnsi="Times New Roman" w:cs="Times New Roman"/>
-          <w:sz w:val="24"/>
-          <w:szCs w:val="24"/>
-        </w:rPr>
-        <w:t>N..</w:t>
-      </w:r>
-      <w:proofErr w:type="gramEnd"/>
-      <w:r>
-        <w:rPr>
-          <w:rFonts w:ascii="Times New Roman" w:hAnsi="Times New Roman" w:cs="Times New Roman"/>
-          <w:sz w:val="24"/>
-          <w:szCs w:val="24"/>
-        </w:rPr>
-        <w:t xml:space="preserve"> International </w:t>
-      </w:r>
-      <w:proofErr w:type="spellStart"/>
-      <w:r>
-        <w:rPr>
-          <w:rFonts w:ascii="Times New Roman" w:hAnsi="Times New Roman" w:cs="Times New Roman"/>
-          <w:sz w:val="24"/>
-          <w:szCs w:val="24"/>
-        </w:rPr>
-        <w:t>Conference</w:t>
-      </w:r>
-      <w:proofErr w:type="spellEnd"/>
-      <w:r>
-        <w:rPr>
-          <w:rFonts w:ascii="Times New Roman" w:hAnsi="Times New Roman" w:cs="Times New Roman"/>
-          <w:sz w:val="24"/>
-          <w:szCs w:val="24"/>
-        </w:rPr>
-        <w:t xml:space="preserve"> </w:t>
-      </w:r>
-      <w:proofErr w:type="spellStart"/>
-      <w:r>
-        <w:rPr>
-          <w:rFonts w:ascii="Times New Roman" w:hAnsi="Times New Roman" w:cs="Times New Roman"/>
-          <w:sz w:val="24"/>
-          <w:szCs w:val="24"/>
-        </w:rPr>
-        <w:t>on</w:t>
-      </w:r>
-      <w:proofErr w:type="spellEnd"/>
-      <w:r>
-        <w:rPr>
-          <w:rFonts w:ascii="Times New Roman" w:hAnsi="Times New Roman" w:cs="Times New Roman"/>
-          <w:sz w:val="24"/>
-          <w:szCs w:val="24"/>
-        </w:rPr>
-        <w:t xml:space="preserve"> </w:t>
-      </w:r>
-      <w:proofErr w:type="spellStart"/>
-      <w:r>
-        <w:rPr>
-          <w:rFonts w:ascii="Times New Roman" w:hAnsi="Times New Roman" w:cs="Times New Roman"/>
-          <w:sz w:val="24"/>
-          <w:szCs w:val="24"/>
-        </w:rPr>
-        <w:t>Applied</w:t>
-      </w:r>
-      <w:proofErr w:type="spellEnd"/>
-      <w:r>
-        <w:rPr>
-          <w:rFonts w:ascii="Times New Roman" w:hAnsi="Times New Roman" w:cs="Times New Roman"/>
-          <w:sz w:val="24"/>
-          <w:szCs w:val="24"/>
-        </w:rPr>
-        <w:t xml:space="preserve"> </w:t>
-      </w:r>
-      <w:proofErr w:type="spellStart"/>
-      <w:r>
-        <w:rPr>
-          <w:rFonts w:ascii="Times New Roman" w:hAnsi="Times New Roman" w:cs="Times New Roman"/>
-          <w:sz w:val="24"/>
-          <w:szCs w:val="24"/>
-        </w:rPr>
-        <w:t>Computer</w:t>
-      </w:r>
-      <w:proofErr w:type="spellEnd"/>
-      <w:r>
-        <w:rPr>
-          <w:rFonts w:ascii="Times New Roman" w:hAnsi="Times New Roman" w:cs="Times New Roman"/>
-          <w:sz w:val="24"/>
-          <w:szCs w:val="24"/>
-        </w:rPr>
-        <w:t xml:space="preserve"> and </w:t>
-      </w:r>
-      <w:proofErr w:type="spellStart"/>
-      <w:r>
-        <w:rPr>
-          <w:rFonts w:ascii="Times New Roman" w:hAnsi="Times New Roman" w:cs="Times New Roman"/>
-          <w:sz w:val="24"/>
-          <w:szCs w:val="24"/>
-        </w:rPr>
-        <w:t>Communication</w:t>
-      </w:r>
-      <w:proofErr w:type="spellEnd"/>
-      <w:r>
-        <w:rPr>
-          <w:rFonts w:ascii="Times New Roman" w:hAnsi="Times New Roman" w:cs="Times New Roman"/>
-          <w:sz w:val="24"/>
-          <w:szCs w:val="24"/>
-        </w:rPr>
-        <w:t xml:space="preserve"> Technologies, 2017.</w:t>
+        <w:t>”</w:t>
+      </w:r>
+      <w:r>
+        <w:rPr>
+          <w:rFonts w:ascii="Times New Roman" w:hAnsi="Times New Roman" w:cs="Times New Roman"/>
+          <w:sz w:val="24"/>
+          <w:szCs w:val="24"/>
+        </w:rPr>
+        <w:t xml:space="preserve"> Fitroh, Damanik, A., &amp; Firmansyah, A. F. 2018.</w:t>
       </w:r>
     </w:p>
     <w:p>
@@ -6883,435 +6425,7 @@
           <w:sz w:val="24"/>
           <w:szCs w:val="24"/>
         </w:rPr>
-        <w:t>Este proyecto tuvo un aporte en el tráfico de datos en indonesia ya que se pudo solucionar los incidentes y problemas gracias a los marcos de referencia de ITIL. Con el paso del tiempo los incidentes fueron solucionados según el nivel de emergencia y gravedad crítica.</w:t>
-      </w:r>
-    </w:p>
-    <w:p>
-      <w:pPr>
-        <w:spacing w:line="360" w:lineRule="auto"/>
-        <w:jc w:val="both"/>
-        <w:rPr>
-          <w:rFonts w:ascii="Times New Roman" w:hAnsi="Times New Roman" w:cs="Times New Roman"/>
-          <w:sz w:val="24"/>
-          <w:szCs w:val="24"/>
-        </w:rPr>
-      </w:pPr>
-      <w:r>
-        <w:rPr>
-          <w:rFonts w:ascii="Times New Roman" w:hAnsi="Times New Roman" w:cs="Times New Roman"/>
-          <w:b/>
-          <w:bCs/>
-          <w:sz w:val="24"/>
-          <w:szCs w:val="24"/>
-        </w:rPr>
-        <w:t>“</w:t>
-      </w:r>
-      <w:proofErr w:type="spellStart"/>
-      <w:r>
-        <w:rPr>
-          <w:rFonts w:ascii="Times New Roman" w:hAnsi="Times New Roman" w:cs="Times New Roman"/>
-          <w:b/>
-          <w:bCs/>
-          <w:sz w:val="24"/>
-          <w:szCs w:val="24"/>
-        </w:rPr>
-        <w:t>Strategies</w:t>
-      </w:r>
-      <w:proofErr w:type="spellEnd"/>
-      <w:r>
-        <w:rPr>
-          <w:rFonts w:ascii="Times New Roman" w:hAnsi="Times New Roman" w:cs="Times New Roman"/>
-          <w:b/>
-          <w:bCs/>
-          <w:sz w:val="24"/>
-          <w:szCs w:val="24"/>
-        </w:rPr>
-        <w:t xml:space="preserve"> </w:t>
-      </w:r>
-      <w:proofErr w:type="spellStart"/>
-      <w:r>
-        <w:rPr>
-          <w:rFonts w:ascii="Times New Roman" w:hAnsi="Times New Roman" w:cs="Times New Roman"/>
-          <w:b/>
-          <w:bCs/>
-          <w:sz w:val="24"/>
-          <w:szCs w:val="24"/>
-        </w:rPr>
-        <w:t>to</w:t>
-      </w:r>
-      <w:proofErr w:type="spellEnd"/>
-      <w:r>
-        <w:rPr>
-          <w:rFonts w:ascii="Times New Roman" w:hAnsi="Times New Roman" w:cs="Times New Roman"/>
-          <w:b/>
-          <w:bCs/>
-          <w:sz w:val="24"/>
-          <w:szCs w:val="24"/>
-        </w:rPr>
-        <w:t xml:space="preserve"> </w:t>
-      </w:r>
-      <w:proofErr w:type="spellStart"/>
-      <w:r>
-        <w:rPr>
-          <w:rFonts w:ascii="Times New Roman" w:hAnsi="Times New Roman" w:cs="Times New Roman"/>
-          <w:b/>
-          <w:bCs/>
-          <w:sz w:val="24"/>
-          <w:szCs w:val="24"/>
-        </w:rPr>
-        <w:t>Improve</w:t>
-      </w:r>
-      <w:proofErr w:type="spellEnd"/>
-      <w:r>
-        <w:rPr>
-          <w:rFonts w:ascii="Times New Roman" w:hAnsi="Times New Roman" w:cs="Times New Roman"/>
-          <w:b/>
-          <w:bCs/>
-          <w:sz w:val="24"/>
-          <w:szCs w:val="24"/>
-        </w:rPr>
-        <w:t xml:space="preserve"> Human </w:t>
-      </w:r>
-      <w:proofErr w:type="spellStart"/>
-      <w:r>
-        <w:rPr>
-          <w:rFonts w:ascii="Times New Roman" w:hAnsi="Times New Roman" w:cs="Times New Roman"/>
-          <w:b/>
-          <w:bCs/>
-          <w:sz w:val="24"/>
-          <w:szCs w:val="24"/>
-        </w:rPr>
-        <w:t>Resource</w:t>
-      </w:r>
-      <w:proofErr w:type="spellEnd"/>
-      <w:r>
-        <w:rPr>
-          <w:rFonts w:ascii="Times New Roman" w:hAnsi="Times New Roman" w:cs="Times New Roman"/>
-          <w:b/>
-          <w:bCs/>
-          <w:sz w:val="24"/>
-          <w:szCs w:val="24"/>
-        </w:rPr>
-        <w:t xml:space="preserve"> Management </w:t>
-      </w:r>
-      <w:proofErr w:type="spellStart"/>
-      <w:r>
-        <w:rPr>
-          <w:rFonts w:ascii="Times New Roman" w:hAnsi="Times New Roman" w:cs="Times New Roman"/>
-          <w:b/>
-          <w:bCs/>
-          <w:sz w:val="24"/>
-          <w:szCs w:val="24"/>
-        </w:rPr>
-        <w:t>using</w:t>
-      </w:r>
-      <w:proofErr w:type="spellEnd"/>
-      <w:r>
-        <w:rPr>
-          <w:rFonts w:ascii="Times New Roman" w:hAnsi="Times New Roman" w:cs="Times New Roman"/>
-          <w:b/>
-          <w:bCs/>
-          <w:sz w:val="24"/>
-          <w:szCs w:val="24"/>
-        </w:rPr>
-        <w:t xml:space="preserve"> COBIT 5 </w:t>
-      </w:r>
-      <w:proofErr w:type="spellStart"/>
-      <w:r>
-        <w:rPr>
-          <w:rFonts w:ascii="Times New Roman" w:hAnsi="Times New Roman" w:cs="Times New Roman"/>
-          <w:b/>
-          <w:bCs/>
-          <w:sz w:val="24"/>
-          <w:szCs w:val="24"/>
-        </w:rPr>
-        <w:t>For</w:t>
-      </w:r>
-      <w:proofErr w:type="spellEnd"/>
-      <w:r>
-        <w:rPr>
-          <w:rFonts w:ascii="Times New Roman" w:hAnsi="Times New Roman" w:cs="Times New Roman"/>
-          <w:b/>
-          <w:bCs/>
-          <w:sz w:val="24"/>
-          <w:szCs w:val="24"/>
-        </w:rPr>
-        <w:t xml:space="preserve"> Data and </w:t>
-      </w:r>
-      <w:proofErr w:type="spellStart"/>
-      <w:r>
-        <w:rPr>
-          <w:rFonts w:ascii="Times New Roman" w:hAnsi="Times New Roman" w:cs="Times New Roman"/>
-          <w:b/>
-          <w:bCs/>
-          <w:sz w:val="24"/>
-          <w:szCs w:val="24"/>
-        </w:rPr>
-        <w:t>Information</w:t>
-      </w:r>
-      <w:proofErr w:type="spellEnd"/>
-      <w:r>
-        <w:rPr>
-          <w:rFonts w:ascii="Times New Roman" w:hAnsi="Times New Roman" w:cs="Times New Roman"/>
-          <w:b/>
-          <w:bCs/>
-          <w:sz w:val="24"/>
-          <w:szCs w:val="24"/>
-        </w:rPr>
-        <w:t xml:space="preserve"> Centre </w:t>
-      </w:r>
-      <w:proofErr w:type="spellStart"/>
-      <w:r>
-        <w:rPr>
-          <w:rFonts w:ascii="Times New Roman" w:hAnsi="Times New Roman" w:cs="Times New Roman"/>
-          <w:b/>
-          <w:bCs/>
-          <w:sz w:val="24"/>
-          <w:szCs w:val="24"/>
-        </w:rPr>
-        <w:t>of</w:t>
-      </w:r>
-      <w:proofErr w:type="spellEnd"/>
-      <w:r>
-        <w:rPr>
-          <w:rFonts w:ascii="Times New Roman" w:hAnsi="Times New Roman" w:cs="Times New Roman"/>
-          <w:b/>
-          <w:bCs/>
-          <w:sz w:val="24"/>
-          <w:szCs w:val="24"/>
-        </w:rPr>
-        <w:t xml:space="preserve"> </w:t>
-      </w:r>
-      <w:proofErr w:type="spellStart"/>
-      <w:r>
-        <w:rPr>
-          <w:rFonts w:ascii="Times New Roman" w:hAnsi="Times New Roman" w:cs="Times New Roman"/>
-          <w:b/>
-          <w:bCs/>
-          <w:sz w:val="24"/>
-          <w:szCs w:val="24"/>
-        </w:rPr>
-        <w:t>Ministry</w:t>
-      </w:r>
-      <w:proofErr w:type="spellEnd"/>
-      <w:r>
-        <w:rPr>
-          <w:rFonts w:ascii="Times New Roman" w:hAnsi="Times New Roman" w:cs="Times New Roman"/>
-          <w:b/>
-          <w:bCs/>
-          <w:sz w:val="24"/>
-          <w:szCs w:val="24"/>
-        </w:rPr>
-        <w:t xml:space="preserve"> </w:t>
-      </w:r>
-      <w:proofErr w:type="spellStart"/>
-      <w:r>
-        <w:rPr>
-          <w:rFonts w:ascii="Times New Roman" w:hAnsi="Times New Roman" w:cs="Times New Roman"/>
-          <w:b/>
-          <w:bCs/>
-          <w:sz w:val="24"/>
-          <w:szCs w:val="24"/>
-        </w:rPr>
-        <w:t>of</w:t>
-      </w:r>
-      <w:proofErr w:type="spellEnd"/>
-      <w:r>
-        <w:rPr>
-          <w:rFonts w:ascii="Times New Roman" w:hAnsi="Times New Roman" w:cs="Times New Roman"/>
-          <w:b/>
-          <w:bCs/>
-          <w:sz w:val="24"/>
-          <w:szCs w:val="24"/>
-        </w:rPr>
-        <w:t xml:space="preserve"> </w:t>
-      </w:r>
-      <w:proofErr w:type="spellStart"/>
-      <w:r>
-        <w:rPr>
-          <w:rFonts w:ascii="Times New Roman" w:hAnsi="Times New Roman" w:cs="Times New Roman"/>
-          <w:b/>
-          <w:bCs/>
-          <w:sz w:val="24"/>
-          <w:szCs w:val="24"/>
-        </w:rPr>
-        <w:t>Agriculture</w:t>
-      </w:r>
-      <w:proofErr w:type="spellEnd"/>
-      <w:r>
-        <w:rPr>
-          <w:rFonts w:ascii="Times New Roman" w:hAnsi="Times New Roman" w:cs="Times New Roman"/>
-          <w:b/>
-          <w:bCs/>
-          <w:sz w:val="24"/>
-          <w:szCs w:val="24"/>
-        </w:rPr>
-        <w:t xml:space="preserve"> </w:t>
-      </w:r>
-      <w:proofErr w:type="spellStart"/>
-      <w:r>
-        <w:rPr>
-          <w:rFonts w:ascii="Times New Roman" w:hAnsi="Times New Roman" w:cs="Times New Roman"/>
-          <w:b/>
-          <w:bCs/>
-          <w:sz w:val="24"/>
-          <w:szCs w:val="24"/>
-        </w:rPr>
-        <w:t>of</w:t>
-      </w:r>
-      <w:proofErr w:type="spellEnd"/>
-      <w:r>
-        <w:rPr>
-          <w:rFonts w:ascii="Times New Roman" w:hAnsi="Times New Roman" w:cs="Times New Roman"/>
-          <w:b/>
-          <w:bCs/>
-          <w:sz w:val="24"/>
-          <w:szCs w:val="24"/>
-        </w:rPr>
-        <w:t xml:space="preserve"> Indonesia </w:t>
-      </w:r>
-      <w:proofErr w:type="spellStart"/>
-      <w:r>
-        <w:rPr>
-          <w:rFonts w:ascii="Times New Roman" w:hAnsi="Times New Roman" w:cs="Times New Roman"/>
-          <w:b/>
-          <w:bCs/>
-          <w:sz w:val="24"/>
-          <w:szCs w:val="24"/>
-        </w:rPr>
-        <w:t>of</w:t>
-      </w:r>
-      <w:proofErr w:type="spellEnd"/>
-      <w:r>
-        <w:rPr>
-          <w:rFonts w:ascii="Times New Roman" w:hAnsi="Times New Roman" w:cs="Times New Roman"/>
-          <w:b/>
-          <w:bCs/>
-          <w:sz w:val="24"/>
-          <w:szCs w:val="24"/>
-        </w:rPr>
-        <w:t xml:space="preserve"> </w:t>
-      </w:r>
-      <w:proofErr w:type="spellStart"/>
-      <w:r>
-        <w:rPr>
-          <w:rFonts w:ascii="Times New Roman" w:hAnsi="Times New Roman" w:cs="Times New Roman"/>
-          <w:b/>
-          <w:bCs/>
-          <w:sz w:val="24"/>
-          <w:szCs w:val="24"/>
-        </w:rPr>
-        <w:t>Republic</w:t>
-      </w:r>
-      <w:proofErr w:type="spellEnd"/>
-      <w:r>
-        <w:rPr>
-          <w:rFonts w:ascii="Times New Roman" w:hAnsi="Times New Roman" w:cs="Times New Roman"/>
-          <w:b/>
-          <w:bCs/>
-          <w:sz w:val="24"/>
-          <w:szCs w:val="24"/>
-        </w:rPr>
-        <w:t>”</w:t>
-      </w:r>
-      <w:r>
-        <w:rPr>
-          <w:rFonts w:ascii="Times New Roman" w:hAnsi="Times New Roman" w:cs="Times New Roman"/>
-          <w:sz w:val="24"/>
-          <w:szCs w:val="24"/>
-        </w:rPr>
-        <w:t xml:space="preserve"> </w:t>
-      </w:r>
-      <w:proofErr w:type="spellStart"/>
-      <w:r>
-        <w:rPr>
-          <w:rFonts w:ascii="Times New Roman" w:hAnsi="Times New Roman" w:cs="Times New Roman"/>
-          <w:sz w:val="24"/>
-          <w:szCs w:val="24"/>
-        </w:rPr>
-        <w:t>Fitroh</w:t>
-      </w:r>
-      <w:proofErr w:type="spellEnd"/>
-      <w:r>
-        <w:rPr>
-          <w:rFonts w:ascii="Times New Roman" w:hAnsi="Times New Roman" w:cs="Times New Roman"/>
-          <w:sz w:val="24"/>
-          <w:szCs w:val="24"/>
-        </w:rPr>
-        <w:t xml:space="preserve">, </w:t>
-      </w:r>
-      <w:proofErr w:type="spellStart"/>
-      <w:r>
-        <w:rPr>
-          <w:rFonts w:ascii="Times New Roman" w:hAnsi="Times New Roman" w:cs="Times New Roman"/>
-          <w:sz w:val="24"/>
-          <w:szCs w:val="24"/>
-        </w:rPr>
-        <w:t>Damanik</w:t>
-      </w:r>
-      <w:proofErr w:type="spellEnd"/>
-      <w:r>
-        <w:rPr>
-          <w:rFonts w:ascii="Times New Roman" w:hAnsi="Times New Roman" w:cs="Times New Roman"/>
-          <w:sz w:val="24"/>
-          <w:szCs w:val="24"/>
-        </w:rPr>
-        <w:t xml:space="preserve">, A., &amp; </w:t>
-      </w:r>
-      <w:proofErr w:type="spellStart"/>
-      <w:r>
-        <w:rPr>
-          <w:rFonts w:ascii="Times New Roman" w:hAnsi="Times New Roman" w:cs="Times New Roman"/>
-          <w:sz w:val="24"/>
-          <w:szCs w:val="24"/>
-        </w:rPr>
-        <w:t>Firmansyah</w:t>
-      </w:r>
-      <w:proofErr w:type="spellEnd"/>
-      <w:r>
-        <w:rPr>
-          <w:rFonts w:ascii="Times New Roman" w:hAnsi="Times New Roman" w:cs="Times New Roman"/>
-          <w:sz w:val="24"/>
-          <w:szCs w:val="24"/>
-        </w:rPr>
-        <w:t>, A. F. 2018.</w:t>
-      </w:r>
-    </w:p>
-    <w:p>
-      <w:pPr>
-        <w:spacing w:line="360" w:lineRule="auto"/>
-        <w:jc w:val="both"/>
-        <w:rPr>
-          <w:rFonts w:ascii="Times New Roman" w:hAnsi="Times New Roman" w:cs="Times New Roman"/>
-          <w:sz w:val="24"/>
-          <w:szCs w:val="24"/>
-        </w:rPr>
-      </w:pPr>
-      <w:r>
-        <w:rPr>
-          <w:rFonts w:ascii="Times New Roman" w:hAnsi="Times New Roman" w:cs="Times New Roman"/>
-          <w:sz w:val="24"/>
-          <w:szCs w:val="24"/>
-        </w:rPr>
-        <w:t xml:space="preserve">Para medir la gestión de los recursos humanos en </w:t>
-      </w:r>
-      <w:proofErr w:type="spellStart"/>
-      <w:r>
-        <w:rPr>
-          <w:rFonts w:ascii="Times New Roman" w:hAnsi="Times New Roman" w:cs="Times New Roman"/>
-          <w:sz w:val="24"/>
-          <w:szCs w:val="24"/>
-        </w:rPr>
-        <w:t>Pusdatin</w:t>
-      </w:r>
-      <w:proofErr w:type="spellEnd"/>
-      <w:r>
-        <w:rPr>
-          <w:rFonts w:ascii="Times New Roman" w:hAnsi="Times New Roman" w:cs="Times New Roman"/>
-          <w:sz w:val="24"/>
-          <w:szCs w:val="24"/>
-        </w:rPr>
-        <w:t xml:space="preserve"> se puede hacer usando el marco COBIT 5. Esto se debe a que las sugerencias de COBIT son genéricas y especialmente útiles para la gestión del rendimiento del programa. Las organizaciones se benefician de la implementación de medidas marco COBIT 5 en su gobierno de TI. En relación con esto, es necesario conocer la estrategia para mejorar la gestión de los recursos humanos utilizando el marco COBIT 5</w:t>
+        <w:t>Para medir la gestión de los recursos humanos en Pusdatin se puede hacer usando el marco COBIT 5. Esto se debe a que las sugerencias de COBIT son genéricas y especialmente útiles para la gestión del rendimiento del programa. Las organizaciones se benefician de la implementación de medidas marco COBIT 5 en su gobierno de TI. En relación con esto, es necesario conocer la estrategia para mejorar la gestión de los recursos humanos utilizando el marco COBIT 5</w:t>
       </w:r>
     </w:p>
     <w:p>
@@ -8365,29 +7479,7 @@
           <w:lang w:eastAsia="es-PE"/>
         </w:rPr>
         <w:lastRenderedPageBreak/>
-        <w:t xml:space="preserve">según los mencionados autores </w:t>
-      </w:r>
-      <w:proofErr w:type="gramStart"/>
-      <w:r>
-        <w:rPr>
-          <w:rFonts w:ascii="Times New Roman" w:eastAsia="Times New Roman" w:hAnsi="Times New Roman" w:cs="Times New Roman"/>
-          <w:color w:val="000000"/>
-          <w:sz w:val="24"/>
-          <w:szCs w:val="24"/>
-          <w:lang w:eastAsia="es-PE"/>
-        </w:rPr>
-        <w:t>ésta</w:t>
-      </w:r>
-      <w:proofErr w:type="gramEnd"/>
-      <w:r>
-        <w:rPr>
-          <w:rFonts w:ascii="Times New Roman" w:eastAsia="Times New Roman" w:hAnsi="Times New Roman" w:cs="Times New Roman"/>
-          <w:color w:val="000000"/>
-          <w:sz w:val="24"/>
-          <w:szCs w:val="24"/>
-          <w:lang w:eastAsia="es-PE"/>
-        </w:rPr>
-        <w:t xml:space="preserve"> definición excluye a los servicios complementarios que apoyan la venta de bienes u otros servicios, pero sin que esto signifique subestimar su importancia).</w:t>
+        <w:t>según los mencionados autores ésta definición excluye a los servicios complementarios que apoyan la venta de bienes u otros servicios, pero sin que esto signifique subestimar su importancia).</w:t>
       </w:r>
     </w:p>
     <w:p>
@@ -8409,29 +7501,7 @@
           <w:szCs w:val="24"/>
           <w:lang w:eastAsia="es-PE"/>
         </w:rPr>
-        <w:t xml:space="preserve">Para Richard L. </w:t>
-      </w:r>
-      <w:proofErr w:type="spellStart"/>
-      <w:r>
-        <w:rPr>
-          <w:rFonts w:ascii="Times New Roman" w:eastAsia="Times New Roman" w:hAnsi="Times New Roman" w:cs="Times New Roman"/>
-          <w:color w:val="000000"/>
-          <w:sz w:val="24"/>
-          <w:szCs w:val="24"/>
-          <w:lang w:eastAsia="es-PE"/>
-        </w:rPr>
-        <w:t>Sandhusen</w:t>
-      </w:r>
-      <w:proofErr w:type="spellEnd"/>
-      <w:r>
-        <w:rPr>
-          <w:rFonts w:ascii="Times New Roman" w:eastAsia="Times New Roman" w:hAnsi="Times New Roman" w:cs="Times New Roman"/>
-          <w:color w:val="000000"/>
-          <w:sz w:val="24"/>
-          <w:szCs w:val="24"/>
-          <w:lang w:eastAsia="es-PE"/>
-        </w:rPr>
-        <w:t>, "los servicios son actividades, beneficios o satisfacciones que se ofrecen en renta o a la venta, y que son esencialmente intangibles y no dan como resultado la propiedad de algo" [8].</w:t>
+        <w:t>Para Richard L. Sandhusen, "los servicios son actividades, beneficios o satisfacciones que se ofrecen en renta o a la venta, y que son esencialmente intangibles y no dan como resultado la propiedad de algo" [8].</w:t>
       </w:r>
     </w:p>
     <w:p>
@@ -8453,51 +7523,7 @@
           <w:szCs w:val="24"/>
           <w:lang w:eastAsia="es-PE"/>
         </w:rPr>
-        <w:t xml:space="preserve">Según Lamb, </w:t>
-      </w:r>
-      <w:proofErr w:type="spellStart"/>
-      <w:r>
-        <w:rPr>
-          <w:rFonts w:ascii="Times New Roman" w:eastAsia="Times New Roman" w:hAnsi="Times New Roman" w:cs="Times New Roman"/>
-          <w:color w:val="000000"/>
-          <w:sz w:val="24"/>
-          <w:szCs w:val="24"/>
-          <w:lang w:eastAsia="es-PE"/>
-        </w:rPr>
-        <w:t>Hair</w:t>
-      </w:r>
-      <w:proofErr w:type="spellEnd"/>
-      <w:r>
-        <w:rPr>
-          <w:rFonts w:ascii="Times New Roman" w:eastAsia="Times New Roman" w:hAnsi="Times New Roman" w:cs="Times New Roman"/>
-          <w:color w:val="000000"/>
-          <w:sz w:val="24"/>
-          <w:szCs w:val="24"/>
-          <w:lang w:eastAsia="es-PE"/>
-        </w:rPr>
-        <w:t xml:space="preserve"> y </w:t>
-      </w:r>
-      <w:proofErr w:type="spellStart"/>
-      <w:r>
-        <w:rPr>
-          <w:rFonts w:ascii="Times New Roman" w:eastAsia="Times New Roman" w:hAnsi="Times New Roman" w:cs="Times New Roman"/>
-          <w:color w:val="000000"/>
-          <w:sz w:val="24"/>
-          <w:szCs w:val="24"/>
-          <w:lang w:eastAsia="es-PE"/>
-        </w:rPr>
-        <w:t>McDaniel</w:t>
-      </w:r>
-      <w:proofErr w:type="spellEnd"/>
-      <w:r>
-        <w:rPr>
-          <w:rFonts w:ascii="Times New Roman" w:eastAsia="Times New Roman" w:hAnsi="Times New Roman" w:cs="Times New Roman"/>
-          <w:color w:val="000000"/>
-          <w:sz w:val="24"/>
-          <w:szCs w:val="24"/>
-          <w:lang w:eastAsia="es-PE"/>
-        </w:rPr>
-        <w:t>, "un servicio es el resultado de la aplicación de esfuerzos humanos o mecánicos a personas u objetos. Los servicios se refieren a un hecho, un desempeño o un esfuerzo que no es posible poseer físicamente" [9].</w:t>
+        <w:t>Según Lamb, Hair y McDaniel, "un servicio es el resultado de la aplicación de esfuerzos humanos o mecánicos a personas u objetos. Los servicios se refieren a un hecho, un desempeño o un esfuerzo que no es posible poseer físicamente" [9].</w:t>
       </w:r>
     </w:p>
     <w:p>
@@ -8519,29 +7545,7 @@
           <w:szCs w:val="24"/>
           <w:lang w:eastAsia="es-PE"/>
         </w:rPr>
-        <w:t xml:space="preserve">Para la American Marketing </w:t>
-      </w:r>
-      <w:proofErr w:type="spellStart"/>
-      <w:r>
-        <w:rPr>
-          <w:rFonts w:ascii="Times New Roman" w:eastAsia="Times New Roman" w:hAnsi="Times New Roman" w:cs="Times New Roman"/>
-          <w:color w:val="000000"/>
-          <w:sz w:val="24"/>
-          <w:szCs w:val="24"/>
-          <w:lang w:eastAsia="es-PE"/>
-        </w:rPr>
-        <w:t>Association</w:t>
-      </w:r>
-      <w:proofErr w:type="spellEnd"/>
-      <w:r>
-        <w:rPr>
-          <w:rFonts w:ascii="Times New Roman" w:eastAsia="Times New Roman" w:hAnsi="Times New Roman" w:cs="Times New Roman"/>
-          <w:color w:val="000000"/>
-          <w:sz w:val="24"/>
-          <w:szCs w:val="24"/>
-          <w:lang w:eastAsia="es-PE"/>
-        </w:rPr>
-        <w:t xml:space="preserve"> (A.M.A.), los servicios (según una de las dos definiciones que proporcionan) son "productos, tales como un préstamo de banco o la seguridad de un domicilio, que son intangibles o por lo menos sustancialmente. Si son totalmente intangibles, se intercambian directamente del productor al usuario, no pueden ser transportados o almacenados, y son casi inmediatamente perecederos. Los productos de servicio son a menudo difíciles de identificar, porque vienen en existencia en el mismo tiempo que se compran y que se consumen. Abarcan los elementos intangibles que son inseparabilidad; que implican generalmente la participación del cliente en una cierta manera importante; no pueden ser vendidos en el sentido de la transferencia de la propiedad; y no tienen ningún título. Hoy, sin embargo, la mayoría de los productos son en parte tangibles y en parte intangibles, y la forma dominante se utiliza para clasificarlos como mercancías o servicios (todos son productos). Estas formas comunes, híbridas, pueden o no tener las cualidades dadas para los servicios totalmente intangibles" [10].</w:t>
+        <w:t>Para la American Marketing Association (A.M.A.), los servicios (según una de las dos definiciones que proporcionan) son "productos, tales como un préstamo de banco o la seguridad de un domicilio, que son intangibles o por lo menos sustancialmente. Si son totalmente intangibles, se intercambian directamente del productor al usuario, no pueden ser transportados o almacenados, y son casi inmediatamente perecederos. Los productos de servicio son a menudo difíciles de identificar, porque vienen en existencia en el mismo tiempo que se compran y que se consumen. Abarcan los elementos intangibles que son inseparabilidad; que implican generalmente la participación del cliente en una cierta manera importante; no pueden ser vendidos en el sentido de la transferencia de la propiedad; y no tienen ningún título. Hoy, sin embargo, la mayoría de los productos son en parte tangibles y en parte intangibles, y la forma dominante se utiliza para clasificarlos como mercancías o servicios (todos son productos). Estas formas comunes, híbridas, pueden o no tener las cualidades dadas para los servicios totalmente intangibles" [10].</w:t>
       </w:r>
     </w:p>
     <w:p>
@@ -8563,29 +7567,7 @@
           <w:szCs w:val="24"/>
           <w:lang w:eastAsia="es-PE"/>
         </w:rPr>
-        <w:t xml:space="preserve">Kotler, Bloom y Hayes, definen un servicio de la siguiente manera: "Un servicio es una obra, una realización o un acto que es esencialmente intangible y no resulta necesariamente en la propiedad de algo. Su creación puede o no estar relacionada con un producto físico [5]. Complementando </w:t>
-      </w:r>
-      <w:proofErr w:type="gramStart"/>
-      <w:r>
-        <w:rPr>
-          <w:rFonts w:ascii="Times New Roman" w:eastAsia="Times New Roman" w:hAnsi="Times New Roman" w:cs="Times New Roman"/>
-          <w:color w:val="000000"/>
-          <w:sz w:val="24"/>
-          <w:szCs w:val="24"/>
-          <w:lang w:eastAsia="es-PE"/>
-        </w:rPr>
-        <w:t>ésta</w:t>
-      </w:r>
-      <w:proofErr w:type="gramEnd"/>
-      <w:r>
-        <w:rPr>
-          <w:rFonts w:ascii="Times New Roman" w:eastAsia="Times New Roman" w:hAnsi="Times New Roman" w:cs="Times New Roman"/>
-          <w:color w:val="000000"/>
-          <w:sz w:val="24"/>
-          <w:szCs w:val="24"/>
-          <w:lang w:eastAsia="es-PE"/>
-        </w:rPr>
-        <w:t xml:space="preserve"> definición, cabe señalar que según los mencionados autores, los servicios abarcan una amplia gama, que va desde el alquiler de una habitación de hotel, el depósito de dinero en un banco, el viaje en avión a la visita a un psiquiatra, hasta cortarse el cabello, ver una película u obtener asesoramiento de un abogado. Muchos servicios son intangibles, en el sentido de que no incluyen casi ningún elemento físico, como la tarea del consultor de gestión, pero otros pueden tener un componente físico, como las comidas rápidas [11]. </w:t>
+        <w:t>Kotler, Bloom y Hayes, definen un servicio de la siguiente manera: "Un servicio es una obra, una realización o un acto que es esencialmente intangible y no resulta necesariamente en la propiedad de algo. Su creación puede o no estar relacionada con un producto físico [5]. Complementando ésta definición, cabe señalar que según los mencionados autores, los servicios abarcan una amplia gama, que va desde el alquiler de una habitación de hotel, el depósito de dinero en un banco, el viaje en avión a la visita a un psiquiatra, hasta cortarse el cabello, ver una película u obtener asesoramiento de un abogado. Muchos servicios son intangibles, en el sentido de que no incluyen casi ningún elemento físico, como la tarea del consultor de gestión, pero otros pueden tener un componente físico, como las comidas rápidas [11]. </w:t>
       </w:r>
     </w:p>
     <w:p>
@@ -8973,29 +7955,7 @@
           <w:szCs w:val="24"/>
           <w:lang w:eastAsia="es-PE"/>
         </w:rPr>
-        <w:t xml:space="preserve">ITSM posiciona los servicios de TI como el medio clave para entregar y obtener </w:t>
-      </w:r>
-      <w:proofErr w:type="gramStart"/>
-      <w:r>
-        <w:rPr>
-          <w:rFonts w:ascii="Times New Roman" w:eastAsia="Times New Roman" w:hAnsi="Times New Roman" w:cs="Times New Roman"/>
-          <w:color w:val="000000"/>
-          <w:sz w:val="24"/>
-          <w:szCs w:val="24"/>
-          <w:lang w:eastAsia="es-PE"/>
-        </w:rPr>
-        <w:t>valor ,</w:t>
-      </w:r>
-      <w:proofErr w:type="gramEnd"/>
-      <w:r>
-        <w:rPr>
-          <w:rFonts w:ascii="Times New Roman" w:eastAsia="Times New Roman" w:hAnsi="Times New Roman" w:cs="Times New Roman"/>
-          <w:color w:val="000000"/>
-          <w:sz w:val="24"/>
-          <w:szCs w:val="24"/>
-          <w:lang w:eastAsia="es-PE"/>
-        </w:rPr>
-        <w:t xml:space="preserve"> donde un proveedor de servicios de TI interno o externo trabaja con clientes comerciales, al mismo tiempo que asume la responsabilidad de los costos y riesgos asociados. ITSM funciona en todo el ciclo de vida de un servicio, desde la estrategia original, pasando por el diseño, la transición y la operación en vivo.</w:t>
+        <w:t>ITSM posiciona los servicios de TI como el medio clave para entregar y obtener valor , donde un proveedor de servicios de TI interno o externo trabaja con clientes comerciales, al mismo tiempo que asume la responsabilidad de los costos y riesgos asociados. ITSM funciona en todo el ciclo de vida de un servicio, desde la estrategia original, pasando por el diseño, la transición y la operación en vivo.</w:t>
       </w:r>
     </w:p>
     <w:p>
@@ -9080,73 +8040,7 @@
           <w:szCs w:val="24"/>
           <w:lang w:eastAsia="es-PE"/>
         </w:rPr>
-        <w:t>ITIL (</w:t>
-      </w:r>
-      <w:proofErr w:type="spellStart"/>
-      <w:r>
-        <w:rPr>
-          <w:rFonts w:ascii="Times New Roman" w:eastAsia="Times New Roman" w:hAnsi="Times New Roman" w:cs="Times New Roman"/>
-          <w:color w:val="000000"/>
-          <w:sz w:val="24"/>
-          <w:szCs w:val="24"/>
-          <w:lang w:eastAsia="es-PE"/>
-        </w:rPr>
-        <w:t>Information</w:t>
-      </w:r>
-      <w:proofErr w:type="spellEnd"/>
-      <w:r>
-        <w:rPr>
-          <w:rFonts w:ascii="Times New Roman" w:eastAsia="Times New Roman" w:hAnsi="Times New Roman" w:cs="Times New Roman"/>
-          <w:color w:val="000000"/>
-          <w:sz w:val="24"/>
-          <w:szCs w:val="24"/>
-          <w:lang w:eastAsia="es-PE"/>
-        </w:rPr>
-        <w:t xml:space="preserve"> </w:t>
-      </w:r>
-      <w:proofErr w:type="spellStart"/>
-      <w:r>
-        <w:rPr>
-          <w:rFonts w:ascii="Times New Roman" w:eastAsia="Times New Roman" w:hAnsi="Times New Roman" w:cs="Times New Roman"/>
-          <w:color w:val="000000"/>
-          <w:sz w:val="24"/>
-          <w:szCs w:val="24"/>
-          <w:lang w:eastAsia="es-PE"/>
-        </w:rPr>
-        <w:t>Technology</w:t>
-      </w:r>
-      <w:proofErr w:type="spellEnd"/>
-      <w:r>
-        <w:rPr>
-          <w:rFonts w:ascii="Times New Roman" w:eastAsia="Times New Roman" w:hAnsi="Times New Roman" w:cs="Times New Roman"/>
-          <w:color w:val="000000"/>
-          <w:sz w:val="24"/>
-          <w:szCs w:val="24"/>
-          <w:lang w:eastAsia="es-PE"/>
-        </w:rPr>
-        <w:t xml:space="preserve"> </w:t>
-      </w:r>
-      <w:proofErr w:type="spellStart"/>
-      <w:r>
-        <w:rPr>
-          <w:rFonts w:ascii="Times New Roman" w:eastAsia="Times New Roman" w:hAnsi="Times New Roman" w:cs="Times New Roman"/>
-          <w:color w:val="000000"/>
-          <w:sz w:val="24"/>
-          <w:szCs w:val="24"/>
-          <w:lang w:eastAsia="es-PE"/>
-        </w:rPr>
-        <w:t>Infrastructure</w:t>
-      </w:r>
-      <w:proofErr w:type="spellEnd"/>
-      <w:r>
-        <w:rPr>
-          <w:rFonts w:ascii="Times New Roman" w:eastAsia="Times New Roman" w:hAnsi="Times New Roman" w:cs="Times New Roman"/>
-          <w:color w:val="000000"/>
-          <w:sz w:val="24"/>
-          <w:szCs w:val="24"/>
-          <w:lang w:eastAsia="es-PE"/>
-        </w:rPr>
-        <w:t xml:space="preserve"> Library o Biblioteca de Infraestructura de Tecnologías de la Información) es un compendio de publicaciones, o librería, que describen de manera sistemática un conjunto de “buenas prácticas” para la gestión de los servicios de Tecnología Informática (en adelante TI).</w:t>
+        <w:t>ITIL (Information Technology Infrastructure Library o Biblioteca de Infraestructura de Tecnologías de la Información) es un compendio de publicaciones, o librería, que describen de manera sistemática un conjunto de “buenas prácticas” para la gestión de los servicios de Tecnología Informática (en adelante TI).</w:t>
       </w:r>
     </w:p>
     <w:p>
@@ -9210,51 +8104,7 @@
           <w:szCs w:val="24"/>
           <w:lang w:eastAsia="es-PE"/>
         </w:rPr>
-        <w:t xml:space="preserve">ITIL nació en la década de 1980, a través de la Agencia Central de Telecomunicaciones y Computación del Gobierno Británico (Central </w:t>
-      </w:r>
-      <w:proofErr w:type="spellStart"/>
-      <w:r>
-        <w:rPr>
-          <w:rFonts w:ascii="Times New Roman" w:eastAsia="Times New Roman" w:hAnsi="Times New Roman" w:cs="Times New Roman"/>
-          <w:color w:val="000000"/>
-          <w:sz w:val="24"/>
-          <w:szCs w:val="24"/>
-          <w:lang w:eastAsia="es-PE"/>
-        </w:rPr>
-        <w:t>Computer</w:t>
-      </w:r>
-      <w:proofErr w:type="spellEnd"/>
-      <w:r>
-        <w:rPr>
-          <w:rFonts w:ascii="Times New Roman" w:eastAsia="Times New Roman" w:hAnsi="Times New Roman" w:cs="Times New Roman"/>
-          <w:color w:val="000000"/>
-          <w:sz w:val="24"/>
-          <w:szCs w:val="24"/>
-          <w:lang w:eastAsia="es-PE"/>
-        </w:rPr>
-        <w:t xml:space="preserve"> and </w:t>
-      </w:r>
-      <w:proofErr w:type="spellStart"/>
-      <w:r>
-        <w:rPr>
-          <w:rFonts w:ascii="Times New Roman" w:eastAsia="Times New Roman" w:hAnsi="Times New Roman" w:cs="Times New Roman"/>
-          <w:color w:val="000000"/>
-          <w:sz w:val="24"/>
-          <w:szCs w:val="24"/>
-          <w:lang w:eastAsia="es-PE"/>
-        </w:rPr>
-        <w:t>Telecommunications</w:t>
-      </w:r>
-      <w:proofErr w:type="spellEnd"/>
-      <w:r>
-        <w:rPr>
-          <w:rFonts w:ascii="Times New Roman" w:eastAsia="Times New Roman" w:hAnsi="Times New Roman" w:cs="Times New Roman"/>
-          <w:color w:val="000000"/>
-          <w:sz w:val="24"/>
-          <w:szCs w:val="24"/>
-          <w:lang w:eastAsia="es-PE"/>
-        </w:rPr>
-        <w:t xml:space="preserve"> Agency - CCTA), que ideó y desarrolló una guía para que las oficinas del sector público británico fueran más eficientes en su trabajo y por tanto se redujeran los costes derivados de los recursos TI. Sin </w:t>
+        <w:t xml:space="preserve">ITIL nació en la década de 1980, a través de la Agencia Central de Telecomunicaciones y Computación del Gobierno Británico (Central Computer and Telecommunications Agency - CCTA), que ideó y desarrolló una guía para que las oficinas del sector público británico fueran más eficientes en su trabajo y por tanto se redujeran los costes derivados de los recursos TI. Sin </w:t>
       </w:r>
       <w:r>
         <w:rPr>
@@ -9327,51 +8177,7 @@
           <w:szCs w:val="24"/>
           <w:lang w:eastAsia="es-PE"/>
         </w:rPr>
-        <w:t xml:space="preserve">En la actualidad ITIL pertenece al Oficina de Comercio Británico (Office </w:t>
-      </w:r>
-      <w:proofErr w:type="spellStart"/>
-      <w:r>
-        <w:rPr>
-          <w:rFonts w:ascii="Times New Roman" w:eastAsia="Times New Roman" w:hAnsi="Times New Roman" w:cs="Times New Roman"/>
-          <w:color w:val="000000"/>
-          <w:sz w:val="24"/>
-          <w:szCs w:val="24"/>
-          <w:lang w:eastAsia="es-PE"/>
-        </w:rPr>
-        <w:t>of</w:t>
-      </w:r>
-      <w:proofErr w:type="spellEnd"/>
-      <w:r>
-        <w:rPr>
-          <w:rFonts w:ascii="Times New Roman" w:eastAsia="Times New Roman" w:hAnsi="Times New Roman" w:cs="Times New Roman"/>
-          <w:color w:val="000000"/>
-          <w:sz w:val="24"/>
-          <w:szCs w:val="24"/>
-          <w:lang w:eastAsia="es-PE"/>
-        </w:rPr>
-        <w:t xml:space="preserve"> </w:t>
-      </w:r>
-      <w:proofErr w:type="spellStart"/>
-      <w:r>
-        <w:rPr>
-          <w:rFonts w:ascii="Times New Roman" w:eastAsia="Times New Roman" w:hAnsi="Times New Roman" w:cs="Times New Roman"/>
-          <w:color w:val="000000"/>
-          <w:sz w:val="24"/>
-          <w:szCs w:val="24"/>
-          <w:lang w:eastAsia="es-PE"/>
-        </w:rPr>
-        <w:t>Government</w:t>
-      </w:r>
-      <w:proofErr w:type="spellEnd"/>
-      <w:r>
-        <w:rPr>
-          <w:rFonts w:ascii="Times New Roman" w:eastAsia="Times New Roman" w:hAnsi="Times New Roman" w:cs="Times New Roman"/>
-          <w:color w:val="000000"/>
-          <w:sz w:val="24"/>
-          <w:szCs w:val="24"/>
-          <w:lang w:eastAsia="es-PE"/>
-        </w:rPr>
-        <w:t xml:space="preserve"> Commerce - OGC), pero puede ser utilizado para su aplicación libremente.</w:t>
+        <w:t>En la actualidad ITIL pertenece al Oficina de Comercio Británico (Office of Government Commerce - OGC), pero puede ser utilizado para su aplicación libremente.</w:t>
       </w:r>
     </w:p>
     <w:p>
@@ -9695,20 +8501,8 @@
           <w:szCs w:val="24"/>
           <w:lang w:eastAsia="es-PE"/>
         </w:rPr>
-        <w:t xml:space="preserve">Administración de las estrategias para los servicios de </w:t>
-      </w:r>
-      <w:proofErr w:type="gramStart"/>
-      <w:r>
-        <w:rPr>
-          <w:rFonts w:ascii="Times New Roman" w:eastAsia="Times New Roman" w:hAnsi="Times New Roman" w:cs="Times New Roman"/>
-          <w:color w:val="000000"/>
-          <w:sz w:val="24"/>
-          <w:szCs w:val="24"/>
-          <w:lang w:eastAsia="es-PE"/>
-        </w:rPr>
-        <w:t>TI..</w:t>
-      </w:r>
-      <w:proofErr w:type="gramEnd"/>
+        <w:t>Administración de las estrategias para los servicios de TI..</w:t>
+      </w:r>
     </w:p>
     <w:p>
       <w:pPr>
@@ -9902,29 +8696,7 @@
           <w:szCs w:val="24"/>
           <w:lang w:eastAsia="es-PE"/>
         </w:rPr>
-        <w:t xml:space="preserve">Es el diseño del servicio que toma en cuenta al servicio como algo más que un servicio </w:t>
-      </w:r>
-      <w:proofErr w:type="gramStart"/>
-      <w:r>
-        <w:rPr>
-          <w:rFonts w:ascii="Times New Roman" w:eastAsia="Times New Roman" w:hAnsi="Times New Roman" w:cs="Times New Roman"/>
-          <w:color w:val="212121"/>
-          <w:sz w:val="24"/>
-          <w:szCs w:val="24"/>
-          <w:lang w:eastAsia="es-PE"/>
-        </w:rPr>
-        <w:t>individual</w:t>
-      </w:r>
-      <w:proofErr w:type="gramEnd"/>
-      <w:r>
-        <w:rPr>
-          <w:rFonts w:ascii="Times New Roman" w:eastAsia="Times New Roman" w:hAnsi="Times New Roman" w:cs="Times New Roman"/>
-          <w:color w:val="212121"/>
-          <w:sz w:val="24"/>
-          <w:szCs w:val="24"/>
-          <w:lang w:eastAsia="es-PE"/>
-        </w:rPr>
-        <w:t xml:space="preserve"> sino que también lo hace parte de otros servicios, se podría decir que se habla de acoplamiento y cohesión en términos de programación.</w:t>
+        <w:t>Es el diseño del servicio que toma en cuenta al servicio como algo más que un servicio individual sino que también lo hace parte de otros servicios, se podría decir que se habla de acoplamiento y cohesión en términos de programación.</w:t>
       </w:r>
     </w:p>
     <w:p>
@@ -9957,20 +8729,8 @@
           <w:szCs w:val="24"/>
           <w:lang w:eastAsia="es-PE"/>
         </w:rPr>
-        <w:t xml:space="preserve">Los procesos que se efectúan en esta etapa </w:t>
-      </w:r>
-      <w:proofErr w:type="gramStart"/>
-      <w:r>
-        <w:rPr>
-          <w:rFonts w:ascii="Times New Roman" w:eastAsia="Times New Roman" w:hAnsi="Times New Roman" w:cs="Times New Roman"/>
-          <w:color w:val="212121"/>
-          <w:sz w:val="24"/>
-          <w:szCs w:val="24"/>
-          <w:lang w:eastAsia="es-PE"/>
-        </w:rPr>
-        <w:t>son::</w:t>
-      </w:r>
-      <w:proofErr w:type="gramEnd"/>
+        <w:t>Los procesos que se efectúan en esta etapa son::</w:t>
+      </w:r>
     </w:p>
     <w:p>
       <w:pPr>
@@ -10193,63 +8953,7 @@
           <w:szCs w:val="24"/>
           <w:lang w:eastAsia="es-PE"/>
         </w:rPr>
-        <w:t xml:space="preserve">Administración de los </w:t>
-      </w:r>
-      <w:proofErr w:type="gramStart"/>
-      <w:r>
-        <w:rPr>
-          <w:rFonts w:ascii="Times New Roman" w:eastAsia="Times New Roman" w:hAnsi="Times New Roman" w:cs="Times New Roman"/>
-          <w:color w:val="212121"/>
-          <w:sz w:val="24"/>
-          <w:szCs w:val="24"/>
-          <w:lang w:eastAsia="es-PE"/>
-        </w:rPr>
-        <w:t>proveedores.(</w:t>
-      </w:r>
-      <w:proofErr w:type="spellStart"/>
-      <w:proofErr w:type="gramEnd"/>
-      <w:r>
-        <w:rPr>
-          <w:rFonts w:ascii="Times New Roman" w:eastAsia="Times New Roman" w:hAnsi="Times New Roman" w:cs="Times New Roman"/>
-          <w:color w:val="212121"/>
-          <w:sz w:val="24"/>
-          <w:szCs w:val="24"/>
-          <w:lang w:eastAsia="es-PE"/>
-        </w:rPr>
-        <w:t>SLAs</w:t>
-      </w:r>
-      <w:proofErr w:type="spellEnd"/>
-      <w:r>
-        <w:rPr>
-          <w:rFonts w:ascii="Times New Roman" w:eastAsia="Times New Roman" w:hAnsi="Times New Roman" w:cs="Times New Roman"/>
-          <w:color w:val="212121"/>
-          <w:sz w:val="24"/>
-          <w:szCs w:val="24"/>
-          <w:lang w:eastAsia="es-PE"/>
-        </w:rPr>
-        <w:t xml:space="preserve"> y </w:t>
-      </w:r>
-      <w:proofErr w:type="spellStart"/>
-      <w:r>
-        <w:rPr>
-          <w:rFonts w:ascii="Times New Roman" w:eastAsia="Times New Roman" w:hAnsi="Times New Roman" w:cs="Times New Roman"/>
-          <w:color w:val="212121"/>
-          <w:sz w:val="24"/>
-          <w:szCs w:val="24"/>
-          <w:lang w:eastAsia="es-PE"/>
-        </w:rPr>
-        <w:t>OLAs</w:t>
-      </w:r>
-      <w:proofErr w:type="spellEnd"/>
-      <w:r>
-        <w:rPr>
-          <w:rFonts w:ascii="Times New Roman" w:eastAsia="Times New Roman" w:hAnsi="Times New Roman" w:cs="Times New Roman"/>
-          <w:color w:val="212121"/>
-          <w:sz w:val="24"/>
-          <w:szCs w:val="24"/>
-          <w:lang w:eastAsia="es-PE"/>
-        </w:rPr>
-        <w:t>)[4]</w:t>
+        <w:t>Administración de los proveedores.(SLAs y OLAs)[4]</w:t>
       </w:r>
     </w:p>
     <w:p>
@@ -11695,33 +10399,7 @@
           <w:szCs w:val="24"/>
           <w:lang w:eastAsia="es-PE"/>
         </w:rPr>
-        <w:t xml:space="preserve">Cubrir la </w:t>
-      </w:r>
-      <w:proofErr w:type="gramStart"/>
-      <w:r>
-        <w:rPr>
-          <w:rFonts w:ascii="Times New Roman" w:eastAsia="Times New Roman" w:hAnsi="Times New Roman" w:cs="Times New Roman"/>
-          <w:b/>
-          <w:bCs/>
-          <w:color w:val="000000"/>
-          <w:sz w:val="24"/>
-          <w:szCs w:val="24"/>
-          <w:lang w:eastAsia="es-PE"/>
-        </w:rPr>
-        <w:t>empresa extremo</w:t>
-      </w:r>
-      <w:proofErr w:type="gramEnd"/>
-      <w:r>
-        <w:rPr>
-          <w:rFonts w:ascii="Times New Roman" w:eastAsia="Times New Roman" w:hAnsi="Times New Roman" w:cs="Times New Roman"/>
-          <w:b/>
-          <w:bCs/>
-          <w:color w:val="000000"/>
-          <w:sz w:val="24"/>
-          <w:szCs w:val="24"/>
-          <w:lang w:eastAsia="es-PE"/>
-        </w:rPr>
-        <w:t xml:space="preserve"> a extremo</w:t>
+        <w:t>Cubrir la empresa extremo a extremo</w:t>
       </w:r>
     </w:p>
     <w:p>
@@ -11876,29 +10554,7 @@
           <w:szCs w:val="24"/>
           <w:lang w:eastAsia="es-PE"/>
         </w:rPr>
-        <w:t>Un gobierno y gestión de las TI de la empresa efectivo y eficiente requiere de un enfoque holístico que tenga en cuenta varios componentes interactivos. COBIT 5 define un conjunto de catalizadores (</w:t>
-      </w:r>
-      <w:proofErr w:type="spellStart"/>
-      <w:r>
-        <w:rPr>
-          <w:rFonts w:ascii="Times New Roman" w:eastAsia="Times New Roman" w:hAnsi="Times New Roman" w:cs="Times New Roman"/>
-          <w:color w:val="000000"/>
-          <w:sz w:val="24"/>
-          <w:szCs w:val="24"/>
-          <w:lang w:eastAsia="es-PE"/>
-        </w:rPr>
-        <w:t>enablers</w:t>
-      </w:r>
-      <w:proofErr w:type="spellEnd"/>
-      <w:r>
-        <w:rPr>
-          <w:rFonts w:ascii="Times New Roman" w:eastAsia="Times New Roman" w:hAnsi="Times New Roman" w:cs="Times New Roman"/>
-          <w:color w:val="000000"/>
-          <w:sz w:val="24"/>
-          <w:szCs w:val="24"/>
-          <w:lang w:eastAsia="es-PE"/>
-        </w:rPr>
-        <w:t>) para apoyar la implementación de un sistema de gobierno y gestión global para las TI de la</w:t>
+        <w:t>Un gobierno y gestión de las TI de la empresa efectivo y eficiente requiere de un enfoque holístico que tenga en cuenta varios componentes interactivos. COBIT 5 define un conjunto de catalizadores (enablers) para apoyar la implementación de un sistema de gobierno y gestión global para las TI de la</w:t>
       </w:r>
     </w:p>
     <w:p>
@@ -12663,28 +11319,12 @@
           <w:rFonts w:ascii="Times New Roman" w:hAnsi="Times New Roman" w:cs="Times New Roman"/>
         </w:rPr>
       </w:pPr>
-      <w:proofErr w:type="spellStart"/>
-      <w:r>
-        <w:rPr>
-          <w:rFonts w:ascii="Times New Roman" w:hAnsi="Times New Roman" w:cs="Times New Roman"/>
-        </w:rPr>
-        <w:t>Recoleccion</w:t>
-      </w:r>
-      <w:proofErr w:type="spellEnd"/>
-      <w:r>
-        <w:rPr>
-          <w:rFonts w:ascii="Times New Roman" w:hAnsi="Times New Roman" w:cs="Times New Roman"/>
-        </w:rPr>
-        <w:t xml:space="preserve"> de </w:t>
-      </w:r>
-      <w:proofErr w:type="spellStart"/>
-      <w:r>
-        <w:rPr>
-          <w:rFonts w:ascii="Times New Roman" w:hAnsi="Times New Roman" w:cs="Times New Roman"/>
-        </w:rPr>
-        <w:t>informacion</w:t>
-      </w:r>
-      <w:proofErr w:type="spellEnd"/>
+      <w:r>
+        <w:rPr>
+          <w:rFonts w:ascii="Times New Roman" w:hAnsi="Times New Roman" w:cs="Times New Roman"/>
+        </w:rPr>
+        <w:t>Recoleccion de informacion</w:t>
+      </w:r>
     </w:p>
     <w:p>
       <w:pPr>
@@ -12753,21 +11393,7 @@
         <w:rPr>
           <w:rFonts w:ascii="Times New Roman" w:hAnsi="Times New Roman" w:cs="Times New Roman"/>
         </w:rPr>
-        <w:t xml:space="preserve">Capítulo V. </w:t>
-      </w:r>
-      <w:proofErr w:type="spellStart"/>
-      <w:r>
-        <w:rPr>
-          <w:rFonts w:ascii="Times New Roman" w:hAnsi="Times New Roman" w:cs="Times New Roman"/>
-        </w:rPr>
-        <w:t>Analisis</w:t>
-      </w:r>
-      <w:proofErr w:type="spellEnd"/>
-      <w:r>
-        <w:rPr>
-          <w:rFonts w:ascii="Times New Roman" w:hAnsi="Times New Roman" w:cs="Times New Roman"/>
-        </w:rPr>
-        <w:t xml:space="preserve"> de madurez post implementación.</w:t>
+        <w:t>Capítulo V. Analisis de madurez post implementación.</w:t>
       </w:r>
     </w:p>
     <w:p>
@@ -15385,16 +14011,8 @@
         <w:rPr>
           <w:color w:val="000000"/>
         </w:rPr>
-        <w:t xml:space="preserve">Andy Wong </w:t>
-      </w:r>
-      <w:proofErr w:type="spellStart"/>
-      <w:r>
-        <w:rPr>
-          <w:color w:val="000000"/>
-        </w:rPr>
-        <w:t>Shum</w:t>
-      </w:r>
-      <w:proofErr w:type="spellEnd"/>
+        <w:t>Andy Wong Shum</w:t>
+      </w:r>
       <w:r>
         <w:rPr>
           <w:color w:val="000000"/>
@@ -15460,45 +14078,23 @@
         </w:rPr>
         <w:t>(</w:t>
       </w:r>
-      <w:proofErr w:type="gramStart"/>
       <w:r>
         <w:rPr>
           <w:color w:val="000000"/>
         </w:rPr>
-        <w:t>Abril</w:t>
-      </w:r>
-      <w:proofErr w:type="gramEnd"/>
+        <w:t>Abril 2018</w:t>
+      </w:r>
       <w:r>
         <w:rPr>
           <w:color w:val="000000"/>
         </w:rPr>
-        <w:t xml:space="preserve"> 2018</w:t>
+        <w:t>)</w:t>
       </w:r>
       <w:r>
         <w:rPr>
           <w:color w:val="000000"/>
         </w:rPr>
-        <w:t>)</w:t>
-      </w:r>
-      <w:r>
-        <w:rPr>
-          <w:color w:val="000000"/>
-        </w:rPr>
-        <w:t xml:space="preserve"> ¿</w:t>
-      </w:r>
-      <w:proofErr w:type="spellStart"/>
-      <w:r>
-        <w:rPr>
-          <w:color w:val="000000"/>
-        </w:rPr>
-        <w:t>que</w:t>
-      </w:r>
-      <w:proofErr w:type="spellEnd"/>
-      <w:r>
-        <w:rPr>
-          <w:color w:val="000000"/>
-        </w:rPr>
-        <w:t xml:space="preserve"> es el ciclo de vida de ITIL?</w:t>
+        <w:t xml:space="preserve"> ¿que es el ciclo de vida de ITIL?</w:t>
       </w:r>
       <w:r>
         <w:rPr>
@@ -15589,63 +14185,7 @@
         <w:rPr>
           <w:color w:val="000000"/>
         </w:rPr>
-        <w:t xml:space="preserve">American Marketing </w:t>
-      </w:r>
-      <w:proofErr w:type="spellStart"/>
-      <w:r>
-        <w:rPr>
-          <w:color w:val="000000"/>
-        </w:rPr>
-        <w:t>Association</w:t>
-      </w:r>
-      <w:proofErr w:type="spellEnd"/>
-      <w:r>
-        <w:rPr>
-          <w:color w:val="000000"/>
-        </w:rPr>
-        <w:t xml:space="preserve">, (2006). </w:t>
-      </w:r>
-      <w:proofErr w:type="spellStart"/>
-      <w:r>
-        <w:rPr>
-          <w:color w:val="000000"/>
-        </w:rPr>
-        <w:t>Dictionary</w:t>
-      </w:r>
-      <w:proofErr w:type="spellEnd"/>
-      <w:r>
-        <w:rPr>
-          <w:color w:val="000000"/>
-        </w:rPr>
-        <w:t xml:space="preserve"> </w:t>
-      </w:r>
-      <w:proofErr w:type="spellStart"/>
-      <w:r>
-        <w:rPr>
-          <w:color w:val="000000"/>
-        </w:rPr>
-        <w:t>of</w:t>
-      </w:r>
-      <w:proofErr w:type="spellEnd"/>
-      <w:r>
-        <w:rPr>
-          <w:color w:val="000000"/>
-        </w:rPr>
-        <w:t xml:space="preserve"> Marketing </w:t>
-      </w:r>
-      <w:proofErr w:type="spellStart"/>
-      <w:r>
-        <w:rPr>
-          <w:color w:val="000000"/>
-        </w:rPr>
-        <w:t>Terms</w:t>
-      </w:r>
-      <w:proofErr w:type="spellEnd"/>
-      <w:r>
-        <w:rPr>
-          <w:color w:val="000000"/>
-        </w:rPr>
-        <w:t xml:space="preserve"> versión original, recuperado de </w:t>
+        <w:t xml:space="preserve">American Marketing Association, (2006). Dictionary of Marketing Terms versión original, recuperado de </w:t>
       </w:r>
       <w:r>
         <w:rPr>
@@ -15674,100 +14214,14 @@
         <w:rPr>
           <w:color w:val="000000"/>
         </w:rPr>
-        <w:t xml:space="preserve">AXELOS </w:t>
-      </w:r>
-      <w:proofErr w:type="spellStart"/>
+        <w:t xml:space="preserve">AXELOS Globla best practice, (2018). </w:t>
+      </w:r>
       <w:r>
         <w:rPr>
           <w:color w:val="000000"/>
         </w:rPr>
-        <w:t>Globla</w:t>
-      </w:r>
-      <w:proofErr w:type="spellEnd"/>
-      <w:r>
-        <w:rPr>
-          <w:color w:val="000000"/>
-        </w:rPr>
-        <w:t xml:space="preserve"> </w:t>
-      </w:r>
-      <w:proofErr w:type="spellStart"/>
-      <w:r>
-        <w:rPr>
-          <w:color w:val="000000"/>
-        </w:rPr>
-        <w:t>best</w:t>
-      </w:r>
-      <w:proofErr w:type="spellEnd"/>
-      <w:r>
-        <w:rPr>
-          <w:color w:val="000000"/>
-        </w:rPr>
-        <w:t xml:space="preserve"> </w:t>
-      </w:r>
-      <w:proofErr w:type="spellStart"/>
-      <w:r>
-        <w:rPr>
-          <w:color w:val="000000"/>
-        </w:rPr>
-        <w:t>practice</w:t>
-      </w:r>
-      <w:proofErr w:type="spellEnd"/>
-      <w:r>
-        <w:rPr>
-          <w:color w:val="000000"/>
-        </w:rPr>
-        <w:t xml:space="preserve">, (2018). </w:t>
-      </w:r>
-      <w:proofErr w:type="spellStart"/>
-      <w:r>
-        <w:rPr>
-          <w:color w:val="000000"/>
-        </w:rPr>
-        <w:t>What</w:t>
-      </w:r>
-      <w:proofErr w:type="spellEnd"/>
-      <w:r>
-        <w:rPr>
-          <w:color w:val="000000"/>
-        </w:rPr>
-        <w:t xml:space="preserve"> </w:t>
-      </w:r>
-      <w:proofErr w:type="spellStart"/>
-      <w:r>
-        <w:rPr>
-          <w:color w:val="000000"/>
-        </w:rPr>
-        <w:t>is</w:t>
-      </w:r>
-      <w:proofErr w:type="spellEnd"/>
-      <w:r>
-        <w:rPr>
-          <w:color w:val="000000"/>
-        </w:rPr>
-        <w:t xml:space="preserve"> IT </w:t>
-      </w:r>
-      <w:proofErr w:type="spellStart"/>
-      <w:r>
-        <w:rPr>
-          <w:color w:val="000000"/>
-        </w:rPr>
-        <w:t>service</w:t>
-      </w:r>
-      <w:proofErr w:type="spellEnd"/>
-      <w:r>
-        <w:rPr>
-          <w:color w:val="000000"/>
-        </w:rPr>
-        <w:t xml:space="preserve"> </w:t>
-      </w:r>
-      <w:proofErr w:type="spellStart"/>
-      <w:r>
-        <w:rPr>
-          <w:color w:val="000000"/>
-        </w:rPr>
-        <w:t>management</w:t>
-      </w:r>
-      <w:proofErr w:type="spellEnd"/>
+        <w:t>What is IT service management</w:t>
+      </w:r>
       <w:r>
         <w:rPr>
           <w:color w:val="000000"/>
@@ -15799,19 +14253,11 @@
         </w:numPr>
         <w:spacing w:before="0" w:beforeAutospacing="0" w:after="0" w:afterAutospacing="0" w:line="360" w:lineRule="auto"/>
       </w:pPr>
-      <w:proofErr w:type="spellStart"/>
       <w:r>
         <w:rPr>
           <w:color w:val="000000"/>
         </w:rPr>
-        <w:t>Cocepto.de</w:t>
-      </w:r>
-      <w:proofErr w:type="spellEnd"/>
-      <w:r>
-        <w:rPr>
-          <w:color w:val="000000"/>
-        </w:rPr>
-        <w:t xml:space="preserve">, (2020). </w:t>
+        <w:t xml:space="preserve">Cocepto.de, (2020). </w:t>
       </w:r>
       <w:r>
         <w:rPr>
@@ -20402,7 +18848,7 @@
 </file>
 
 <file path=customXml/itemProps1.xml><?xml version="1.0" encoding="utf-8"?>
-<ds:datastoreItem xmlns:ds="http://schemas.openxmlformats.org/officeDocument/2006/customXml" ds:itemID="{0368C4C9-0174-4A5D-98A0-015741FA5CE4}">
+<ds:datastoreItem xmlns:ds="http://schemas.openxmlformats.org/officeDocument/2006/customXml" ds:itemID="{5FB1F8F9-C4D2-48E5-BA6C-6B19493DA855}">
   <ds:schemaRefs>
     <ds:schemaRef ds:uri="http://schemas.openxmlformats.org/officeDocument/2006/bibliography"/>
   </ds:schemaRefs>

</xml_diff>

<commit_message>
Plan de Tesis Corregido titulo
</commit_message>
<xml_diff>
--- a/Plan de Tesis.docx
+++ b/Plan de Tesis.docx
@@ -148,16 +148,6 @@
           <w:szCs w:val="28"/>
         </w:rPr>
         <w:t>PLAN DE TESIS</w:t>
-      </w:r>
-      <w:r>
-        <w:rPr>
-          <w:rFonts w:ascii="CMU Bright" w:eastAsia="Yu Gothic" w:hAnsi="CMU Bright" w:cs="CMU Bright"/>
-          <w:b/>
-          <w:bCs/>
-          <w:sz w:val="28"/>
-          <w:szCs w:val="28"/>
-        </w:rPr>
-        <w:t xml:space="preserve"> GIT</w:t>
       </w:r>
       <w:bookmarkStart w:id="0" w:name="_GoBack"/>
       <w:bookmarkEnd w:id="0"/>
@@ -18848,7 +18838,7 @@
 </file>
 
 <file path=customXml/itemProps1.xml><?xml version="1.0" encoding="utf-8"?>
-<ds:datastoreItem xmlns:ds="http://schemas.openxmlformats.org/officeDocument/2006/customXml" ds:itemID="{5FB1F8F9-C4D2-48E5-BA6C-6B19493DA855}">
+<ds:datastoreItem xmlns:ds="http://schemas.openxmlformats.org/officeDocument/2006/customXml" ds:itemID="{8EC633E6-B4D8-4BCB-8046-8E88F3095740}">
   <ds:schemaRefs>
     <ds:schemaRef ds:uri="http://schemas.openxmlformats.org/officeDocument/2006/bibliography"/>
   </ds:schemaRefs>

</xml_diff>

<commit_message>
Plan de tesis Titulo Error
</commit_message>
<xml_diff>
--- a/Plan de Tesis.docx
+++ b/Plan de Tesis.docx
@@ -148,6 +148,16 @@
           <w:szCs w:val="28"/>
         </w:rPr>
         <w:t>PLAN DE TESIS</w:t>
+      </w:r>
+      <w:r>
+        <w:rPr>
+          <w:rFonts w:ascii="CMU Bright" w:eastAsia="Yu Gothic" w:hAnsi="CMU Bright" w:cs="CMU Bright"/>
+          <w:b/>
+          <w:bCs/>
+          <w:sz w:val="28"/>
+          <w:szCs w:val="28"/>
+        </w:rPr>
+        <w:t xml:space="preserve"> GITHUB</w:t>
       </w:r>
       <w:bookmarkStart w:id="0" w:name="_GoBack"/>
       <w:bookmarkEnd w:id="0"/>
@@ -18838,7 +18848,7 @@
 </file>
 
 <file path=customXml/itemProps1.xml><?xml version="1.0" encoding="utf-8"?>
-<ds:datastoreItem xmlns:ds="http://schemas.openxmlformats.org/officeDocument/2006/customXml" ds:itemID="{8EC633E6-B4D8-4BCB-8046-8E88F3095740}">
+<ds:datastoreItem xmlns:ds="http://schemas.openxmlformats.org/officeDocument/2006/customXml" ds:itemID="{C9C70D05-A8CC-4AE1-99F1-AEB10C70FF24}">
   <ds:schemaRefs>
     <ds:schemaRef ds:uri="http://schemas.openxmlformats.org/officeDocument/2006/bibliography"/>
   </ds:schemaRefs>

</xml_diff>

<commit_message>
Plan de tesis Titulo corregido
</commit_message>
<xml_diff>
--- a/Plan de Tesis.docx
+++ b/Plan de Tesis.docx
@@ -126,8 +126,6 @@
           </wp:inline>
         </w:drawing>
       </w:r>
-      <w:bookmarkStart w:id="0" w:name="_GoBack"/>
-      <w:bookmarkEnd w:id="0"/>
     </w:p>
     <w:p>
       <w:pPr>
@@ -151,16 +149,20 @@
         </w:rPr>
         <w:t>PLAN DE TESIS</w:t>
       </w:r>
-      <w:r>
-        <w:rPr>
-          <w:rFonts w:ascii="CMU Bright" w:eastAsia="Yu Gothic" w:hAnsi="CMU Bright" w:cs="CMU Bright"/>
-          <w:b/>
-          <w:bCs/>
-          <w:sz w:val="28"/>
-          <w:szCs w:val="28"/>
-        </w:rPr>
-        <w:t xml:space="preserve"> GITHUB</w:t>
-      </w:r>
+      <w:bookmarkStart w:id="0" w:name="_GoBack"/>
+      <w:bookmarkEnd w:id="0"/>
+      <w:del w:id="1" w:author="Wilian Huanca Marca" w:date="2020-03-09T17:14:00Z">
+        <w:r>
+          <w:rPr>
+            <w:rFonts w:ascii="CMU Bright" w:eastAsia="Yu Gothic" w:hAnsi="CMU Bright" w:cs="CMU Bright"/>
+            <w:b/>
+            <w:bCs/>
+            <w:sz w:val="28"/>
+            <w:szCs w:val="28"/>
+          </w:rPr>
+          <w:delText xml:space="preserve"> GITHUB</w:delText>
+        </w:r>
+      </w:del>
     </w:p>
     <w:p>
       <w:pPr>
@@ -309,43 +311,44 @@
         </w:rPr>
         <w:t xml:space="preserve">Br. </w:t>
       </w:r>
-      <w:proofErr w:type="spellStart"/>
       <w:r>
         <w:rPr>
           <w:rFonts w:ascii="CMU Bright" w:eastAsia="Yu Gothic" w:hAnsi="CMU Bright" w:cs="CMU Bright"/>
           <w:b/>
           <w:bCs/>
         </w:rPr>
-        <w:t>Jose</w:t>
-      </w:r>
-      <w:proofErr w:type="spellEnd"/>
-      <w:r>
+        <w:t>Jose Carlos Nina Cruz</w:t>
+      </w:r>
+    </w:p>
+    <w:p>
+      <w:pPr>
+        <w:spacing w:after="0"/>
+        <w:jc w:val="center"/>
         <w:rPr>
           <w:rFonts w:ascii="CMU Bright" w:eastAsia="Yu Gothic" w:hAnsi="CMU Bright" w:cs="CMU Bright"/>
           <w:b/>
           <w:bCs/>
         </w:rPr>
-        <w:t xml:space="preserve"> Carlos Nina Cruz</w:t>
-      </w:r>
-    </w:p>
-    <w:p>
-      <w:pPr>
-        <w:spacing w:after="0"/>
-        <w:jc w:val="center"/>
+      </w:pPr>
+      <w:r>
         <w:rPr>
           <w:rFonts w:ascii="CMU Bright" w:eastAsia="Yu Gothic" w:hAnsi="CMU Bright" w:cs="CMU Bright"/>
           <w:b/>
           <w:bCs/>
         </w:rPr>
-      </w:pPr>
-      <w:r>
+        <w:t>Br. Wilian Dario Huanca Marca</w:t>
+      </w:r>
+    </w:p>
+    <w:p>
+      <w:pPr>
+        <w:spacing w:after="0"/>
+        <w:jc w:val="center"/>
         <w:rPr>
           <w:rFonts w:ascii="CMU Bright" w:eastAsia="Yu Gothic" w:hAnsi="CMU Bright" w:cs="CMU Bright"/>
           <w:b/>
           <w:bCs/>
         </w:rPr>
-        <w:t>Br. Wilian Dario Huanca Marca</w:t>
-      </w:r>
+      </w:pPr>
     </w:p>
     <w:p>
       <w:pPr>
@@ -357,61 +360,32 @@
           <w:bCs/>
         </w:rPr>
       </w:pPr>
-    </w:p>
-    <w:p>
-      <w:pPr>
-        <w:spacing w:after="0"/>
-        <w:jc w:val="center"/>
+      <w:r>
         <w:rPr>
           <w:rFonts w:ascii="CMU Bright" w:eastAsia="Yu Gothic" w:hAnsi="CMU Bright" w:cs="CMU Bright"/>
           <w:b/>
           <w:bCs/>
         </w:rPr>
-      </w:pPr>
-      <w:r>
+        <w:t>Asesor:</w:t>
+      </w:r>
+    </w:p>
+    <w:p>
+      <w:pPr>
+        <w:spacing w:after="0"/>
+        <w:jc w:val="center"/>
         <w:rPr>
           <w:rFonts w:ascii="CMU Bright" w:eastAsia="Yu Gothic" w:hAnsi="CMU Bright" w:cs="CMU Bright"/>
           <w:b/>
           <w:bCs/>
         </w:rPr>
-        <w:t>Asesor:</w:t>
-      </w:r>
-    </w:p>
-    <w:p>
-      <w:pPr>
-        <w:spacing w:after="0"/>
-        <w:jc w:val="center"/>
+      </w:pPr>
+      <w:r>
         <w:rPr>
           <w:rFonts w:ascii="CMU Bright" w:eastAsia="Yu Gothic" w:hAnsi="CMU Bright" w:cs="CMU Bright"/>
           <w:b/>
           <w:bCs/>
         </w:rPr>
-      </w:pPr>
-      <w:r>
-        <w:rPr>
-          <w:rFonts w:ascii="CMU Bright" w:eastAsia="Yu Gothic" w:hAnsi="CMU Bright" w:cs="CMU Bright"/>
-          <w:b/>
-          <w:bCs/>
-        </w:rPr>
-        <w:t xml:space="preserve">Ing. Denis </w:t>
-      </w:r>
-      <w:proofErr w:type="spellStart"/>
-      <w:r>
-        <w:rPr>
-          <w:rFonts w:ascii="CMU Bright" w:eastAsia="Yu Gothic" w:hAnsi="CMU Bright" w:cs="CMU Bright"/>
-          <w:b/>
-          <w:bCs/>
-        </w:rPr>
-        <w:t>Ivan</w:t>
-      </w:r>
-      <w:proofErr w:type="spellEnd"/>
-      <w:r>
-        <w:rPr>
-          <w:rFonts w:ascii="CMU Bright" w:eastAsia="Yu Gothic" w:hAnsi="CMU Bright" w:cs="CMU Bright"/>
-          <w:b/>
-          <w:bCs/>
-        </w:rPr>
-        <w:t xml:space="preserve"> Candia Oviedo</w:t>
+        <w:t>Ing. Denis Ivan Candia Oviedo</w:t>
       </w:r>
     </w:p>
     <w:p>
@@ -4913,7 +4887,7 @@
           <w:rFonts w:eastAsia="Yu Gothic"/>
         </w:rPr>
       </w:pPr>
-      <w:bookmarkStart w:id="1" w:name="_Toc34321734"/>
+      <w:bookmarkStart w:id="2" w:name="_Toc34321734"/>
       <w:r>
         <w:rPr>
           <w:rFonts w:eastAsia="Yu Gothic"/>
@@ -4921,7 +4895,7 @@
         <w:lastRenderedPageBreak/>
         <w:t>Índice de figuras</w:t>
       </w:r>
-      <w:bookmarkEnd w:id="1"/>
+      <w:bookmarkEnd w:id="2"/>
     </w:p>
     <w:p>
       <w:pPr>
@@ -5195,7 +5169,7 @@
           <w:rFonts w:eastAsia="Yu Gothic"/>
         </w:rPr>
       </w:pPr>
-      <w:bookmarkStart w:id="2" w:name="_Toc34321735"/>
+      <w:bookmarkStart w:id="3" w:name="_Toc34321735"/>
       <w:r>
         <w:rPr>
           <w:rFonts w:eastAsia="Yu Gothic"/>
@@ -5203,7 +5177,7 @@
         <w:lastRenderedPageBreak/>
         <w:t>Índice de tablas</w:t>
       </w:r>
-      <w:bookmarkEnd w:id="2"/>
+      <w:bookmarkEnd w:id="3"/>
     </w:p>
     <w:p>
       <w:pPr>
@@ -5683,7 +5657,7 @@
         <w:ind w:left="360"/>
         <w:jc w:val="center"/>
       </w:pPr>
-      <w:bookmarkStart w:id="3" w:name="_Toc34321736"/>
+      <w:bookmarkStart w:id="4" w:name="_Toc34321736"/>
       <w:r>
         <w:rPr>
           <w:rFonts w:eastAsia="Yu Gothic"/>
@@ -5691,7 +5665,7 @@
         <w:lastRenderedPageBreak/>
         <w:t>RESUMEN</w:t>
       </w:r>
-      <w:bookmarkEnd w:id="3"/>
+      <w:bookmarkEnd w:id="4"/>
     </w:p>
     <w:p>
       <w:pPr>
@@ -5768,7 +5742,7 @@
       <w:pPr>
         <w:pStyle w:val="Ttulo1"/>
       </w:pPr>
-      <w:bookmarkStart w:id="4" w:name="_Toc34321737"/>
+      <w:bookmarkStart w:id="5" w:name="_Toc34321737"/>
       <w:r>
         <w:lastRenderedPageBreak/>
         <w:t xml:space="preserve">ANTECEDENTES </w:t>
@@ -5776,18 +5750,18 @@
       <w:r>
         <w:t>Y ESTADO DEL ARTE</w:t>
       </w:r>
-      <w:bookmarkEnd w:id="4"/>
+      <w:bookmarkEnd w:id="5"/>
     </w:p>
     <w:p>
       <w:pPr>
         <w:pStyle w:val="Ttulo2"/>
         <w:spacing w:line="360" w:lineRule="auto"/>
       </w:pPr>
-      <w:bookmarkStart w:id="5" w:name="_Toc34321738"/>
+      <w:bookmarkStart w:id="6" w:name="_Toc34321738"/>
       <w:r>
         <w:t>ESTADO DEL ARTE</w:t>
       </w:r>
-      <w:bookmarkEnd w:id="5"/>
+      <w:bookmarkEnd w:id="6"/>
     </w:p>
     <w:p>
       <w:pPr>
@@ -5819,22 +5793,22 @@
         <w:pStyle w:val="Ttulo2"/>
         <w:spacing w:line="360" w:lineRule="auto"/>
       </w:pPr>
-      <w:bookmarkStart w:id="6" w:name="_Toc34321739"/>
+      <w:bookmarkStart w:id="7" w:name="_Toc34321739"/>
       <w:r>
         <w:t>ANTECEDENTES</w:t>
       </w:r>
-      <w:bookmarkEnd w:id="6"/>
+      <w:bookmarkEnd w:id="7"/>
     </w:p>
     <w:p>
       <w:pPr>
         <w:pStyle w:val="Ttulo3"/>
         <w:spacing w:line="360" w:lineRule="auto"/>
       </w:pPr>
-      <w:bookmarkStart w:id="7" w:name="_Toc34321740"/>
+      <w:bookmarkStart w:id="8" w:name="_Toc34321740"/>
       <w:r>
         <w:t>ANTECEDENTES LOCALES</w:t>
       </w:r>
-      <w:bookmarkEnd w:id="7"/>
+      <w:bookmarkEnd w:id="8"/>
     </w:p>
     <w:p>
       <w:pPr>
@@ -5862,25 +5836,7 @@
           <w:sz w:val="24"/>
           <w:szCs w:val="24"/>
         </w:rPr>
-        <w:t xml:space="preserve">, Br. Manuel Moisés </w:t>
-      </w:r>
-      <w:proofErr w:type="spellStart"/>
-      <w:r>
-        <w:rPr>
-          <w:rFonts w:ascii="Times New Roman" w:hAnsi="Times New Roman" w:cs="Times New Roman"/>
-          <w:sz w:val="24"/>
-          <w:szCs w:val="24"/>
-        </w:rPr>
-        <w:t>Arizabal</w:t>
-      </w:r>
-      <w:proofErr w:type="spellEnd"/>
-      <w:r>
-        <w:rPr>
-          <w:rFonts w:ascii="Times New Roman" w:hAnsi="Times New Roman" w:cs="Times New Roman"/>
-          <w:sz w:val="24"/>
-          <w:szCs w:val="24"/>
-        </w:rPr>
-        <w:t xml:space="preserve"> Vera, Universidad Nacional de San Antonio Abad del Cusco, 2019.</w:t>
+        <w:t>, Br. Manuel Moisés Arizabal Vera, Universidad Nacional de San Antonio Abad del Cusco, 2019.</w:t>
       </w:r>
     </w:p>
     <w:p>
@@ -5947,61 +5903,7 @@
           <w:sz w:val="24"/>
           <w:szCs w:val="24"/>
         </w:rPr>
-        <w:t>En este trabajo se realizó el diseño de un centro de servicio (</w:t>
-      </w:r>
-      <w:proofErr w:type="spellStart"/>
-      <w:r>
-        <w:rPr>
-          <w:rFonts w:ascii="Times New Roman" w:hAnsi="Times New Roman" w:cs="Times New Roman"/>
-          <w:sz w:val="24"/>
-          <w:szCs w:val="24"/>
-        </w:rPr>
-        <w:t>Service</w:t>
-      </w:r>
-      <w:proofErr w:type="spellEnd"/>
-      <w:r>
-        <w:rPr>
-          <w:rFonts w:ascii="Times New Roman" w:hAnsi="Times New Roman" w:cs="Times New Roman"/>
-          <w:sz w:val="24"/>
-          <w:szCs w:val="24"/>
-        </w:rPr>
-        <w:t xml:space="preserve"> </w:t>
-      </w:r>
-      <w:proofErr w:type="spellStart"/>
-      <w:r>
-        <w:rPr>
-          <w:rFonts w:ascii="Times New Roman" w:hAnsi="Times New Roman" w:cs="Times New Roman"/>
-          <w:sz w:val="24"/>
-          <w:szCs w:val="24"/>
-        </w:rPr>
-        <w:t>Desk</w:t>
-      </w:r>
-      <w:proofErr w:type="spellEnd"/>
-      <w:r>
-        <w:rPr>
-          <w:rFonts w:ascii="Times New Roman" w:hAnsi="Times New Roman" w:cs="Times New Roman"/>
-          <w:sz w:val="24"/>
-          <w:szCs w:val="24"/>
-        </w:rPr>
-        <w:t>), cuyo objetivo principal es proveer un único punto de contacto para dar asesoramiento y soporte técnico a las solicitudes de los servicios de los usuarios. Se especificó los roles, responsabilidades y perfiles de personal de centro de servicios de TI; se elaboró los prototipos del Acuerdo de Nivel de Servicios (</w:t>
-      </w:r>
-      <w:proofErr w:type="spellStart"/>
-      <w:r>
-        <w:rPr>
-          <w:rFonts w:ascii="Times New Roman" w:hAnsi="Times New Roman" w:cs="Times New Roman"/>
-          <w:sz w:val="24"/>
-          <w:szCs w:val="24"/>
-        </w:rPr>
-        <w:t>SLA’s</w:t>
-      </w:r>
-      <w:proofErr w:type="spellEnd"/>
-      <w:r>
-        <w:rPr>
-          <w:rFonts w:ascii="Times New Roman" w:hAnsi="Times New Roman" w:cs="Times New Roman"/>
-          <w:sz w:val="24"/>
-          <w:szCs w:val="24"/>
-        </w:rPr>
-        <w:t xml:space="preserve">) y el Catálogo de Servicios; se elaboró los diagramas de actividad de los procesos en la gestión de Petición de servicio, </w:t>
+        <w:t xml:space="preserve">En este trabajo se realizó el diseño de un centro de servicio (Service Desk), cuyo objetivo principal es proveer un único punto de contacto para dar asesoramiento y soporte técnico a las solicitudes de los servicios de los usuarios. Se especificó los roles, responsabilidades y perfiles de personal de centro de servicios de TI; se elaboró los prototipos del Acuerdo de Nivel de Servicios (SLA’s) y el Catálogo de Servicios; se elaboró los diagramas de actividad de los procesos en la gestión de Petición de servicio, </w:t>
       </w:r>
       <w:r>
         <w:rPr>
@@ -6066,11 +5968,11 @@
         <w:pStyle w:val="Ttulo3"/>
         <w:spacing w:line="360" w:lineRule="auto"/>
       </w:pPr>
-      <w:bookmarkStart w:id="8" w:name="_Toc34321741"/>
+      <w:bookmarkStart w:id="9" w:name="_Toc34321741"/>
       <w:r>
         <w:t>ANTECEDENTES NACIONALES</w:t>
       </w:r>
-      <w:bookmarkEnd w:id="8"/>
+      <w:bookmarkEnd w:id="9"/>
     </w:p>
     <w:p>
       <w:pPr>
@@ -6278,61 +6180,7 @@
           <w:sz w:val="24"/>
           <w:szCs w:val="24"/>
         </w:rPr>
-        <w:t xml:space="preserve"> </w:t>
-      </w:r>
-      <w:proofErr w:type="spellStart"/>
-      <w:r>
-        <w:rPr>
-          <w:rFonts w:ascii="Times New Roman" w:hAnsi="Times New Roman" w:cs="Times New Roman"/>
-          <w:sz w:val="24"/>
-          <w:szCs w:val="24"/>
-        </w:rPr>
-        <w:t>Abrahan</w:t>
-      </w:r>
-      <w:proofErr w:type="spellEnd"/>
-      <w:r>
-        <w:rPr>
-          <w:rFonts w:ascii="Times New Roman" w:hAnsi="Times New Roman" w:cs="Times New Roman"/>
-          <w:sz w:val="24"/>
-          <w:szCs w:val="24"/>
-        </w:rPr>
-        <w:t xml:space="preserve"> Bernardo </w:t>
-      </w:r>
-      <w:proofErr w:type="spellStart"/>
-      <w:r>
-        <w:rPr>
-          <w:rFonts w:ascii="Times New Roman" w:hAnsi="Times New Roman" w:cs="Times New Roman"/>
-          <w:sz w:val="24"/>
-          <w:szCs w:val="24"/>
-        </w:rPr>
-        <w:t>Garcia</w:t>
-      </w:r>
-      <w:proofErr w:type="spellEnd"/>
-      <w:r>
-        <w:rPr>
-          <w:rFonts w:ascii="Times New Roman" w:hAnsi="Times New Roman" w:cs="Times New Roman"/>
-          <w:sz w:val="24"/>
-          <w:szCs w:val="24"/>
-        </w:rPr>
-        <w:t xml:space="preserve"> </w:t>
-      </w:r>
-      <w:proofErr w:type="spellStart"/>
-      <w:r>
-        <w:rPr>
-          <w:rFonts w:ascii="Times New Roman" w:hAnsi="Times New Roman" w:cs="Times New Roman"/>
-          <w:sz w:val="24"/>
-          <w:szCs w:val="24"/>
-        </w:rPr>
-        <w:t>Alarcon</w:t>
-      </w:r>
-      <w:proofErr w:type="spellEnd"/>
-      <w:r>
-        <w:rPr>
-          <w:rFonts w:ascii="Times New Roman" w:hAnsi="Times New Roman" w:cs="Times New Roman"/>
-          <w:sz w:val="24"/>
-          <w:szCs w:val="24"/>
-        </w:rPr>
-        <w:t>,</w:t>
+        <w:t xml:space="preserve"> Abrahan Bernardo Garcia Alarcon,</w:t>
       </w:r>
       <w:r>
         <w:rPr>
@@ -6383,43 +6231,7 @@
           <w:sz w:val="24"/>
           <w:szCs w:val="24"/>
         </w:rPr>
-        <w:t xml:space="preserve">En este proyecto se ha propuesto la implantación del marco metodológico ITIL y la utilización de un aplicativo </w:t>
-      </w:r>
-      <w:proofErr w:type="spellStart"/>
-      <w:r>
-        <w:rPr>
-          <w:rFonts w:ascii="Times New Roman" w:hAnsi="Times New Roman" w:cs="Times New Roman"/>
-          <w:sz w:val="24"/>
-          <w:szCs w:val="24"/>
-        </w:rPr>
-        <w:t>Help</w:t>
-      </w:r>
-      <w:proofErr w:type="spellEnd"/>
-      <w:r>
-        <w:rPr>
-          <w:rFonts w:ascii="Times New Roman" w:hAnsi="Times New Roman" w:cs="Times New Roman"/>
-          <w:sz w:val="24"/>
-          <w:szCs w:val="24"/>
-        </w:rPr>
-        <w:t xml:space="preserve"> </w:t>
-      </w:r>
-      <w:proofErr w:type="spellStart"/>
-      <w:r>
-        <w:rPr>
-          <w:rFonts w:ascii="Times New Roman" w:hAnsi="Times New Roman" w:cs="Times New Roman"/>
-          <w:sz w:val="24"/>
-          <w:szCs w:val="24"/>
-        </w:rPr>
-        <w:t>desk</w:t>
-      </w:r>
-      <w:proofErr w:type="spellEnd"/>
-      <w:r>
-        <w:rPr>
-          <w:rFonts w:ascii="Times New Roman" w:hAnsi="Times New Roman" w:cs="Times New Roman"/>
-          <w:sz w:val="24"/>
-          <w:szCs w:val="24"/>
-        </w:rPr>
-        <w:t>, lo cual me permitirá identificar, evaluar, controlar y monitorear todas las incidencias y problemas que se den, para aplicar las posibles soluciones inmediatamente.</w:t>
+        <w:t>En este proyecto se ha propuesto la implantación del marco metodológico ITIL y la utilización de un aplicativo Help desk, lo cual me permitirá identificar, evaluar, controlar y monitorear todas las incidencias y problemas que se den, para aplicar las posibles soluciones inmediatamente.</w:t>
       </w:r>
     </w:p>
     <w:p>
@@ -6476,11 +6288,11 @@
         <w:pStyle w:val="Ttulo3"/>
         <w:spacing w:line="360" w:lineRule="auto"/>
       </w:pPr>
-      <w:bookmarkStart w:id="9" w:name="_Toc34321742"/>
+      <w:bookmarkStart w:id="10" w:name="_Toc34321742"/>
       <w:r>
         <w:t>ANTECEDENTES INTERNACIONALES</w:t>
       </w:r>
-      <w:bookmarkEnd w:id="9"/>
+      <w:bookmarkEnd w:id="10"/>
     </w:p>
     <w:p>
       <w:pPr>
@@ -6502,7 +6314,6 @@
         </w:rPr>
         <w:t>“</w:t>
       </w:r>
-      <w:proofErr w:type="spellStart"/>
       <w:r>
         <w:rPr>
           <w:rFonts w:ascii="Times New Roman" w:hAnsi="Times New Roman" w:cs="Times New Roman"/>
@@ -6511,9 +6322,8 @@
           <w:sz w:val="24"/>
           <w:szCs w:val="24"/>
         </w:rPr>
-        <w:t>Implementation</w:t>
-      </w:r>
-      <w:proofErr w:type="spellEnd"/>
+        <w:t>Implementation of incident management for data services using ITIL V3 in telecommunication operator company.</w:t>
+      </w:r>
       <w:r>
         <w:rPr>
           <w:rFonts w:ascii="Times New Roman" w:hAnsi="Times New Roman" w:cs="Times New Roman"/>
@@ -6522,9 +6332,46 @@
           <w:sz w:val="24"/>
           <w:szCs w:val="24"/>
         </w:rPr>
-        <w:t xml:space="preserve"> </w:t>
-      </w:r>
-      <w:proofErr w:type="spellStart"/>
+        <w:t xml:space="preserve">” </w:t>
+      </w:r>
+      <w:r>
+        <w:rPr>
+          <w:rFonts w:ascii="Times New Roman" w:hAnsi="Times New Roman" w:cs="Times New Roman"/>
+          <w:sz w:val="24"/>
+          <w:szCs w:val="24"/>
+        </w:rPr>
+        <w:t>Nugraha, A. D., &amp; Legowo, N.. International Conference on Applied Computer and Communication Technologies, 2017.</w:t>
+      </w:r>
+    </w:p>
+    <w:p>
+      <w:pPr>
+        <w:spacing w:line="360" w:lineRule="auto"/>
+        <w:jc w:val="both"/>
+        <w:rPr>
+          <w:rFonts w:ascii="Times New Roman" w:hAnsi="Times New Roman" w:cs="Times New Roman"/>
+          <w:sz w:val="24"/>
+          <w:szCs w:val="24"/>
+        </w:rPr>
+      </w:pPr>
+      <w:r>
+        <w:rPr>
+          <w:rFonts w:ascii="Times New Roman" w:hAnsi="Times New Roman" w:cs="Times New Roman"/>
+          <w:sz w:val="24"/>
+          <w:szCs w:val="24"/>
+        </w:rPr>
+        <w:t>Este proyecto tuvo un aporte en el tráfico de datos en indonesia ya que se pudo solucionar los incidentes y problemas gracias a los marcos de referencia de ITIL. Con el paso del tiempo los incidentes fueron solucionados según el nivel de emergencia y gravedad crítica.</w:t>
+      </w:r>
+    </w:p>
+    <w:p>
+      <w:pPr>
+        <w:spacing w:line="360" w:lineRule="auto"/>
+        <w:jc w:val="both"/>
+        <w:rPr>
+          <w:rFonts w:ascii="Times New Roman" w:hAnsi="Times New Roman" w:cs="Times New Roman"/>
+          <w:sz w:val="24"/>
+          <w:szCs w:val="24"/>
+        </w:rPr>
+      </w:pPr>
       <w:r>
         <w:rPr>
           <w:rFonts w:ascii="Times New Roman" w:hAnsi="Times New Roman" w:cs="Times New Roman"/>
@@ -6533,9 +6380,8 @@
           <w:sz w:val="24"/>
           <w:szCs w:val="24"/>
         </w:rPr>
-        <w:t>of</w:t>
-      </w:r>
-      <w:proofErr w:type="spellEnd"/>
+        <w:t>“</w:t>
+      </w:r>
       <w:r>
         <w:rPr>
           <w:rFonts w:ascii="Times New Roman" w:hAnsi="Times New Roman" w:cs="Times New Roman"/>
@@ -6544,9 +6390,8 @@
           <w:sz w:val="24"/>
           <w:szCs w:val="24"/>
         </w:rPr>
-        <w:t xml:space="preserve"> </w:t>
-      </w:r>
-      <w:proofErr w:type="spellStart"/>
+        <w:t>Strategies to Improve Human Resource Management using COBIT 5 For Data and Information Centre of Ministry of Agriculture of Indonesia of Republic</w:t>
+      </w:r>
       <w:r>
         <w:rPr>
           <w:rFonts w:ascii="Times New Roman" w:hAnsi="Times New Roman" w:cs="Times New Roman"/>
@@ -6555,9 +6400,46 @@
           <w:sz w:val="24"/>
           <w:szCs w:val="24"/>
         </w:rPr>
-        <w:t>incident</w:t>
-      </w:r>
-      <w:proofErr w:type="spellEnd"/>
+        <w:t>”</w:t>
+      </w:r>
+      <w:r>
+        <w:rPr>
+          <w:rFonts w:ascii="Times New Roman" w:hAnsi="Times New Roman" w:cs="Times New Roman"/>
+          <w:sz w:val="24"/>
+          <w:szCs w:val="24"/>
+        </w:rPr>
+        <w:t xml:space="preserve"> Fitroh, Damanik, A., &amp; Firmansyah, A. F. 2018.</w:t>
+      </w:r>
+    </w:p>
+    <w:p>
+      <w:pPr>
+        <w:spacing w:line="360" w:lineRule="auto"/>
+        <w:jc w:val="both"/>
+        <w:rPr>
+          <w:rFonts w:ascii="Times New Roman" w:hAnsi="Times New Roman" w:cs="Times New Roman"/>
+          <w:sz w:val="24"/>
+          <w:szCs w:val="24"/>
+        </w:rPr>
+      </w:pPr>
+      <w:r>
+        <w:rPr>
+          <w:rFonts w:ascii="Times New Roman" w:hAnsi="Times New Roman" w:cs="Times New Roman"/>
+          <w:sz w:val="24"/>
+          <w:szCs w:val="24"/>
+        </w:rPr>
+        <w:t>Para medir la gestión de los recursos humanos en Pusdatin se puede hacer usando el marco COBIT 5. Esto se debe a que las sugerencias de COBIT son genéricas y especialmente útiles para la gestión del rendimiento del programa. Las organizaciones se benefician de la implementación de medidas marco COBIT 5 en su gobierno de TI. En relación con esto, es necesario conocer la estrategia para mejorar la gestión de los recursos humanos utilizando el marco COBIT 5</w:t>
+      </w:r>
+    </w:p>
+    <w:p>
+      <w:pPr>
+        <w:spacing w:line="360" w:lineRule="auto"/>
+        <w:jc w:val="both"/>
+        <w:rPr>
+          <w:rFonts w:ascii="Times New Roman" w:hAnsi="Times New Roman" w:cs="Times New Roman"/>
+          <w:sz w:val="24"/>
+          <w:szCs w:val="24"/>
+        </w:rPr>
+      </w:pPr>
       <w:r>
         <w:rPr>
           <w:rFonts w:ascii="Times New Roman" w:hAnsi="Times New Roman" w:cs="Times New Roman"/>
@@ -6566,315 +6448,15 @@
           <w:sz w:val="24"/>
           <w:szCs w:val="24"/>
         </w:rPr>
-        <w:t xml:space="preserve"> </w:t>
-      </w:r>
-      <w:proofErr w:type="spellStart"/>
-      <w:r>
-        <w:rPr>
-          <w:rFonts w:ascii="Times New Roman" w:hAnsi="Times New Roman" w:cs="Times New Roman"/>
-          <w:b/>
-          <w:bCs/>
-          <w:sz w:val="24"/>
-          <w:szCs w:val="24"/>
-        </w:rPr>
-        <w:t>management</w:t>
-      </w:r>
-      <w:proofErr w:type="spellEnd"/>
-      <w:r>
-        <w:rPr>
-          <w:rFonts w:ascii="Times New Roman" w:hAnsi="Times New Roman" w:cs="Times New Roman"/>
-          <w:b/>
-          <w:bCs/>
-          <w:sz w:val="24"/>
-          <w:szCs w:val="24"/>
-        </w:rPr>
-        <w:t xml:space="preserve"> </w:t>
-      </w:r>
-      <w:proofErr w:type="spellStart"/>
-      <w:r>
-        <w:rPr>
-          <w:rFonts w:ascii="Times New Roman" w:hAnsi="Times New Roman" w:cs="Times New Roman"/>
-          <w:b/>
-          <w:bCs/>
-          <w:sz w:val="24"/>
-          <w:szCs w:val="24"/>
-        </w:rPr>
-        <w:t>for</w:t>
-      </w:r>
-      <w:proofErr w:type="spellEnd"/>
-      <w:r>
-        <w:rPr>
-          <w:rFonts w:ascii="Times New Roman" w:hAnsi="Times New Roman" w:cs="Times New Roman"/>
-          <w:b/>
-          <w:bCs/>
-          <w:sz w:val="24"/>
-          <w:szCs w:val="24"/>
-        </w:rPr>
-        <w:t xml:space="preserve"> data </w:t>
-      </w:r>
-      <w:proofErr w:type="spellStart"/>
-      <w:r>
-        <w:rPr>
-          <w:rFonts w:ascii="Times New Roman" w:hAnsi="Times New Roman" w:cs="Times New Roman"/>
-          <w:b/>
-          <w:bCs/>
-          <w:sz w:val="24"/>
-          <w:szCs w:val="24"/>
-        </w:rPr>
-        <w:t>services</w:t>
-      </w:r>
-      <w:proofErr w:type="spellEnd"/>
-      <w:r>
-        <w:rPr>
-          <w:rFonts w:ascii="Times New Roman" w:hAnsi="Times New Roman" w:cs="Times New Roman"/>
-          <w:b/>
-          <w:bCs/>
-          <w:sz w:val="24"/>
-          <w:szCs w:val="24"/>
-        </w:rPr>
-        <w:t xml:space="preserve"> </w:t>
-      </w:r>
-      <w:proofErr w:type="spellStart"/>
-      <w:r>
-        <w:rPr>
-          <w:rFonts w:ascii="Times New Roman" w:hAnsi="Times New Roman" w:cs="Times New Roman"/>
-          <w:b/>
-          <w:bCs/>
-          <w:sz w:val="24"/>
-          <w:szCs w:val="24"/>
-        </w:rPr>
-        <w:t>using</w:t>
-      </w:r>
-      <w:proofErr w:type="spellEnd"/>
-      <w:r>
-        <w:rPr>
-          <w:rFonts w:ascii="Times New Roman" w:hAnsi="Times New Roman" w:cs="Times New Roman"/>
-          <w:b/>
-          <w:bCs/>
-          <w:sz w:val="24"/>
-          <w:szCs w:val="24"/>
-        </w:rPr>
-        <w:t xml:space="preserve"> ITIL V3 in </w:t>
-      </w:r>
-      <w:proofErr w:type="spellStart"/>
-      <w:r>
-        <w:rPr>
-          <w:rFonts w:ascii="Times New Roman" w:hAnsi="Times New Roman" w:cs="Times New Roman"/>
-          <w:b/>
-          <w:bCs/>
-          <w:sz w:val="24"/>
-          <w:szCs w:val="24"/>
-        </w:rPr>
-        <w:t>telecommunication</w:t>
-      </w:r>
-      <w:proofErr w:type="spellEnd"/>
-      <w:r>
-        <w:rPr>
-          <w:rFonts w:ascii="Times New Roman" w:hAnsi="Times New Roman" w:cs="Times New Roman"/>
-          <w:b/>
-          <w:bCs/>
-          <w:sz w:val="24"/>
-          <w:szCs w:val="24"/>
-        </w:rPr>
-        <w:t xml:space="preserve"> </w:t>
-      </w:r>
-      <w:proofErr w:type="spellStart"/>
-      <w:r>
-        <w:rPr>
-          <w:rFonts w:ascii="Times New Roman" w:hAnsi="Times New Roman" w:cs="Times New Roman"/>
-          <w:b/>
-          <w:bCs/>
-          <w:sz w:val="24"/>
-          <w:szCs w:val="24"/>
-        </w:rPr>
-        <w:t>operator</w:t>
-      </w:r>
-      <w:proofErr w:type="spellEnd"/>
-      <w:r>
-        <w:rPr>
-          <w:rFonts w:ascii="Times New Roman" w:hAnsi="Times New Roman" w:cs="Times New Roman"/>
-          <w:b/>
-          <w:bCs/>
-          <w:sz w:val="24"/>
-          <w:szCs w:val="24"/>
-        </w:rPr>
-        <w:t xml:space="preserve"> </w:t>
-      </w:r>
-      <w:proofErr w:type="spellStart"/>
-      <w:r>
-        <w:rPr>
-          <w:rFonts w:ascii="Times New Roman" w:hAnsi="Times New Roman" w:cs="Times New Roman"/>
-          <w:b/>
-          <w:bCs/>
-          <w:sz w:val="24"/>
-          <w:szCs w:val="24"/>
-        </w:rPr>
-        <w:t>company</w:t>
-      </w:r>
-      <w:proofErr w:type="spellEnd"/>
-      <w:r>
-        <w:rPr>
-          <w:rFonts w:ascii="Times New Roman" w:hAnsi="Times New Roman" w:cs="Times New Roman"/>
-          <w:b/>
-          <w:bCs/>
-          <w:sz w:val="24"/>
-          <w:szCs w:val="24"/>
-        </w:rPr>
-        <w:t>.</w:t>
-      </w:r>
-      <w:r>
-        <w:rPr>
-          <w:rFonts w:ascii="Times New Roman" w:hAnsi="Times New Roman" w:cs="Times New Roman"/>
-          <w:b/>
-          <w:bCs/>
-          <w:sz w:val="24"/>
-          <w:szCs w:val="24"/>
-        </w:rPr>
-        <w:t xml:space="preserve">” </w:t>
-      </w:r>
-      <w:proofErr w:type="spellStart"/>
-      <w:r>
-        <w:rPr>
-          <w:rFonts w:ascii="Times New Roman" w:hAnsi="Times New Roman" w:cs="Times New Roman"/>
-          <w:sz w:val="24"/>
-          <w:szCs w:val="24"/>
-        </w:rPr>
-        <w:t>Nugraha</w:t>
-      </w:r>
-      <w:proofErr w:type="spellEnd"/>
-      <w:r>
-        <w:rPr>
-          <w:rFonts w:ascii="Times New Roman" w:hAnsi="Times New Roman" w:cs="Times New Roman"/>
-          <w:sz w:val="24"/>
-          <w:szCs w:val="24"/>
-        </w:rPr>
-        <w:t xml:space="preserve">, A. D., &amp; </w:t>
-      </w:r>
-      <w:proofErr w:type="spellStart"/>
-      <w:r>
-        <w:rPr>
-          <w:rFonts w:ascii="Times New Roman" w:hAnsi="Times New Roman" w:cs="Times New Roman"/>
-          <w:sz w:val="24"/>
-          <w:szCs w:val="24"/>
-        </w:rPr>
-        <w:t>Legowo</w:t>
-      </w:r>
-      <w:proofErr w:type="spellEnd"/>
-      <w:r>
-        <w:rPr>
-          <w:rFonts w:ascii="Times New Roman" w:hAnsi="Times New Roman" w:cs="Times New Roman"/>
-          <w:sz w:val="24"/>
-          <w:szCs w:val="24"/>
-        </w:rPr>
-        <w:t xml:space="preserve">, </w:t>
-      </w:r>
-      <w:proofErr w:type="gramStart"/>
-      <w:r>
-        <w:rPr>
-          <w:rFonts w:ascii="Times New Roman" w:hAnsi="Times New Roman" w:cs="Times New Roman"/>
-          <w:sz w:val="24"/>
-          <w:szCs w:val="24"/>
-        </w:rPr>
-        <w:t>N..</w:t>
-      </w:r>
-      <w:proofErr w:type="gramEnd"/>
-      <w:r>
-        <w:rPr>
-          <w:rFonts w:ascii="Times New Roman" w:hAnsi="Times New Roman" w:cs="Times New Roman"/>
-          <w:sz w:val="24"/>
-          <w:szCs w:val="24"/>
-        </w:rPr>
-        <w:t xml:space="preserve"> International </w:t>
-      </w:r>
-      <w:proofErr w:type="spellStart"/>
-      <w:r>
-        <w:rPr>
-          <w:rFonts w:ascii="Times New Roman" w:hAnsi="Times New Roman" w:cs="Times New Roman"/>
-          <w:sz w:val="24"/>
-          <w:szCs w:val="24"/>
-        </w:rPr>
-        <w:t>Conference</w:t>
-      </w:r>
-      <w:proofErr w:type="spellEnd"/>
-      <w:r>
-        <w:rPr>
-          <w:rFonts w:ascii="Times New Roman" w:hAnsi="Times New Roman" w:cs="Times New Roman"/>
-          <w:sz w:val="24"/>
-          <w:szCs w:val="24"/>
-        </w:rPr>
-        <w:t xml:space="preserve"> </w:t>
-      </w:r>
-      <w:proofErr w:type="spellStart"/>
-      <w:r>
-        <w:rPr>
-          <w:rFonts w:ascii="Times New Roman" w:hAnsi="Times New Roman" w:cs="Times New Roman"/>
-          <w:sz w:val="24"/>
-          <w:szCs w:val="24"/>
-        </w:rPr>
-        <w:t>on</w:t>
-      </w:r>
-      <w:proofErr w:type="spellEnd"/>
-      <w:r>
-        <w:rPr>
-          <w:rFonts w:ascii="Times New Roman" w:hAnsi="Times New Roman" w:cs="Times New Roman"/>
-          <w:sz w:val="24"/>
-          <w:szCs w:val="24"/>
-        </w:rPr>
-        <w:t xml:space="preserve"> </w:t>
-      </w:r>
-      <w:proofErr w:type="spellStart"/>
-      <w:r>
-        <w:rPr>
-          <w:rFonts w:ascii="Times New Roman" w:hAnsi="Times New Roman" w:cs="Times New Roman"/>
-          <w:sz w:val="24"/>
-          <w:szCs w:val="24"/>
-        </w:rPr>
-        <w:t>Applied</w:t>
-      </w:r>
-      <w:proofErr w:type="spellEnd"/>
-      <w:r>
-        <w:rPr>
-          <w:rFonts w:ascii="Times New Roman" w:hAnsi="Times New Roman" w:cs="Times New Roman"/>
-          <w:sz w:val="24"/>
-          <w:szCs w:val="24"/>
-        </w:rPr>
-        <w:t xml:space="preserve"> </w:t>
-      </w:r>
-      <w:proofErr w:type="spellStart"/>
-      <w:r>
-        <w:rPr>
-          <w:rFonts w:ascii="Times New Roman" w:hAnsi="Times New Roman" w:cs="Times New Roman"/>
-          <w:sz w:val="24"/>
-          <w:szCs w:val="24"/>
-        </w:rPr>
-        <w:t>Computer</w:t>
-      </w:r>
-      <w:proofErr w:type="spellEnd"/>
-      <w:r>
-        <w:rPr>
-          <w:rFonts w:ascii="Times New Roman" w:hAnsi="Times New Roman" w:cs="Times New Roman"/>
-          <w:sz w:val="24"/>
-          <w:szCs w:val="24"/>
-        </w:rPr>
-        <w:t xml:space="preserve"> and </w:t>
-      </w:r>
-      <w:proofErr w:type="spellStart"/>
-      <w:r>
-        <w:rPr>
-          <w:rFonts w:ascii="Times New Roman" w:hAnsi="Times New Roman" w:cs="Times New Roman"/>
-          <w:sz w:val="24"/>
-          <w:szCs w:val="24"/>
-        </w:rPr>
-        <w:t>Communication</w:t>
-      </w:r>
-      <w:proofErr w:type="spellEnd"/>
-      <w:r>
-        <w:rPr>
-          <w:rFonts w:ascii="Times New Roman" w:hAnsi="Times New Roman" w:cs="Times New Roman"/>
-          <w:sz w:val="24"/>
-          <w:szCs w:val="24"/>
-        </w:rPr>
-        <w:t xml:space="preserve"> Technologies, 2017.</w:t>
+        <w:t xml:space="preserve">“Propuesta de modelo de evaluación de herramientas para la gestión del proceso de gestión de problemas de ITIL”, </w:t>
+      </w:r>
+      <w:r>
+        <w:rPr>
+          <w:rFonts w:ascii="Times New Roman" w:hAnsi="Times New Roman" w:cs="Times New Roman"/>
+          <w:sz w:val="24"/>
+          <w:szCs w:val="24"/>
+        </w:rPr>
+        <w:t>Roig-Ferriol y José Manuel, UPV, 2015.</w:t>
       </w:r>
     </w:p>
     <w:p>
@@ -6893,8 +6475,55 @@
           <w:sz w:val="24"/>
           <w:szCs w:val="24"/>
         </w:rPr>
-        <w:t>Este proyecto tuvo un aporte en el tráfico de datos en indonesia ya que se pudo solucionar los incidentes y problemas gracias a los marcos de referencia de ITIL. Con el paso del tiempo los incidentes fueron solucionados según el nivel de emergencia y gravedad crítica.</w:t>
-      </w:r>
+        <w:t xml:space="preserve">Este trabajo se presenta una propuesta de modelo de evaluación de herramientas de soporte a uno de los principales procesos de ITIL, como es el proceso de Gestión de problema. </w:t>
+      </w:r>
+      <w:r>
+        <w:rPr>
+          <w:rFonts w:ascii="Times New Roman" w:hAnsi="Times New Roman" w:cs="Times New Roman"/>
+          <w:sz w:val="24"/>
+          <w:szCs w:val="24"/>
+        </w:rPr>
+        <w:t>además,</w:t>
+      </w:r>
+      <w:r>
+        <w:rPr>
+          <w:rFonts w:ascii="Times New Roman" w:hAnsi="Times New Roman" w:cs="Times New Roman"/>
+          <w:sz w:val="24"/>
+          <w:szCs w:val="24"/>
+        </w:rPr>
+        <w:t xml:space="preserve"> este artículo se centra en ITIL debido a que es el estándar más ampliamente conocido para la gestión de Servicios de TI. Mediante ITIL se puede optimizar la gestión de los Servicios, lo cual permite un alto nivel de disponibilidad de </w:t>
+      </w:r>
+      <w:r>
+        <w:rPr>
+          <w:rFonts w:ascii="Times New Roman" w:hAnsi="Times New Roman" w:cs="Times New Roman"/>
+          <w:sz w:val="24"/>
+          <w:szCs w:val="24"/>
+        </w:rPr>
+        <w:lastRenderedPageBreak/>
+        <w:t>los mismos y mejorar el grado de satisfacción de clientes y de los propios empleados de la organización.</w:t>
+      </w:r>
+    </w:p>
+    <w:p>
+      <w:pPr>
+        <w:pStyle w:val="Ttulo1"/>
+        <w:spacing w:line="360" w:lineRule="auto"/>
+      </w:pPr>
+      <w:bookmarkStart w:id="11" w:name="_Toc34321743"/>
+      <w:r>
+        <w:t>PROBLEMA DE INVESTIGACIÓN</w:t>
+      </w:r>
+      <w:bookmarkEnd w:id="11"/>
+    </w:p>
+    <w:p>
+      <w:pPr>
+        <w:pStyle w:val="Ttulo2"/>
+        <w:spacing w:line="360" w:lineRule="auto"/>
+      </w:pPr>
+      <w:bookmarkStart w:id="12" w:name="_Toc34321744"/>
+      <w:r>
+        <w:t>Descripción del problema</w:t>
+      </w:r>
+      <w:bookmarkEnd w:id="12"/>
     </w:p>
     <w:p>
       <w:pPr>
@@ -6909,382 +6538,314 @@
       <w:r>
         <w:rPr>
           <w:rFonts w:ascii="Times New Roman" w:hAnsi="Times New Roman" w:cs="Times New Roman"/>
-          <w:b/>
-          <w:bCs/>
-          <w:sz w:val="24"/>
-          <w:szCs w:val="24"/>
-        </w:rPr>
-        <w:t>“</w:t>
-      </w:r>
-      <w:proofErr w:type="spellStart"/>
-      <w:r>
-        <w:rPr>
-          <w:rFonts w:ascii="Times New Roman" w:hAnsi="Times New Roman" w:cs="Times New Roman"/>
-          <w:b/>
-          <w:bCs/>
-          <w:sz w:val="24"/>
-          <w:szCs w:val="24"/>
-        </w:rPr>
-        <w:t>Strategies</w:t>
-      </w:r>
-      <w:proofErr w:type="spellEnd"/>
-      <w:r>
-        <w:rPr>
-          <w:rFonts w:ascii="Times New Roman" w:hAnsi="Times New Roman" w:cs="Times New Roman"/>
-          <w:b/>
-          <w:bCs/>
+          <w:sz w:val="24"/>
+          <w:szCs w:val="24"/>
+        </w:rPr>
+        <w:t xml:space="preserve">Las tecnologías de la información (TI) cumplen un rol muy importante, como medio para brindar soporte a las actividades </w:t>
+      </w:r>
+      <w:r>
+        <w:rPr>
+          <w:rFonts w:ascii="Times New Roman" w:hAnsi="Times New Roman" w:cs="Times New Roman"/>
+          <w:sz w:val="24"/>
+          <w:szCs w:val="24"/>
+        </w:rPr>
+        <w:t>comerciales, financieras</w:t>
+      </w:r>
+      <w:r>
+        <w:rPr>
+          <w:rFonts w:ascii="Times New Roman" w:hAnsi="Times New Roman" w:cs="Times New Roman"/>
+          <w:sz w:val="24"/>
+          <w:szCs w:val="24"/>
+        </w:rPr>
+        <w:t xml:space="preserve"> y educativas. La operación de estos servicios de manera inadecuada puede devastar la producción de cualquier organización. La </w:t>
+      </w:r>
+      <w:r>
+        <w:rPr>
+          <w:rFonts w:ascii="Times New Roman" w:hAnsi="Times New Roman" w:cs="Times New Roman"/>
+          <w:sz w:val="24"/>
+          <w:szCs w:val="24"/>
+        </w:rPr>
+        <w:t>U</w:t>
+      </w:r>
+      <w:r>
+        <w:rPr>
+          <w:rFonts w:ascii="Times New Roman" w:hAnsi="Times New Roman" w:cs="Times New Roman"/>
+          <w:sz w:val="24"/>
+          <w:szCs w:val="24"/>
+        </w:rPr>
+        <w:t xml:space="preserve">niversidad </w:t>
+      </w:r>
+      <w:r>
+        <w:rPr>
+          <w:rFonts w:ascii="Times New Roman" w:hAnsi="Times New Roman" w:cs="Times New Roman"/>
+          <w:sz w:val="24"/>
+          <w:szCs w:val="24"/>
+        </w:rPr>
+        <w:t>N</w:t>
+      </w:r>
+      <w:r>
+        <w:rPr>
+          <w:rFonts w:ascii="Times New Roman" w:hAnsi="Times New Roman" w:cs="Times New Roman"/>
+          <w:sz w:val="24"/>
+          <w:szCs w:val="24"/>
+        </w:rPr>
+        <w:t xml:space="preserve">acional de </w:t>
+      </w:r>
+      <w:r>
+        <w:rPr>
+          <w:rFonts w:ascii="Times New Roman" w:hAnsi="Times New Roman" w:cs="Times New Roman"/>
+          <w:sz w:val="24"/>
+          <w:szCs w:val="24"/>
+        </w:rPr>
+        <w:t>S</w:t>
+      </w:r>
+      <w:r>
+        <w:rPr>
+          <w:rFonts w:ascii="Times New Roman" w:hAnsi="Times New Roman" w:cs="Times New Roman"/>
+          <w:sz w:val="24"/>
+          <w:szCs w:val="24"/>
+        </w:rPr>
+        <w:t xml:space="preserve">an </w:t>
+      </w:r>
+      <w:r>
+        <w:rPr>
+          <w:rFonts w:ascii="Times New Roman" w:hAnsi="Times New Roman" w:cs="Times New Roman"/>
+          <w:sz w:val="24"/>
+          <w:szCs w:val="24"/>
+        </w:rPr>
+        <w:t>Antonio</w:t>
+      </w:r>
+      <w:r>
+        <w:rPr>
+          <w:rFonts w:ascii="Times New Roman" w:hAnsi="Times New Roman" w:cs="Times New Roman"/>
           <w:sz w:val="24"/>
           <w:szCs w:val="24"/>
         </w:rPr>
         <w:t xml:space="preserve"> </w:t>
       </w:r>
-      <w:proofErr w:type="spellStart"/>
-      <w:r>
-        <w:rPr>
-          <w:rFonts w:ascii="Times New Roman" w:hAnsi="Times New Roman" w:cs="Times New Roman"/>
-          <w:b/>
-          <w:bCs/>
-          <w:sz w:val="24"/>
-          <w:szCs w:val="24"/>
-        </w:rPr>
-        <w:t>to</w:t>
-      </w:r>
-      <w:proofErr w:type="spellEnd"/>
-      <w:r>
-        <w:rPr>
-          <w:rFonts w:ascii="Times New Roman" w:hAnsi="Times New Roman" w:cs="Times New Roman"/>
-          <w:b/>
-          <w:bCs/>
-          <w:sz w:val="24"/>
-          <w:szCs w:val="24"/>
-        </w:rPr>
-        <w:t xml:space="preserve"> </w:t>
-      </w:r>
-      <w:proofErr w:type="spellStart"/>
-      <w:r>
-        <w:rPr>
-          <w:rFonts w:ascii="Times New Roman" w:hAnsi="Times New Roman" w:cs="Times New Roman"/>
-          <w:b/>
-          <w:bCs/>
-          <w:sz w:val="24"/>
-          <w:szCs w:val="24"/>
-        </w:rPr>
-        <w:t>Improve</w:t>
-      </w:r>
-      <w:proofErr w:type="spellEnd"/>
-      <w:r>
-        <w:rPr>
-          <w:rFonts w:ascii="Times New Roman" w:hAnsi="Times New Roman" w:cs="Times New Roman"/>
-          <w:b/>
-          <w:bCs/>
-          <w:sz w:val="24"/>
-          <w:szCs w:val="24"/>
-        </w:rPr>
-        <w:t xml:space="preserve"> Human </w:t>
-      </w:r>
-      <w:proofErr w:type="spellStart"/>
-      <w:r>
-        <w:rPr>
-          <w:rFonts w:ascii="Times New Roman" w:hAnsi="Times New Roman" w:cs="Times New Roman"/>
-          <w:b/>
-          <w:bCs/>
-          <w:sz w:val="24"/>
-          <w:szCs w:val="24"/>
-        </w:rPr>
-        <w:t>Resource</w:t>
-      </w:r>
-      <w:proofErr w:type="spellEnd"/>
-      <w:r>
-        <w:rPr>
-          <w:rFonts w:ascii="Times New Roman" w:hAnsi="Times New Roman" w:cs="Times New Roman"/>
-          <w:b/>
-          <w:bCs/>
-          <w:sz w:val="24"/>
-          <w:szCs w:val="24"/>
-        </w:rPr>
-        <w:t xml:space="preserve"> Management </w:t>
-      </w:r>
-      <w:proofErr w:type="spellStart"/>
-      <w:r>
-        <w:rPr>
-          <w:rFonts w:ascii="Times New Roman" w:hAnsi="Times New Roman" w:cs="Times New Roman"/>
-          <w:b/>
-          <w:bCs/>
-          <w:sz w:val="24"/>
-          <w:szCs w:val="24"/>
-        </w:rPr>
-        <w:t>using</w:t>
-      </w:r>
-      <w:proofErr w:type="spellEnd"/>
-      <w:r>
-        <w:rPr>
-          <w:rFonts w:ascii="Times New Roman" w:hAnsi="Times New Roman" w:cs="Times New Roman"/>
-          <w:b/>
-          <w:bCs/>
-          <w:sz w:val="24"/>
-          <w:szCs w:val="24"/>
-        </w:rPr>
-        <w:t xml:space="preserve"> COBIT 5 </w:t>
-      </w:r>
-      <w:proofErr w:type="spellStart"/>
-      <w:r>
-        <w:rPr>
-          <w:rFonts w:ascii="Times New Roman" w:hAnsi="Times New Roman" w:cs="Times New Roman"/>
-          <w:b/>
-          <w:bCs/>
-          <w:sz w:val="24"/>
-          <w:szCs w:val="24"/>
-        </w:rPr>
-        <w:t>For</w:t>
-      </w:r>
-      <w:proofErr w:type="spellEnd"/>
-      <w:r>
-        <w:rPr>
-          <w:rFonts w:ascii="Times New Roman" w:hAnsi="Times New Roman" w:cs="Times New Roman"/>
-          <w:b/>
-          <w:bCs/>
-          <w:sz w:val="24"/>
-          <w:szCs w:val="24"/>
-        </w:rPr>
-        <w:t xml:space="preserve"> Data and </w:t>
-      </w:r>
-      <w:proofErr w:type="spellStart"/>
-      <w:r>
-        <w:rPr>
-          <w:rFonts w:ascii="Times New Roman" w:hAnsi="Times New Roman" w:cs="Times New Roman"/>
-          <w:b/>
-          <w:bCs/>
-          <w:sz w:val="24"/>
-          <w:szCs w:val="24"/>
-        </w:rPr>
-        <w:t>Information</w:t>
-      </w:r>
-      <w:proofErr w:type="spellEnd"/>
-      <w:r>
-        <w:rPr>
-          <w:rFonts w:ascii="Times New Roman" w:hAnsi="Times New Roman" w:cs="Times New Roman"/>
-          <w:b/>
-          <w:bCs/>
-          <w:sz w:val="24"/>
-          <w:szCs w:val="24"/>
-        </w:rPr>
-        <w:t xml:space="preserve"> Centre </w:t>
-      </w:r>
-      <w:proofErr w:type="spellStart"/>
-      <w:r>
-        <w:rPr>
-          <w:rFonts w:ascii="Times New Roman" w:hAnsi="Times New Roman" w:cs="Times New Roman"/>
-          <w:b/>
-          <w:bCs/>
-          <w:sz w:val="24"/>
-          <w:szCs w:val="24"/>
-        </w:rPr>
-        <w:t>of</w:t>
-      </w:r>
-      <w:proofErr w:type="spellEnd"/>
-      <w:r>
-        <w:rPr>
-          <w:rFonts w:ascii="Times New Roman" w:hAnsi="Times New Roman" w:cs="Times New Roman"/>
-          <w:b/>
-          <w:bCs/>
-          <w:sz w:val="24"/>
-          <w:szCs w:val="24"/>
-        </w:rPr>
-        <w:t xml:space="preserve"> </w:t>
-      </w:r>
-      <w:proofErr w:type="spellStart"/>
-      <w:r>
-        <w:rPr>
-          <w:rFonts w:ascii="Times New Roman" w:hAnsi="Times New Roman" w:cs="Times New Roman"/>
-          <w:b/>
-          <w:bCs/>
-          <w:sz w:val="24"/>
-          <w:szCs w:val="24"/>
-        </w:rPr>
-        <w:t>Ministry</w:t>
-      </w:r>
-      <w:proofErr w:type="spellEnd"/>
-      <w:r>
-        <w:rPr>
-          <w:rFonts w:ascii="Times New Roman" w:hAnsi="Times New Roman" w:cs="Times New Roman"/>
-          <w:b/>
-          <w:bCs/>
-          <w:sz w:val="24"/>
-          <w:szCs w:val="24"/>
-        </w:rPr>
-        <w:t xml:space="preserve"> </w:t>
-      </w:r>
-      <w:proofErr w:type="spellStart"/>
-      <w:r>
-        <w:rPr>
-          <w:rFonts w:ascii="Times New Roman" w:hAnsi="Times New Roman" w:cs="Times New Roman"/>
-          <w:b/>
-          <w:bCs/>
-          <w:sz w:val="24"/>
-          <w:szCs w:val="24"/>
-        </w:rPr>
-        <w:t>of</w:t>
-      </w:r>
-      <w:proofErr w:type="spellEnd"/>
-      <w:r>
-        <w:rPr>
-          <w:rFonts w:ascii="Times New Roman" w:hAnsi="Times New Roman" w:cs="Times New Roman"/>
-          <w:b/>
-          <w:bCs/>
-          <w:sz w:val="24"/>
-          <w:szCs w:val="24"/>
-        </w:rPr>
-        <w:t xml:space="preserve"> </w:t>
-      </w:r>
-      <w:proofErr w:type="spellStart"/>
-      <w:r>
-        <w:rPr>
-          <w:rFonts w:ascii="Times New Roman" w:hAnsi="Times New Roman" w:cs="Times New Roman"/>
-          <w:b/>
-          <w:bCs/>
-          <w:sz w:val="24"/>
-          <w:szCs w:val="24"/>
-        </w:rPr>
-        <w:t>Agriculture</w:t>
-      </w:r>
-      <w:proofErr w:type="spellEnd"/>
-      <w:r>
-        <w:rPr>
-          <w:rFonts w:ascii="Times New Roman" w:hAnsi="Times New Roman" w:cs="Times New Roman"/>
-          <w:b/>
-          <w:bCs/>
-          <w:sz w:val="24"/>
-          <w:szCs w:val="24"/>
-        </w:rPr>
-        <w:t xml:space="preserve"> </w:t>
-      </w:r>
-      <w:proofErr w:type="spellStart"/>
-      <w:r>
-        <w:rPr>
-          <w:rFonts w:ascii="Times New Roman" w:hAnsi="Times New Roman" w:cs="Times New Roman"/>
-          <w:b/>
-          <w:bCs/>
-          <w:sz w:val="24"/>
-          <w:szCs w:val="24"/>
-        </w:rPr>
-        <w:t>of</w:t>
-      </w:r>
-      <w:proofErr w:type="spellEnd"/>
-      <w:r>
-        <w:rPr>
-          <w:rFonts w:ascii="Times New Roman" w:hAnsi="Times New Roman" w:cs="Times New Roman"/>
-          <w:b/>
-          <w:bCs/>
-          <w:sz w:val="24"/>
-          <w:szCs w:val="24"/>
-        </w:rPr>
-        <w:t xml:space="preserve"> Indonesia </w:t>
-      </w:r>
-      <w:proofErr w:type="spellStart"/>
-      <w:r>
-        <w:rPr>
-          <w:rFonts w:ascii="Times New Roman" w:hAnsi="Times New Roman" w:cs="Times New Roman"/>
-          <w:b/>
-          <w:bCs/>
-          <w:sz w:val="24"/>
-          <w:szCs w:val="24"/>
-        </w:rPr>
-        <w:t>of</w:t>
-      </w:r>
-      <w:proofErr w:type="spellEnd"/>
-      <w:r>
-        <w:rPr>
-          <w:rFonts w:ascii="Times New Roman" w:hAnsi="Times New Roman" w:cs="Times New Roman"/>
-          <w:b/>
-          <w:bCs/>
-          <w:sz w:val="24"/>
-          <w:szCs w:val="24"/>
-        </w:rPr>
-        <w:t xml:space="preserve"> </w:t>
-      </w:r>
-      <w:proofErr w:type="spellStart"/>
-      <w:r>
-        <w:rPr>
-          <w:rFonts w:ascii="Times New Roman" w:hAnsi="Times New Roman" w:cs="Times New Roman"/>
-          <w:b/>
-          <w:bCs/>
-          <w:sz w:val="24"/>
-          <w:szCs w:val="24"/>
-        </w:rPr>
-        <w:t>Republic</w:t>
-      </w:r>
-      <w:proofErr w:type="spellEnd"/>
-      <w:r>
-        <w:rPr>
-          <w:rFonts w:ascii="Times New Roman" w:hAnsi="Times New Roman" w:cs="Times New Roman"/>
-          <w:b/>
-          <w:bCs/>
-          <w:sz w:val="24"/>
-          <w:szCs w:val="24"/>
-        </w:rPr>
-        <w:t>”</w:t>
-      </w:r>
-      <w:r>
-        <w:rPr>
-          <w:rFonts w:ascii="Times New Roman" w:hAnsi="Times New Roman" w:cs="Times New Roman"/>
-          <w:sz w:val="24"/>
-          <w:szCs w:val="24"/>
-        </w:rPr>
-        <w:t xml:space="preserve"> </w:t>
-      </w:r>
-      <w:proofErr w:type="spellStart"/>
-      <w:r>
-        <w:rPr>
-          <w:rFonts w:ascii="Times New Roman" w:hAnsi="Times New Roman" w:cs="Times New Roman"/>
-          <w:sz w:val="24"/>
-          <w:szCs w:val="24"/>
-        </w:rPr>
-        <w:t>Fitroh</w:t>
-      </w:r>
-      <w:proofErr w:type="spellEnd"/>
-      <w:r>
-        <w:rPr>
-          <w:rFonts w:ascii="Times New Roman" w:hAnsi="Times New Roman" w:cs="Times New Roman"/>
-          <w:sz w:val="24"/>
-          <w:szCs w:val="24"/>
-        </w:rPr>
-        <w:t xml:space="preserve">, </w:t>
-      </w:r>
-      <w:proofErr w:type="spellStart"/>
-      <w:r>
-        <w:rPr>
-          <w:rFonts w:ascii="Times New Roman" w:hAnsi="Times New Roman" w:cs="Times New Roman"/>
-          <w:sz w:val="24"/>
-          <w:szCs w:val="24"/>
-        </w:rPr>
-        <w:t>Damanik</w:t>
-      </w:r>
-      <w:proofErr w:type="spellEnd"/>
-      <w:r>
-        <w:rPr>
-          <w:rFonts w:ascii="Times New Roman" w:hAnsi="Times New Roman" w:cs="Times New Roman"/>
-          <w:sz w:val="24"/>
-          <w:szCs w:val="24"/>
-        </w:rPr>
-        <w:t xml:space="preserve">, A., &amp; </w:t>
-      </w:r>
-      <w:proofErr w:type="spellStart"/>
-      <w:r>
-        <w:rPr>
-          <w:rFonts w:ascii="Times New Roman" w:hAnsi="Times New Roman" w:cs="Times New Roman"/>
-          <w:sz w:val="24"/>
-          <w:szCs w:val="24"/>
-        </w:rPr>
-        <w:t>Firmansyah</w:t>
-      </w:r>
-      <w:proofErr w:type="spellEnd"/>
-      <w:r>
-        <w:rPr>
-          <w:rFonts w:ascii="Times New Roman" w:hAnsi="Times New Roman" w:cs="Times New Roman"/>
-          <w:sz w:val="24"/>
-          <w:szCs w:val="24"/>
-        </w:rPr>
-        <w:t>, A. F. 2018.</w:t>
+      <w:r>
+        <w:rPr>
+          <w:rFonts w:ascii="Times New Roman" w:hAnsi="Times New Roman" w:cs="Times New Roman"/>
+          <w:sz w:val="24"/>
+          <w:szCs w:val="24"/>
+        </w:rPr>
+        <w:t>A</w:t>
+      </w:r>
+      <w:r>
+        <w:rPr>
+          <w:rFonts w:ascii="Times New Roman" w:hAnsi="Times New Roman" w:cs="Times New Roman"/>
+          <w:sz w:val="24"/>
+          <w:szCs w:val="24"/>
+        </w:rPr>
+        <w:t xml:space="preserve">bad del </w:t>
+      </w:r>
+      <w:r>
+        <w:rPr>
+          <w:rFonts w:ascii="Times New Roman" w:hAnsi="Times New Roman" w:cs="Times New Roman"/>
+          <w:sz w:val="24"/>
+          <w:szCs w:val="24"/>
+        </w:rPr>
+        <w:t>C</w:t>
+      </w:r>
+      <w:r>
+        <w:rPr>
+          <w:rFonts w:ascii="Times New Roman" w:hAnsi="Times New Roman" w:cs="Times New Roman"/>
+          <w:sz w:val="24"/>
+          <w:szCs w:val="24"/>
+        </w:rPr>
+        <w:t xml:space="preserve">usco (UNSAAC), no es ajena a esta necesidad, El área de TI dentro de la UNSAAC cumple un papel muy importante como soporte a varios procesos o servicios que ofrece la universidad a las autoridades universitarias, docentes, estudiantes trabajadores administrativos y la sociedad en su conjunto; la </w:t>
+      </w:r>
+      <w:r>
+        <w:rPr>
+          <w:rFonts w:ascii="Times New Roman" w:hAnsi="Times New Roman" w:cs="Times New Roman"/>
+          <w:sz w:val="24"/>
+          <w:szCs w:val="24"/>
+        </w:rPr>
+        <w:t>D</w:t>
+      </w:r>
+      <w:r>
+        <w:rPr>
+          <w:rFonts w:ascii="Times New Roman" w:hAnsi="Times New Roman" w:cs="Times New Roman"/>
+          <w:sz w:val="24"/>
+          <w:szCs w:val="24"/>
+        </w:rPr>
+        <w:t xml:space="preserve">irección de </w:t>
+      </w:r>
+      <w:r>
+        <w:rPr>
+          <w:rFonts w:ascii="Times New Roman" w:hAnsi="Times New Roman" w:cs="Times New Roman"/>
+          <w:sz w:val="24"/>
+          <w:szCs w:val="24"/>
+        </w:rPr>
+        <w:t>S</w:t>
+      </w:r>
+      <w:r>
+        <w:rPr>
+          <w:rFonts w:ascii="Times New Roman" w:hAnsi="Times New Roman" w:cs="Times New Roman"/>
+          <w:sz w:val="24"/>
+          <w:szCs w:val="24"/>
+        </w:rPr>
+        <w:t xml:space="preserve">istemas de </w:t>
+      </w:r>
+      <w:r>
+        <w:rPr>
+          <w:rFonts w:ascii="Times New Roman" w:hAnsi="Times New Roman" w:cs="Times New Roman"/>
+          <w:sz w:val="24"/>
+          <w:szCs w:val="24"/>
+        </w:rPr>
+        <w:t>I</w:t>
+      </w:r>
+      <w:r>
+        <w:rPr>
+          <w:rFonts w:ascii="Times New Roman" w:hAnsi="Times New Roman" w:cs="Times New Roman"/>
+          <w:sz w:val="24"/>
+          <w:szCs w:val="24"/>
+        </w:rPr>
+        <w:t xml:space="preserve">nformación con las unidades de </w:t>
+      </w:r>
+      <w:r>
+        <w:rPr>
+          <w:rFonts w:ascii="Times New Roman" w:hAnsi="Times New Roman" w:cs="Times New Roman"/>
+          <w:sz w:val="24"/>
+          <w:szCs w:val="24"/>
+        </w:rPr>
+        <w:t>R</w:t>
+      </w:r>
+      <w:r>
+        <w:rPr>
+          <w:rFonts w:ascii="Times New Roman" w:hAnsi="Times New Roman" w:cs="Times New Roman"/>
+          <w:sz w:val="24"/>
+          <w:szCs w:val="24"/>
+        </w:rPr>
+        <w:t xml:space="preserve">ed de </w:t>
+      </w:r>
+      <w:r>
+        <w:rPr>
+          <w:rFonts w:ascii="Times New Roman" w:hAnsi="Times New Roman" w:cs="Times New Roman"/>
+          <w:sz w:val="24"/>
+          <w:szCs w:val="24"/>
+        </w:rPr>
+        <w:t>C</w:t>
+      </w:r>
+      <w:r>
+        <w:rPr>
+          <w:rFonts w:ascii="Times New Roman" w:hAnsi="Times New Roman" w:cs="Times New Roman"/>
+          <w:sz w:val="24"/>
+          <w:szCs w:val="24"/>
+        </w:rPr>
+        <w:t xml:space="preserve">omunicaciones (RCU), </w:t>
+      </w:r>
+      <w:r>
+        <w:rPr>
+          <w:rFonts w:ascii="Times New Roman" w:hAnsi="Times New Roman" w:cs="Times New Roman"/>
+          <w:sz w:val="24"/>
+          <w:szCs w:val="24"/>
+        </w:rPr>
+        <w:t>C</w:t>
+      </w:r>
+      <w:r>
+        <w:rPr>
+          <w:rFonts w:ascii="Times New Roman" w:hAnsi="Times New Roman" w:cs="Times New Roman"/>
+          <w:sz w:val="24"/>
+          <w:szCs w:val="24"/>
+        </w:rPr>
+        <w:t xml:space="preserve">entro de </w:t>
+      </w:r>
+      <w:r>
+        <w:rPr>
+          <w:rFonts w:ascii="Times New Roman" w:hAnsi="Times New Roman" w:cs="Times New Roman"/>
+          <w:sz w:val="24"/>
+          <w:szCs w:val="24"/>
+        </w:rPr>
+        <w:t>C</w:t>
+      </w:r>
+      <w:r>
+        <w:rPr>
+          <w:rFonts w:ascii="Times New Roman" w:hAnsi="Times New Roman" w:cs="Times New Roman"/>
+          <w:sz w:val="24"/>
+          <w:szCs w:val="24"/>
+        </w:rPr>
+        <w:t xml:space="preserve">omputo (CC), </w:t>
+      </w:r>
+      <w:r>
+        <w:rPr>
+          <w:rFonts w:ascii="Times New Roman" w:hAnsi="Times New Roman" w:cs="Times New Roman"/>
+          <w:sz w:val="24"/>
+          <w:szCs w:val="24"/>
+        </w:rPr>
+        <w:t>U</w:t>
+      </w:r>
+      <w:r>
+        <w:rPr>
+          <w:rFonts w:ascii="Times New Roman" w:hAnsi="Times New Roman" w:cs="Times New Roman"/>
+          <w:sz w:val="24"/>
+          <w:szCs w:val="24"/>
+        </w:rPr>
+        <w:t xml:space="preserve">nidad de </w:t>
+      </w:r>
+      <w:r>
+        <w:rPr>
+          <w:rFonts w:ascii="Times New Roman" w:hAnsi="Times New Roman" w:cs="Times New Roman"/>
+          <w:sz w:val="24"/>
+          <w:szCs w:val="24"/>
+        </w:rPr>
+        <w:t>E</w:t>
+      </w:r>
+      <w:r>
+        <w:rPr>
+          <w:rFonts w:ascii="Times New Roman" w:hAnsi="Times New Roman" w:cs="Times New Roman"/>
+          <w:sz w:val="24"/>
+          <w:szCs w:val="24"/>
+        </w:rPr>
+        <w:t xml:space="preserve">stadística y </w:t>
+      </w:r>
+      <w:r>
+        <w:rPr>
+          <w:rFonts w:ascii="Times New Roman" w:hAnsi="Times New Roman" w:cs="Times New Roman"/>
+          <w:sz w:val="24"/>
+          <w:szCs w:val="24"/>
+        </w:rPr>
+        <w:t>B</w:t>
+      </w:r>
+      <w:r>
+        <w:rPr>
+          <w:rFonts w:ascii="Times New Roman" w:hAnsi="Times New Roman" w:cs="Times New Roman"/>
+          <w:sz w:val="24"/>
+          <w:szCs w:val="24"/>
+        </w:rPr>
+        <w:t xml:space="preserve">iblioteca, son las encargadas de que todos los servicios trabajen con normalidad, cada unidad se encarga de funciones específicas, el RCU por ejemplo brinda el servicio de interconectividad de las redes locales, soporte técnico, administración web, el CC por su parte brinda servicios de desarrollo de software, administración de los sistemas informáticos y soporte técnicos entre otros, la unidad de estadística se encarga de asesorar a la </w:t>
+      </w:r>
+      <w:r>
+        <w:rPr>
+          <w:rFonts w:ascii="Times New Roman" w:hAnsi="Times New Roman" w:cs="Times New Roman"/>
+          <w:sz w:val="24"/>
+          <w:szCs w:val="24"/>
+        </w:rPr>
+        <w:t>a</w:t>
+      </w:r>
+      <w:r>
+        <w:rPr>
+          <w:rFonts w:ascii="Times New Roman" w:hAnsi="Times New Roman" w:cs="Times New Roman"/>
+          <w:sz w:val="24"/>
+          <w:szCs w:val="24"/>
+        </w:rPr>
+        <w:t xml:space="preserve">lta </w:t>
+      </w:r>
+      <w:r>
+        <w:rPr>
+          <w:rFonts w:ascii="Times New Roman" w:hAnsi="Times New Roman" w:cs="Times New Roman"/>
+          <w:sz w:val="24"/>
+          <w:szCs w:val="24"/>
+        </w:rPr>
+        <w:t>d</w:t>
+      </w:r>
+      <w:r>
+        <w:rPr>
+          <w:rFonts w:ascii="Times New Roman" w:hAnsi="Times New Roman" w:cs="Times New Roman"/>
+          <w:sz w:val="24"/>
+          <w:szCs w:val="24"/>
+        </w:rPr>
+        <w:t>irección en asuntos de manejo de información estadística, Organizar y administrar el banco de datos estadísticos de la institución, Realizar estudios estadísticos sobre aspectos diversos de la problemática universitaria que permita un mejor conocimiento de la realidad entre otros. Estos servicios para su correcto funcionamiento dependen de tres factores muy importantes el personal que los administre, los procesos y tecnología que hacen que las TI opere de manera correcta.</w:t>
       </w:r>
     </w:p>
     <w:p>
@@ -7303,25 +6864,71 @@
           <w:sz w:val="24"/>
           <w:szCs w:val="24"/>
         </w:rPr>
-        <w:t xml:space="preserve">Para medir la gestión de los recursos humanos en </w:t>
-      </w:r>
-      <w:proofErr w:type="spellStart"/>
-      <w:r>
-        <w:rPr>
-          <w:rFonts w:ascii="Times New Roman" w:hAnsi="Times New Roman" w:cs="Times New Roman"/>
-          <w:sz w:val="24"/>
-          <w:szCs w:val="24"/>
-        </w:rPr>
-        <w:t>Pusdatin</w:t>
-      </w:r>
-      <w:proofErr w:type="spellEnd"/>
-      <w:r>
-        <w:rPr>
-          <w:rFonts w:ascii="Times New Roman" w:hAnsi="Times New Roman" w:cs="Times New Roman"/>
-          <w:sz w:val="24"/>
-          <w:szCs w:val="24"/>
-        </w:rPr>
-        <w:t xml:space="preserve"> se puede hacer usando el marco COBIT 5. Esto se debe a que las sugerencias de COBIT son genéricas y especialmente útiles para la gestión del rendimiento del programa. Las organizaciones se benefician de la implementación de medidas marco COBIT 5 en su gobierno de TI. En relación con esto, es necesario conocer la estrategia para mejorar la gestión de los recursos humanos utilizando el marco COBIT 5</w:t>
+        <w:t xml:space="preserve">Un factor crítico dentro de las áreas de la </w:t>
+      </w:r>
+      <w:r>
+        <w:rPr>
+          <w:rFonts w:ascii="Times New Roman" w:hAnsi="Times New Roman" w:cs="Times New Roman"/>
+          <w:sz w:val="24"/>
+          <w:szCs w:val="24"/>
+        </w:rPr>
+        <w:t>D</w:t>
+      </w:r>
+      <w:r>
+        <w:rPr>
+          <w:rFonts w:ascii="Times New Roman" w:hAnsi="Times New Roman" w:cs="Times New Roman"/>
+          <w:sz w:val="24"/>
+          <w:szCs w:val="24"/>
+        </w:rPr>
+        <w:t xml:space="preserve">irección de </w:t>
+      </w:r>
+      <w:r>
+        <w:rPr>
+          <w:rFonts w:ascii="Times New Roman" w:hAnsi="Times New Roman" w:cs="Times New Roman"/>
+          <w:sz w:val="24"/>
+          <w:szCs w:val="24"/>
+        </w:rPr>
+        <w:t>S</w:t>
+      </w:r>
+      <w:r>
+        <w:rPr>
+          <w:rFonts w:ascii="Times New Roman" w:hAnsi="Times New Roman" w:cs="Times New Roman"/>
+          <w:sz w:val="24"/>
+          <w:szCs w:val="24"/>
+        </w:rPr>
+        <w:t xml:space="preserve">istemas de </w:t>
+      </w:r>
+      <w:r>
+        <w:rPr>
+          <w:rFonts w:ascii="Times New Roman" w:hAnsi="Times New Roman" w:cs="Times New Roman"/>
+          <w:sz w:val="24"/>
+          <w:szCs w:val="24"/>
+        </w:rPr>
+        <w:t>I</w:t>
+      </w:r>
+      <w:r>
+        <w:rPr>
+          <w:rFonts w:ascii="Times New Roman" w:hAnsi="Times New Roman" w:cs="Times New Roman"/>
+          <w:sz w:val="24"/>
+          <w:szCs w:val="24"/>
+        </w:rPr>
+        <w:t>nformación es la falta de personal, est</w:t>
+      </w:r>
+      <w:r>
+        <w:rPr>
+          <w:rFonts w:ascii="Times New Roman" w:hAnsi="Times New Roman" w:cs="Times New Roman"/>
+          <w:sz w:val="24"/>
+          <w:szCs w:val="24"/>
+        </w:rPr>
+        <w:t>e</w:t>
+      </w:r>
+      <w:r>
+        <w:rPr>
+          <w:rFonts w:ascii="Times New Roman" w:hAnsi="Times New Roman" w:cs="Times New Roman"/>
+          <w:sz w:val="24"/>
+          <w:szCs w:val="24"/>
+        </w:rPr>
+        <w:t xml:space="preserve"> inconveniente genera que dentro de las unidades no se tenga establecido las funciones, procesos y roles del personal consecuentemente el no contar con manuales establecidos ocasiona que brindar servicios de TI se haga tedioso y de una manera ineficiente haciendo mal usos de los recursos y del personal.</w:t>
       </w:r>
     </w:p>
     <w:p>
@@ -7337,20 +6944,99 @@
       <w:r>
         <w:rPr>
           <w:rFonts w:ascii="Times New Roman" w:hAnsi="Times New Roman" w:cs="Times New Roman"/>
-          <w:b/>
-          <w:bCs/>
-          <w:sz w:val="24"/>
-          <w:szCs w:val="24"/>
-        </w:rPr>
-        <w:t xml:space="preserve">“Propuesta de modelo de evaluación de herramientas para la gestión del proceso de gestión de problemas de ITIL”, </w:t>
-      </w:r>
-      <w:r>
-        <w:rPr>
-          <w:rFonts w:ascii="Times New Roman" w:hAnsi="Times New Roman" w:cs="Times New Roman"/>
-          <w:sz w:val="24"/>
-          <w:szCs w:val="24"/>
-        </w:rPr>
-        <w:t>Roig-Ferriol y José Manuel, UPV, 2015.</w:t>
+          <w:sz w:val="24"/>
+          <w:szCs w:val="24"/>
+        </w:rPr>
+        <w:t xml:space="preserve">Otro punto crítico dentro de las unidades de la </w:t>
+      </w:r>
+      <w:r>
+        <w:rPr>
+          <w:rFonts w:ascii="Times New Roman" w:hAnsi="Times New Roman" w:cs="Times New Roman"/>
+          <w:sz w:val="24"/>
+          <w:szCs w:val="24"/>
+        </w:rPr>
+        <w:t>Dirección</w:t>
+      </w:r>
+      <w:r>
+        <w:rPr>
+          <w:rFonts w:ascii="Times New Roman" w:hAnsi="Times New Roman" w:cs="Times New Roman"/>
+          <w:sz w:val="24"/>
+          <w:szCs w:val="24"/>
+        </w:rPr>
+        <w:t xml:space="preserve"> de </w:t>
+      </w:r>
+      <w:r>
+        <w:rPr>
+          <w:rFonts w:ascii="Times New Roman" w:hAnsi="Times New Roman" w:cs="Times New Roman"/>
+          <w:sz w:val="24"/>
+          <w:szCs w:val="24"/>
+        </w:rPr>
+        <w:t>S</w:t>
+      </w:r>
+      <w:r>
+        <w:rPr>
+          <w:rFonts w:ascii="Times New Roman" w:hAnsi="Times New Roman" w:cs="Times New Roman"/>
+          <w:sz w:val="24"/>
+          <w:szCs w:val="24"/>
+        </w:rPr>
+        <w:t xml:space="preserve">istemas de </w:t>
+      </w:r>
+      <w:r>
+        <w:rPr>
+          <w:rFonts w:ascii="Times New Roman" w:hAnsi="Times New Roman" w:cs="Times New Roman"/>
+          <w:sz w:val="24"/>
+          <w:szCs w:val="24"/>
+        </w:rPr>
+        <w:t>I</w:t>
+      </w:r>
+      <w:r>
+        <w:rPr>
+          <w:rFonts w:ascii="Times New Roman" w:hAnsi="Times New Roman" w:cs="Times New Roman"/>
+          <w:sz w:val="24"/>
+          <w:szCs w:val="24"/>
+        </w:rPr>
+        <w:t xml:space="preserve">nformación es no contar con procesos bien establecidos ante eventos que puedan surgir al momento </w:t>
+      </w:r>
+      <w:r>
+        <w:rPr>
+          <w:rFonts w:ascii="Times New Roman" w:hAnsi="Times New Roman" w:cs="Times New Roman"/>
+          <w:sz w:val="24"/>
+          <w:szCs w:val="24"/>
+        </w:rPr>
+        <w:lastRenderedPageBreak/>
+        <w:t xml:space="preserve">de brindar los servicios de TI, ocasionando que la solución de los eventos de acuerdo al nivel de gravedad, pueda </w:t>
+      </w:r>
+      <w:r>
+        <w:rPr>
+          <w:rFonts w:ascii="Times New Roman" w:hAnsi="Times New Roman" w:cs="Times New Roman"/>
+          <w:sz w:val="24"/>
+          <w:szCs w:val="24"/>
+        </w:rPr>
+        <w:t>tomar largos</w:t>
+      </w:r>
+      <w:r>
+        <w:rPr>
+          <w:rFonts w:ascii="Times New Roman" w:hAnsi="Times New Roman" w:cs="Times New Roman"/>
+          <w:sz w:val="24"/>
+          <w:szCs w:val="24"/>
+        </w:rPr>
+        <w:t xml:space="preserve"> periodos de tiempo, o peor aún el evento pueda detener el </w:t>
+      </w:r>
+      <w:r>
+        <w:rPr>
+          <w:rFonts w:ascii="Times New Roman" w:hAnsi="Times New Roman" w:cs="Times New Roman"/>
+          <w:sz w:val="24"/>
+          <w:szCs w:val="24"/>
+        </w:rPr>
+        <w:t>servicio generando</w:t>
+      </w:r>
+      <w:r>
+        <w:rPr>
+          <w:rFonts w:ascii="Times New Roman" w:hAnsi="Times New Roman" w:cs="Times New Roman"/>
+          <w:sz w:val="24"/>
+          <w:szCs w:val="24"/>
+        </w:rPr>
+        <w:t xml:space="preserve"> insatisfacción en los usuarios.</w:t>
       </w:r>
     </w:p>
     <w:p>
@@ -7361,40 +7047,46 @@
           <w:rFonts w:ascii="Times New Roman" w:hAnsi="Times New Roman" w:cs="Times New Roman"/>
           <w:sz w:val="24"/>
           <w:szCs w:val="24"/>
-        </w:rPr>
-      </w:pPr>
-      <w:r>
-        <w:rPr>
-          <w:rFonts w:ascii="Times New Roman" w:hAnsi="Times New Roman" w:cs="Times New Roman"/>
-          <w:sz w:val="24"/>
-          <w:szCs w:val="24"/>
-        </w:rPr>
-        <w:t xml:space="preserve">Este trabajo se presenta una propuesta de modelo de evaluación de herramientas de soporte a uno de los principales procesos de ITIL, como es el proceso de Gestión de problema. </w:t>
-      </w:r>
-      <w:r>
-        <w:rPr>
-          <w:rFonts w:ascii="Times New Roman" w:hAnsi="Times New Roman" w:cs="Times New Roman"/>
-          <w:sz w:val="24"/>
-          <w:szCs w:val="24"/>
-        </w:rPr>
-        <w:t>además,</w:t>
-      </w:r>
-      <w:r>
-        <w:rPr>
-          <w:rFonts w:ascii="Times New Roman" w:hAnsi="Times New Roman" w:cs="Times New Roman"/>
-          <w:sz w:val="24"/>
-          <w:szCs w:val="24"/>
-        </w:rPr>
-        <w:t xml:space="preserve"> este artículo se centra en ITIL debido a que es el estándar más ampliamente conocido para la gestión de Servicios de TI. Mediante ITIL se puede optimizar la gestión de los Servicios, lo cual permite un alto nivel de disponibilidad de </w:t>
-      </w:r>
-      <w:r>
-        <w:rPr>
-          <w:rFonts w:ascii="Times New Roman" w:hAnsi="Times New Roman" w:cs="Times New Roman"/>
-          <w:sz w:val="24"/>
-          <w:szCs w:val="24"/>
-        </w:rPr>
-        <w:lastRenderedPageBreak/>
-        <w:t>los mismos y mejorar el grado de satisfacción de clientes y de los propios empleados de la organización.</w:t>
+          <w:u w:val="single"/>
+        </w:rPr>
+      </w:pPr>
+      <w:r>
+        <w:rPr>
+          <w:rFonts w:ascii="Times New Roman" w:hAnsi="Times New Roman" w:cs="Times New Roman"/>
+          <w:sz w:val="24"/>
+          <w:szCs w:val="24"/>
+        </w:rPr>
+        <w:t>La administración de los equipos tecnológicos dentro la universidad es otro punto crítico ya que no cuenta con un registro completo de equipos, esto genera que el personal de TI no disponga de manera adecuada del equipamiento para brindar los servicios de TI, o hace que se gasten recursos de manera inadecuada al dar soporte a un servicio.</w:t>
+      </w:r>
+    </w:p>
+    <w:p>
+      <w:pPr>
+        <w:pStyle w:val="Ttulo2"/>
+        <w:spacing w:line="360" w:lineRule="auto"/>
+      </w:pPr>
+      <w:bookmarkStart w:id="13" w:name="_Toc34321745"/>
+      <w:r>
+        <w:t>Formulación del problema</w:t>
+      </w:r>
+      <w:bookmarkEnd w:id="13"/>
+    </w:p>
+    <w:p>
+      <w:pPr>
+        <w:spacing w:line="360" w:lineRule="auto"/>
+        <w:jc w:val="both"/>
+        <w:rPr>
+          <w:rFonts w:ascii="Times New Roman" w:hAnsi="Times New Roman" w:cs="Times New Roman"/>
+          <w:sz w:val="24"/>
+          <w:szCs w:val="24"/>
+        </w:rPr>
+      </w:pPr>
+      <w:r>
+        <w:rPr>
+          <w:rFonts w:ascii="Times New Roman" w:hAnsi="Times New Roman" w:cs="Times New Roman"/>
+          <w:sz w:val="24"/>
+          <w:szCs w:val="24"/>
+        </w:rPr>
+        <w:t>Las áreas que administra dirección de sistemas no tienen los procesos bien definidos por falta del personal y la mala administración de los equipos tecnológicos es este el punto de partida donde surgen los inconvenientes dentro de la Universidad, la falta de un modelo para la gestión de servicios por tal motivo se propone como proyecto de tesis diseñar un modelo de gestión de servicios de TI tomando como referencia los marcos de trabajo ITIL y COBIT, muchas empresas de éxito en el área de TI incluyeron en sus objetivos.</w:t>
       </w:r>
     </w:p>
     <w:p>
@@ -7402,22 +7094,71 @@
         <w:pStyle w:val="Ttulo1"/>
         <w:spacing w:line="360" w:lineRule="auto"/>
       </w:pPr>
-      <w:bookmarkStart w:id="10" w:name="_Toc34321743"/>
-      <w:r>
-        <w:t>PROBLEMA DE INVESTIGACIÓN</w:t>
-      </w:r>
-      <w:bookmarkEnd w:id="10"/>
+      <w:bookmarkStart w:id="14" w:name="_Toc34321746"/>
+      <w:r>
+        <w:t>JUSTIFICACIÓN</w:t>
+      </w:r>
+      <w:bookmarkEnd w:id="14"/>
+    </w:p>
+    <w:p>
+      <w:pPr>
+        <w:spacing w:line="360" w:lineRule="auto"/>
+        <w:jc w:val="both"/>
+        <w:rPr>
+          <w:rFonts w:ascii="Times New Roman" w:hAnsi="Times New Roman" w:cs="Times New Roman"/>
+          <w:sz w:val="24"/>
+          <w:szCs w:val="24"/>
+        </w:rPr>
+      </w:pPr>
+      <w:r>
+        <w:rPr>
+          <w:rFonts w:ascii="Times New Roman" w:hAnsi="Times New Roman" w:cs="Times New Roman"/>
+          <w:sz w:val="24"/>
+          <w:szCs w:val="24"/>
+        </w:rPr>
+        <w:t>Desde los inicios de los tiempos el ser humano buscó la forma de estar por delante de su competencia, es por ello que ha adoptado las mejores metodologías acorde a su realidad, en los últimos años el agregar las tecnologías de información en sus procesos fueron la clave del éxito de las grandes empresas, a causa de ello la gestión de servicios de TI se ha tornado complicado al inicio, pero gracias a los diferentes marcos de trabajo; en nuestro caso de estudio, el no contar con una documentación adecuada hace que la gestión de servicios sean muy confuso y es necesario tener bien definidos los servicios y cuál es su procedimiento para que un proceso sea ejecutado de mejor manera.</w:t>
+      </w:r>
+    </w:p>
+    <w:p>
+      <w:pPr>
+        <w:spacing w:line="360" w:lineRule="auto"/>
+        <w:jc w:val="both"/>
+        <w:rPr>
+          <w:rFonts w:ascii="Times New Roman" w:hAnsi="Times New Roman" w:cs="Times New Roman"/>
+          <w:sz w:val="24"/>
+          <w:szCs w:val="24"/>
+        </w:rPr>
+      </w:pPr>
+      <w:r>
+        <w:rPr>
+          <w:rFonts w:ascii="Times New Roman" w:hAnsi="Times New Roman" w:cs="Times New Roman"/>
+          <w:sz w:val="24"/>
+          <w:szCs w:val="24"/>
+        </w:rPr>
+        <w:t>El presente proyecto tiene la finalidad de diseñar un modelo de gestión de servicios de TI para que se maximice la eficacia y eficiencia.</w:t>
+      </w:r>
+    </w:p>
+    <w:p>
+      <w:pPr>
+        <w:pStyle w:val="Ttulo1"/>
+        <w:spacing w:line="360" w:lineRule="auto"/>
+      </w:pPr>
+      <w:bookmarkStart w:id="15" w:name="_Toc34321747"/>
+      <w:r>
+        <w:t>OBJETIVOS</w:t>
+      </w:r>
+      <w:bookmarkEnd w:id="15"/>
     </w:p>
     <w:p>
       <w:pPr>
         <w:pStyle w:val="Ttulo2"/>
         <w:spacing w:line="360" w:lineRule="auto"/>
       </w:pPr>
-      <w:bookmarkStart w:id="11" w:name="_Toc34321744"/>
-      <w:r>
-        <w:t>Descripción del problema</w:t>
-      </w:r>
-      <w:bookmarkEnd w:id="11"/>
+      <w:bookmarkStart w:id="16" w:name="_Toc34321748"/>
+      <w:r>
+        <w:t>Objetivo general</w:t>
+      </w:r>
+      <w:bookmarkEnd w:id="16"/>
     </w:p>
     <w:p>
       <w:pPr>
@@ -7435,522 +7176,7 @@
           <w:sz w:val="24"/>
           <w:szCs w:val="24"/>
         </w:rPr>
-        <w:t xml:space="preserve">Las tecnologías de la información (TI) cumplen un rol muy importante, como medio para brindar soporte a las actividades </w:t>
-      </w:r>
-      <w:r>
-        <w:rPr>
-          <w:rFonts w:ascii="Times New Roman" w:hAnsi="Times New Roman" w:cs="Times New Roman"/>
-          <w:sz w:val="24"/>
-          <w:szCs w:val="24"/>
-        </w:rPr>
-        <w:t>comerciales, financieras</w:t>
-      </w:r>
-      <w:r>
-        <w:rPr>
-          <w:rFonts w:ascii="Times New Roman" w:hAnsi="Times New Roman" w:cs="Times New Roman"/>
-          <w:sz w:val="24"/>
-          <w:szCs w:val="24"/>
-        </w:rPr>
-        <w:t xml:space="preserve"> y educativas. La operación de estos servicios de manera inadecuada puede devastar la producción de cualquier organización. La </w:t>
-      </w:r>
-      <w:r>
-        <w:rPr>
-          <w:rFonts w:ascii="Times New Roman" w:hAnsi="Times New Roman" w:cs="Times New Roman"/>
-          <w:sz w:val="24"/>
-          <w:szCs w:val="24"/>
-        </w:rPr>
-        <w:t>U</w:t>
-      </w:r>
-      <w:r>
-        <w:rPr>
-          <w:rFonts w:ascii="Times New Roman" w:hAnsi="Times New Roman" w:cs="Times New Roman"/>
-          <w:sz w:val="24"/>
-          <w:szCs w:val="24"/>
-        </w:rPr>
-        <w:t xml:space="preserve">niversidad </w:t>
-      </w:r>
-      <w:r>
-        <w:rPr>
-          <w:rFonts w:ascii="Times New Roman" w:hAnsi="Times New Roman" w:cs="Times New Roman"/>
-          <w:sz w:val="24"/>
-          <w:szCs w:val="24"/>
-        </w:rPr>
-        <w:t>N</w:t>
-      </w:r>
-      <w:r>
-        <w:rPr>
-          <w:rFonts w:ascii="Times New Roman" w:hAnsi="Times New Roman" w:cs="Times New Roman"/>
-          <w:sz w:val="24"/>
-          <w:szCs w:val="24"/>
-        </w:rPr>
-        <w:t xml:space="preserve">acional de </w:t>
-      </w:r>
-      <w:r>
-        <w:rPr>
-          <w:rFonts w:ascii="Times New Roman" w:hAnsi="Times New Roman" w:cs="Times New Roman"/>
-          <w:sz w:val="24"/>
-          <w:szCs w:val="24"/>
-        </w:rPr>
-        <w:t>S</w:t>
-      </w:r>
-      <w:r>
-        <w:rPr>
-          <w:rFonts w:ascii="Times New Roman" w:hAnsi="Times New Roman" w:cs="Times New Roman"/>
-          <w:sz w:val="24"/>
-          <w:szCs w:val="24"/>
-        </w:rPr>
-        <w:t xml:space="preserve">an </w:t>
-      </w:r>
-      <w:r>
-        <w:rPr>
-          <w:rFonts w:ascii="Times New Roman" w:hAnsi="Times New Roman" w:cs="Times New Roman"/>
-          <w:sz w:val="24"/>
-          <w:szCs w:val="24"/>
-        </w:rPr>
-        <w:t>Antonio</w:t>
-      </w:r>
-      <w:r>
-        <w:rPr>
-          <w:rFonts w:ascii="Times New Roman" w:hAnsi="Times New Roman" w:cs="Times New Roman"/>
-          <w:sz w:val="24"/>
-          <w:szCs w:val="24"/>
-        </w:rPr>
-        <w:t xml:space="preserve"> </w:t>
-      </w:r>
-      <w:r>
-        <w:rPr>
-          <w:rFonts w:ascii="Times New Roman" w:hAnsi="Times New Roman" w:cs="Times New Roman"/>
-          <w:sz w:val="24"/>
-          <w:szCs w:val="24"/>
-        </w:rPr>
-        <w:t>A</w:t>
-      </w:r>
-      <w:r>
-        <w:rPr>
-          <w:rFonts w:ascii="Times New Roman" w:hAnsi="Times New Roman" w:cs="Times New Roman"/>
-          <w:sz w:val="24"/>
-          <w:szCs w:val="24"/>
-        </w:rPr>
-        <w:t xml:space="preserve">bad del </w:t>
-      </w:r>
-      <w:r>
-        <w:rPr>
-          <w:rFonts w:ascii="Times New Roman" w:hAnsi="Times New Roman" w:cs="Times New Roman"/>
-          <w:sz w:val="24"/>
-          <w:szCs w:val="24"/>
-        </w:rPr>
-        <w:t>C</w:t>
-      </w:r>
-      <w:r>
-        <w:rPr>
-          <w:rFonts w:ascii="Times New Roman" w:hAnsi="Times New Roman" w:cs="Times New Roman"/>
-          <w:sz w:val="24"/>
-          <w:szCs w:val="24"/>
-        </w:rPr>
-        <w:t xml:space="preserve">usco (UNSAAC), no es ajena a esta necesidad, El área de TI dentro de la UNSAAC cumple un papel muy importante como soporte a varios procesos o servicios que ofrece la universidad a las autoridades universitarias, docentes, estudiantes trabajadores administrativos y la sociedad en su conjunto; la </w:t>
-      </w:r>
-      <w:r>
-        <w:rPr>
-          <w:rFonts w:ascii="Times New Roman" w:hAnsi="Times New Roman" w:cs="Times New Roman"/>
-          <w:sz w:val="24"/>
-          <w:szCs w:val="24"/>
-        </w:rPr>
-        <w:t>D</w:t>
-      </w:r>
-      <w:r>
-        <w:rPr>
-          <w:rFonts w:ascii="Times New Roman" w:hAnsi="Times New Roman" w:cs="Times New Roman"/>
-          <w:sz w:val="24"/>
-          <w:szCs w:val="24"/>
-        </w:rPr>
-        <w:t xml:space="preserve">irección de </w:t>
-      </w:r>
-      <w:r>
-        <w:rPr>
-          <w:rFonts w:ascii="Times New Roman" w:hAnsi="Times New Roman" w:cs="Times New Roman"/>
-          <w:sz w:val="24"/>
-          <w:szCs w:val="24"/>
-        </w:rPr>
-        <w:t>S</w:t>
-      </w:r>
-      <w:r>
-        <w:rPr>
-          <w:rFonts w:ascii="Times New Roman" w:hAnsi="Times New Roman" w:cs="Times New Roman"/>
-          <w:sz w:val="24"/>
-          <w:szCs w:val="24"/>
-        </w:rPr>
-        <w:t xml:space="preserve">istemas de </w:t>
-      </w:r>
-      <w:r>
-        <w:rPr>
-          <w:rFonts w:ascii="Times New Roman" w:hAnsi="Times New Roman" w:cs="Times New Roman"/>
-          <w:sz w:val="24"/>
-          <w:szCs w:val="24"/>
-        </w:rPr>
-        <w:t>I</w:t>
-      </w:r>
-      <w:r>
-        <w:rPr>
-          <w:rFonts w:ascii="Times New Roman" w:hAnsi="Times New Roman" w:cs="Times New Roman"/>
-          <w:sz w:val="24"/>
-          <w:szCs w:val="24"/>
-        </w:rPr>
-        <w:t xml:space="preserve">nformación con las unidades de </w:t>
-      </w:r>
-      <w:r>
-        <w:rPr>
-          <w:rFonts w:ascii="Times New Roman" w:hAnsi="Times New Roman" w:cs="Times New Roman"/>
-          <w:sz w:val="24"/>
-          <w:szCs w:val="24"/>
-        </w:rPr>
-        <w:t>R</w:t>
-      </w:r>
-      <w:r>
-        <w:rPr>
-          <w:rFonts w:ascii="Times New Roman" w:hAnsi="Times New Roman" w:cs="Times New Roman"/>
-          <w:sz w:val="24"/>
-          <w:szCs w:val="24"/>
-        </w:rPr>
-        <w:t xml:space="preserve">ed de </w:t>
-      </w:r>
-      <w:r>
-        <w:rPr>
-          <w:rFonts w:ascii="Times New Roman" w:hAnsi="Times New Roman" w:cs="Times New Roman"/>
-          <w:sz w:val="24"/>
-          <w:szCs w:val="24"/>
-        </w:rPr>
-        <w:t>C</w:t>
-      </w:r>
-      <w:r>
-        <w:rPr>
-          <w:rFonts w:ascii="Times New Roman" w:hAnsi="Times New Roman" w:cs="Times New Roman"/>
-          <w:sz w:val="24"/>
-          <w:szCs w:val="24"/>
-        </w:rPr>
-        <w:t xml:space="preserve">omunicaciones (RCU), </w:t>
-      </w:r>
-      <w:r>
-        <w:rPr>
-          <w:rFonts w:ascii="Times New Roman" w:hAnsi="Times New Roman" w:cs="Times New Roman"/>
-          <w:sz w:val="24"/>
-          <w:szCs w:val="24"/>
-        </w:rPr>
-        <w:t>C</w:t>
-      </w:r>
-      <w:r>
-        <w:rPr>
-          <w:rFonts w:ascii="Times New Roman" w:hAnsi="Times New Roman" w:cs="Times New Roman"/>
-          <w:sz w:val="24"/>
-          <w:szCs w:val="24"/>
-        </w:rPr>
-        <w:t xml:space="preserve">entro de </w:t>
-      </w:r>
-      <w:r>
-        <w:rPr>
-          <w:rFonts w:ascii="Times New Roman" w:hAnsi="Times New Roman" w:cs="Times New Roman"/>
-          <w:sz w:val="24"/>
-          <w:szCs w:val="24"/>
-        </w:rPr>
-        <w:t>C</w:t>
-      </w:r>
-      <w:r>
-        <w:rPr>
-          <w:rFonts w:ascii="Times New Roman" w:hAnsi="Times New Roman" w:cs="Times New Roman"/>
-          <w:sz w:val="24"/>
-          <w:szCs w:val="24"/>
-        </w:rPr>
-        <w:t xml:space="preserve">omputo (CC), </w:t>
-      </w:r>
-      <w:r>
-        <w:rPr>
-          <w:rFonts w:ascii="Times New Roman" w:hAnsi="Times New Roman" w:cs="Times New Roman"/>
-          <w:sz w:val="24"/>
-          <w:szCs w:val="24"/>
-        </w:rPr>
-        <w:t>U</w:t>
-      </w:r>
-      <w:r>
-        <w:rPr>
-          <w:rFonts w:ascii="Times New Roman" w:hAnsi="Times New Roman" w:cs="Times New Roman"/>
-          <w:sz w:val="24"/>
-          <w:szCs w:val="24"/>
-        </w:rPr>
-        <w:t xml:space="preserve">nidad de </w:t>
-      </w:r>
-      <w:r>
-        <w:rPr>
-          <w:rFonts w:ascii="Times New Roman" w:hAnsi="Times New Roman" w:cs="Times New Roman"/>
-          <w:sz w:val="24"/>
-          <w:szCs w:val="24"/>
-        </w:rPr>
-        <w:t>E</w:t>
-      </w:r>
-      <w:r>
-        <w:rPr>
-          <w:rFonts w:ascii="Times New Roman" w:hAnsi="Times New Roman" w:cs="Times New Roman"/>
-          <w:sz w:val="24"/>
-          <w:szCs w:val="24"/>
-        </w:rPr>
-        <w:t xml:space="preserve">stadística y </w:t>
-      </w:r>
-      <w:r>
-        <w:rPr>
-          <w:rFonts w:ascii="Times New Roman" w:hAnsi="Times New Roman" w:cs="Times New Roman"/>
-          <w:sz w:val="24"/>
-          <w:szCs w:val="24"/>
-        </w:rPr>
-        <w:t>B</w:t>
-      </w:r>
-      <w:r>
-        <w:rPr>
-          <w:rFonts w:ascii="Times New Roman" w:hAnsi="Times New Roman" w:cs="Times New Roman"/>
-          <w:sz w:val="24"/>
-          <w:szCs w:val="24"/>
-        </w:rPr>
-        <w:t xml:space="preserve">iblioteca, son las encargadas de que todos los servicios trabajen con normalidad, cada unidad se encarga de funciones específicas, el RCU por ejemplo brinda el servicio de interconectividad de las redes locales, soporte técnico, administración web, el CC por su parte brinda servicios de desarrollo de software, administración de los sistemas informáticos y soporte técnicos entre otros, la unidad de estadística se encarga de asesorar a la </w:t>
-      </w:r>
-      <w:r>
-        <w:rPr>
-          <w:rFonts w:ascii="Times New Roman" w:hAnsi="Times New Roman" w:cs="Times New Roman"/>
-          <w:sz w:val="24"/>
-          <w:szCs w:val="24"/>
-        </w:rPr>
-        <w:t>a</w:t>
-      </w:r>
-      <w:r>
-        <w:rPr>
-          <w:rFonts w:ascii="Times New Roman" w:hAnsi="Times New Roman" w:cs="Times New Roman"/>
-          <w:sz w:val="24"/>
-          <w:szCs w:val="24"/>
-        </w:rPr>
-        <w:t xml:space="preserve">lta </w:t>
-      </w:r>
-      <w:r>
-        <w:rPr>
-          <w:rFonts w:ascii="Times New Roman" w:hAnsi="Times New Roman" w:cs="Times New Roman"/>
-          <w:sz w:val="24"/>
-          <w:szCs w:val="24"/>
-        </w:rPr>
-        <w:t>d</w:t>
-      </w:r>
-      <w:r>
-        <w:rPr>
-          <w:rFonts w:ascii="Times New Roman" w:hAnsi="Times New Roman" w:cs="Times New Roman"/>
-          <w:sz w:val="24"/>
-          <w:szCs w:val="24"/>
-        </w:rPr>
-        <w:t>irección en asuntos de manejo de información estadística, Organizar y administrar el banco de datos estadísticos de la institución, Realizar estudios estadísticos sobre aspectos diversos de la problemática universitaria que permita un mejor conocimiento de la realidad entre otros. Estos servicios para su correcto funcionamiento dependen de tres factores muy importantes el personal que los administre, los procesos y tecnología que hacen que las TI opere de manera correcta.</w:t>
-      </w:r>
-    </w:p>
-    <w:p>
-      <w:pPr>
-        <w:spacing w:line="360" w:lineRule="auto"/>
-        <w:jc w:val="both"/>
-        <w:rPr>
-          <w:rFonts w:ascii="Times New Roman" w:hAnsi="Times New Roman" w:cs="Times New Roman"/>
-          <w:sz w:val="24"/>
-          <w:szCs w:val="24"/>
-        </w:rPr>
-      </w:pPr>
-      <w:r>
-        <w:rPr>
-          <w:rFonts w:ascii="Times New Roman" w:hAnsi="Times New Roman" w:cs="Times New Roman"/>
-          <w:sz w:val="24"/>
-          <w:szCs w:val="24"/>
-        </w:rPr>
-        <w:t xml:space="preserve">Un factor crítico dentro de las áreas de la </w:t>
-      </w:r>
-      <w:r>
-        <w:rPr>
-          <w:rFonts w:ascii="Times New Roman" w:hAnsi="Times New Roman" w:cs="Times New Roman"/>
-          <w:sz w:val="24"/>
-          <w:szCs w:val="24"/>
-        </w:rPr>
-        <w:t>D</w:t>
-      </w:r>
-      <w:r>
-        <w:rPr>
-          <w:rFonts w:ascii="Times New Roman" w:hAnsi="Times New Roman" w:cs="Times New Roman"/>
-          <w:sz w:val="24"/>
-          <w:szCs w:val="24"/>
-        </w:rPr>
-        <w:t xml:space="preserve">irección de </w:t>
-      </w:r>
-      <w:r>
-        <w:rPr>
-          <w:rFonts w:ascii="Times New Roman" w:hAnsi="Times New Roman" w:cs="Times New Roman"/>
-          <w:sz w:val="24"/>
-          <w:szCs w:val="24"/>
-        </w:rPr>
-        <w:t>S</w:t>
-      </w:r>
-      <w:r>
-        <w:rPr>
-          <w:rFonts w:ascii="Times New Roman" w:hAnsi="Times New Roman" w:cs="Times New Roman"/>
-          <w:sz w:val="24"/>
-          <w:szCs w:val="24"/>
-        </w:rPr>
-        <w:t xml:space="preserve">istemas de </w:t>
-      </w:r>
-      <w:r>
-        <w:rPr>
-          <w:rFonts w:ascii="Times New Roman" w:hAnsi="Times New Roman" w:cs="Times New Roman"/>
-          <w:sz w:val="24"/>
-          <w:szCs w:val="24"/>
-        </w:rPr>
-        <w:t>I</w:t>
-      </w:r>
-      <w:r>
-        <w:rPr>
-          <w:rFonts w:ascii="Times New Roman" w:hAnsi="Times New Roman" w:cs="Times New Roman"/>
-          <w:sz w:val="24"/>
-          <w:szCs w:val="24"/>
-        </w:rPr>
-        <w:t>nformación es la falta de personal, est</w:t>
-      </w:r>
-      <w:r>
-        <w:rPr>
-          <w:rFonts w:ascii="Times New Roman" w:hAnsi="Times New Roman" w:cs="Times New Roman"/>
-          <w:sz w:val="24"/>
-          <w:szCs w:val="24"/>
-        </w:rPr>
-        <w:t>e</w:t>
-      </w:r>
-      <w:r>
-        <w:rPr>
-          <w:rFonts w:ascii="Times New Roman" w:hAnsi="Times New Roman" w:cs="Times New Roman"/>
-          <w:sz w:val="24"/>
-          <w:szCs w:val="24"/>
-        </w:rPr>
-        <w:t xml:space="preserve"> inconveniente genera que dentro de las unidades no se tenga establecido las funciones, procesos y roles del personal consecuentemente el no contar con manuales establecidos ocasiona que brindar servicios de TI se haga tedioso y de una manera ineficiente haciendo mal usos de los recursos y del personal.</w:t>
-      </w:r>
-    </w:p>
-    <w:p>
-      <w:pPr>
-        <w:spacing w:line="360" w:lineRule="auto"/>
-        <w:jc w:val="both"/>
-        <w:rPr>
-          <w:rFonts w:ascii="Times New Roman" w:hAnsi="Times New Roman" w:cs="Times New Roman"/>
-          <w:sz w:val="24"/>
-          <w:szCs w:val="24"/>
-        </w:rPr>
-      </w:pPr>
-      <w:r>
-        <w:rPr>
-          <w:rFonts w:ascii="Times New Roman" w:hAnsi="Times New Roman" w:cs="Times New Roman"/>
-          <w:sz w:val="24"/>
-          <w:szCs w:val="24"/>
-        </w:rPr>
-        <w:t xml:space="preserve">Otro punto crítico dentro de las unidades de la </w:t>
-      </w:r>
-      <w:r>
-        <w:rPr>
-          <w:rFonts w:ascii="Times New Roman" w:hAnsi="Times New Roman" w:cs="Times New Roman"/>
-          <w:sz w:val="24"/>
-          <w:szCs w:val="24"/>
-        </w:rPr>
-        <w:t>Dirección</w:t>
-      </w:r>
-      <w:r>
-        <w:rPr>
-          <w:rFonts w:ascii="Times New Roman" w:hAnsi="Times New Roman" w:cs="Times New Roman"/>
-          <w:sz w:val="24"/>
-          <w:szCs w:val="24"/>
-        </w:rPr>
-        <w:t xml:space="preserve"> de </w:t>
-      </w:r>
-      <w:r>
-        <w:rPr>
-          <w:rFonts w:ascii="Times New Roman" w:hAnsi="Times New Roman" w:cs="Times New Roman"/>
-          <w:sz w:val="24"/>
-          <w:szCs w:val="24"/>
-        </w:rPr>
-        <w:t>S</w:t>
-      </w:r>
-      <w:r>
-        <w:rPr>
-          <w:rFonts w:ascii="Times New Roman" w:hAnsi="Times New Roman" w:cs="Times New Roman"/>
-          <w:sz w:val="24"/>
-          <w:szCs w:val="24"/>
-        </w:rPr>
-        <w:t xml:space="preserve">istemas de </w:t>
-      </w:r>
-      <w:r>
-        <w:rPr>
-          <w:rFonts w:ascii="Times New Roman" w:hAnsi="Times New Roman" w:cs="Times New Roman"/>
-          <w:sz w:val="24"/>
-          <w:szCs w:val="24"/>
-        </w:rPr>
-        <w:t>I</w:t>
-      </w:r>
-      <w:r>
-        <w:rPr>
-          <w:rFonts w:ascii="Times New Roman" w:hAnsi="Times New Roman" w:cs="Times New Roman"/>
-          <w:sz w:val="24"/>
-          <w:szCs w:val="24"/>
-        </w:rPr>
-        <w:t xml:space="preserve">nformación es no contar con procesos bien establecidos ante eventos que puedan surgir al momento </w:t>
-      </w:r>
-      <w:r>
-        <w:rPr>
-          <w:rFonts w:ascii="Times New Roman" w:hAnsi="Times New Roman" w:cs="Times New Roman"/>
-          <w:sz w:val="24"/>
-          <w:szCs w:val="24"/>
-        </w:rPr>
-        <w:lastRenderedPageBreak/>
-        <w:t xml:space="preserve">de brindar los servicios de TI, ocasionando que la solución de los eventos de acuerdo al nivel de gravedad, pueda </w:t>
-      </w:r>
-      <w:r>
-        <w:rPr>
-          <w:rFonts w:ascii="Times New Roman" w:hAnsi="Times New Roman" w:cs="Times New Roman"/>
-          <w:sz w:val="24"/>
-          <w:szCs w:val="24"/>
-        </w:rPr>
-        <w:t>tomar largos</w:t>
-      </w:r>
-      <w:r>
-        <w:rPr>
-          <w:rFonts w:ascii="Times New Roman" w:hAnsi="Times New Roman" w:cs="Times New Roman"/>
-          <w:sz w:val="24"/>
-          <w:szCs w:val="24"/>
-        </w:rPr>
-        <w:t xml:space="preserve"> periodos de tiempo, o peor aún el evento pueda detener el </w:t>
-      </w:r>
-      <w:r>
-        <w:rPr>
-          <w:rFonts w:ascii="Times New Roman" w:hAnsi="Times New Roman" w:cs="Times New Roman"/>
-          <w:sz w:val="24"/>
-          <w:szCs w:val="24"/>
-        </w:rPr>
-        <w:t>servicio generando</w:t>
-      </w:r>
-      <w:r>
-        <w:rPr>
-          <w:rFonts w:ascii="Times New Roman" w:hAnsi="Times New Roman" w:cs="Times New Roman"/>
-          <w:sz w:val="24"/>
-          <w:szCs w:val="24"/>
-        </w:rPr>
-        <w:t xml:space="preserve"> insatisfacción en los usuarios.</w:t>
-      </w:r>
-    </w:p>
-    <w:p>
-      <w:pPr>
-        <w:spacing w:line="360" w:lineRule="auto"/>
-        <w:jc w:val="both"/>
-        <w:rPr>
-          <w:rFonts w:ascii="Times New Roman" w:hAnsi="Times New Roman" w:cs="Times New Roman"/>
-          <w:sz w:val="24"/>
-          <w:szCs w:val="24"/>
-          <w:u w:val="single"/>
-        </w:rPr>
-      </w:pPr>
-      <w:r>
-        <w:rPr>
-          <w:rFonts w:ascii="Times New Roman" w:hAnsi="Times New Roman" w:cs="Times New Roman"/>
-          <w:sz w:val="24"/>
-          <w:szCs w:val="24"/>
-        </w:rPr>
-        <w:t>La administración de los equipos tecnológicos dentro la universidad es otro punto crítico ya que no cuenta con un registro completo de equipos, esto genera que el personal de TI no disponga de manera adecuada del equipamiento para brindar los servicios de TI, o hace que se gasten recursos de manera inadecuada al dar soporte a un servicio.</w:t>
+        <w:t>Diseñar un modelo para la gestión de servicios de TI para la Dirección de Sistemas de Información de la UNSAAC según COBIT e ITIL.</w:t>
       </w:r>
     </w:p>
     <w:p>
@@ -7958,132 +7184,12 @@
         <w:pStyle w:val="Ttulo2"/>
         <w:spacing w:line="360" w:lineRule="auto"/>
       </w:pPr>
-      <w:bookmarkStart w:id="12" w:name="_Toc34321745"/>
-      <w:r>
-        <w:t>Formulación del problema</w:t>
-      </w:r>
-      <w:bookmarkEnd w:id="12"/>
-    </w:p>
-    <w:p>
-      <w:pPr>
-        <w:spacing w:line="360" w:lineRule="auto"/>
-        <w:jc w:val="both"/>
-        <w:rPr>
-          <w:rFonts w:ascii="Times New Roman" w:hAnsi="Times New Roman" w:cs="Times New Roman"/>
-          <w:sz w:val="24"/>
-          <w:szCs w:val="24"/>
-        </w:rPr>
-      </w:pPr>
-      <w:r>
-        <w:rPr>
-          <w:rFonts w:ascii="Times New Roman" w:hAnsi="Times New Roman" w:cs="Times New Roman"/>
-          <w:sz w:val="24"/>
-          <w:szCs w:val="24"/>
-        </w:rPr>
-        <w:t>Las áreas que administra dirección de sistemas no tienen los procesos bien definidos por falta del personal y la mala administración de los equipos tecnológicos es este el punto de partida donde surgen los inconvenientes dentro de la Universidad, la falta de un modelo para la gestión de servicios por tal motivo se propone como proyecto de tesis diseñar un modelo de gestión de servicios de TI tomando como referencia los marcos de trabajo ITIL y COBIT, muchas empresas de éxito en el área de TI incluyeron en sus objetivos.</w:t>
-      </w:r>
-    </w:p>
-    <w:p>
-      <w:pPr>
-        <w:pStyle w:val="Ttulo1"/>
-        <w:spacing w:line="360" w:lineRule="auto"/>
-      </w:pPr>
-      <w:bookmarkStart w:id="13" w:name="_Toc34321746"/>
-      <w:r>
-        <w:t>JUSTIFICACIÓN</w:t>
-      </w:r>
-      <w:bookmarkEnd w:id="13"/>
-    </w:p>
-    <w:p>
-      <w:pPr>
-        <w:spacing w:line="360" w:lineRule="auto"/>
-        <w:jc w:val="both"/>
-        <w:rPr>
-          <w:rFonts w:ascii="Times New Roman" w:hAnsi="Times New Roman" w:cs="Times New Roman"/>
-          <w:sz w:val="24"/>
-          <w:szCs w:val="24"/>
-        </w:rPr>
-      </w:pPr>
-      <w:r>
-        <w:rPr>
-          <w:rFonts w:ascii="Times New Roman" w:hAnsi="Times New Roman" w:cs="Times New Roman"/>
-          <w:sz w:val="24"/>
-          <w:szCs w:val="24"/>
-        </w:rPr>
-        <w:t>Desde los inicios de los tiempos el ser humano buscó la forma de estar por delante de su competencia, es por ello que ha adoptado las mejores metodologías acorde a su realidad, en los últimos años el agregar las tecnologías de información en sus procesos fueron la clave del éxito de las grandes empresas, a causa de ello la gestión de servicios de TI se ha tornado complicado al inicio, pero gracias a los diferentes marcos de trabajo; en nuestro caso de estudio, el no contar con una documentación adecuada hace que la gestión de servicios sean muy confuso y es necesario tener bien definidos los servicios y cuál es su procedimiento para que un proceso sea ejecutado de mejor manera.</w:t>
-      </w:r>
-    </w:p>
-    <w:p>
-      <w:pPr>
-        <w:spacing w:line="360" w:lineRule="auto"/>
-        <w:jc w:val="both"/>
-        <w:rPr>
-          <w:rFonts w:ascii="Times New Roman" w:hAnsi="Times New Roman" w:cs="Times New Roman"/>
-          <w:sz w:val="24"/>
-          <w:szCs w:val="24"/>
-        </w:rPr>
-      </w:pPr>
-      <w:r>
-        <w:rPr>
-          <w:rFonts w:ascii="Times New Roman" w:hAnsi="Times New Roman" w:cs="Times New Roman"/>
-          <w:sz w:val="24"/>
-          <w:szCs w:val="24"/>
-        </w:rPr>
-        <w:t>El presente proyecto tiene la finalidad de diseñar un modelo de gestión de servicios de TI para que se maximice la eficacia y eficiencia.</w:t>
-      </w:r>
-    </w:p>
-    <w:p>
-      <w:pPr>
-        <w:pStyle w:val="Ttulo1"/>
-        <w:spacing w:line="360" w:lineRule="auto"/>
-      </w:pPr>
-      <w:bookmarkStart w:id="14" w:name="_Toc34321747"/>
-      <w:r>
-        <w:t>OBJETIVOS</w:t>
-      </w:r>
-      <w:bookmarkEnd w:id="14"/>
-    </w:p>
-    <w:p>
-      <w:pPr>
-        <w:pStyle w:val="Ttulo2"/>
-        <w:spacing w:line="360" w:lineRule="auto"/>
-      </w:pPr>
-      <w:bookmarkStart w:id="15" w:name="_Toc34321748"/>
-      <w:r>
-        <w:t>Objetivo general</w:t>
-      </w:r>
-      <w:bookmarkEnd w:id="15"/>
-    </w:p>
-    <w:p>
-      <w:pPr>
-        <w:spacing w:line="360" w:lineRule="auto"/>
-        <w:jc w:val="both"/>
-        <w:rPr>
-          <w:rFonts w:ascii="Times New Roman" w:hAnsi="Times New Roman" w:cs="Times New Roman"/>
-          <w:sz w:val="24"/>
-          <w:szCs w:val="24"/>
-        </w:rPr>
-      </w:pPr>
-      <w:r>
-        <w:rPr>
-          <w:rFonts w:ascii="Times New Roman" w:hAnsi="Times New Roman" w:cs="Times New Roman"/>
-          <w:sz w:val="24"/>
-          <w:szCs w:val="24"/>
-        </w:rPr>
-        <w:t>Diseñar un modelo para la gestión de servicios de TI para la Dirección de Sistemas de Información de la UNSAAC según COBIT e ITIL.</w:t>
-      </w:r>
-    </w:p>
-    <w:p>
-      <w:pPr>
-        <w:pStyle w:val="Ttulo2"/>
-        <w:spacing w:line="360" w:lineRule="auto"/>
-      </w:pPr>
-      <w:bookmarkStart w:id="16" w:name="_Toc34321749"/>
+      <w:bookmarkStart w:id="17" w:name="_Toc34321749"/>
       <w:r>
         <w:lastRenderedPageBreak/>
         <w:t>Objetivo específico</w:t>
       </w:r>
-      <w:bookmarkEnd w:id="16"/>
+      <w:bookmarkEnd w:id="17"/>
     </w:p>
     <w:p>
       <w:pPr>
@@ -8170,11 +7276,11 @@
         <w:pStyle w:val="Ttulo1"/>
         <w:spacing w:line="360" w:lineRule="auto"/>
       </w:pPr>
-      <w:bookmarkStart w:id="17" w:name="_Toc34321750"/>
+      <w:bookmarkStart w:id="18" w:name="_Toc34321750"/>
       <w:r>
         <w:t>HIPÓTESIS</w:t>
       </w:r>
-      <w:bookmarkEnd w:id="17"/>
+      <w:bookmarkEnd w:id="18"/>
     </w:p>
     <w:p>
       <w:pPr>
@@ -8232,22 +7338,22 @@
         <w:pStyle w:val="Ttulo1"/>
         <w:spacing w:line="360" w:lineRule="auto"/>
       </w:pPr>
-      <w:bookmarkStart w:id="18" w:name="_Toc34321751"/>
+      <w:bookmarkStart w:id="19" w:name="_Toc34321751"/>
       <w:r>
         <w:t>ALCANCES Y LIMITACIONES</w:t>
       </w:r>
-      <w:bookmarkEnd w:id="18"/>
+      <w:bookmarkEnd w:id="19"/>
     </w:p>
     <w:p>
       <w:pPr>
         <w:pStyle w:val="Ttulo2"/>
         <w:spacing w:line="360" w:lineRule="auto"/>
       </w:pPr>
-      <w:bookmarkStart w:id="19" w:name="_Toc34321752"/>
+      <w:bookmarkStart w:id="20" w:name="_Toc34321752"/>
       <w:r>
         <w:t>Alcances</w:t>
       </w:r>
-      <w:bookmarkEnd w:id="19"/>
+      <w:bookmarkEnd w:id="20"/>
     </w:p>
     <w:p>
       <w:pPr>
@@ -8273,11 +7379,11 @@
         <w:pStyle w:val="Ttulo2"/>
         <w:spacing w:line="360" w:lineRule="auto"/>
       </w:pPr>
-      <w:bookmarkStart w:id="20" w:name="_Toc34321753"/>
+      <w:bookmarkStart w:id="21" w:name="_Toc34321753"/>
       <w:r>
         <w:t>Limitaciones</w:t>
       </w:r>
-      <w:bookmarkEnd w:id="20"/>
+      <w:bookmarkEnd w:id="21"/>
     </w:p>
     <w:p>
       <w:pPr>
@@ -8321,11 +7427,11 @@
       <w:pPr>
         <w:pStyle w:val="Ttulo1"/>
       </w:pPr>
-      <w:bookmarkStart w:id="21" w:name="_Toc34321754"/>
+      <w:bookmarkStart w:id="22" w:name="_Toc34321754"/>
       <w:r>
         <w:t>ESBOZO DEL MARCO TEÓRICO</w:t>
       </w:r>
-      <w:bookmarkEnd w:id="21"/>
+      <w:bookmarkEnd w:id="22"/>
     </w:p>
     <w:p>
       <w:pPr>
@@ -8335,7 +7441,7 @@
           <w:lang w:eastAsia="es-PE"/>
         </w:rPr>
       </w:pPr>
-      <w:bookmarkStart w:id="22" w:name="_Toc34321755"/>
+      <w:bookmarkStart w:id="23" w:name="_Toc34321755"/>
       <w:r>
         <w:rPr>
           <w:rFonts w:eastAsia="Times New Roman"/>
@@ -8343,7 +7449,7 @@
         </w:rPr>
         <w:t>Servicio</w:t>
       </w:r>
-      <w:bookmarkEnd w:id="22"/>
+      <w:bookmarkEnd w:id="23"/>
     </w:p>
     <w:p>
       <w:pPr>
@@ -8375,29 +7481,7 @@
           <w:lang w:eastAsia="es-PE"/>
         </w:rPr>
         <w:lastRenderedPageBreak/>
-        <w:t xml:space="preserve">según los mencionados autores </w:t>
-      </w:r>
-      <w:proofErr w:type="gramStart"/>
-      <w:r>
-        <w:rPr>
-          <w:rFonts w:ascii="Times New Roman" w:eastAsia="Times New Roman" w:hAnsi="Times New Roman" w:cs="Times New Roman"/>
-          <w:color w:val="000000"/>
-          <w:sz w:val="24"/>
-          <w:szCs w:val="24"/>
-          <w:lang w:eastAsia="es-PE"/>
-        </w:rPr>
-        <w:t>ésta</w:t>
-      </w:r>
-      <w:proofErr w:type="gramEnd"/>
-      <w:r>
-        <w:rPr>
-          <w:rFonts w:ascii="Times New Roman" w:eastAsia="Times New Roman" w:hAnsi="Times New Roman" w:cs="Times New Roman"/>
-          <w:color w:val="000000"/>
-          <w:sz w:val="24"/>
-          <w:szCs w:val="24"/>
-          <w:lang w:eastAsia="es-PE"/>
-        </w:rPr>
-        <w:t xml:space="preserve"> definición excluye a los servicios complementarios que apoyan la venta de bienes u otros servicios, pero sin que esto signifique subestimar su importancia).</w:t>
+        <w:t>según los mencionados autores ésta definición excluye a los servicios complementarios que apoyan la venta de bienes u otros servicios, pero sin que esto signifique subestimar su importancia).</w:t>
       </w:r>
     </w:p>
     <w:p>
@@ -8419,29 +7503,7 @@
           <w:szCs w:val="24"/>
           <w:lang w:eastAsia="es-PE"/>
         </w:rPr>
-        <w:t xml:space="preserve">Para Richard L. </w:t>
-      </w:r>
-      <w:proofErr w:type="spellStart"/>
-      <w:r>
-        <w:rPr>
-          <w:rFonts w:ascii="Times New Roman" w:eastAsia="Times New Roman" w:hAnsi="Times New Roman" w:cs="Times New Roman"/>
-          <w:color w:val="000000"/>
-          <w:sz w:val="24"/>
-          <w:szCs w:val="24"/>
-          <w:lang w:eastAsia="es-PE"/>
-        </w:rPr>
-        <w:t>Sandhusen</w:t>
-      </w:r>
-      <w:proofErr w:type="spellEnd"/>
-      <w:r>
-        <w:rPr>
-          <w:rFonts w:ascii="Times New Roman" w:eastAsia="Times New Roman" w:hAnsi="Times New Roman" w:cs="Times New Roman"/>
-          <w:color w:val="000000"/>
-          <w:sz w:val="24"/>
-          <w:szCs w:val="24"/>
-          <w:lang w:eastAsia="es-PE"/>
-        </w:rPr>
-        <w:t>, "los servicios son actividades, beneficios o satisfacciones que se ofrecen en renta o a la venta, y que son esencialmente intangibles y no dan como resultado la propiedad de algo" [8].</w:t>
+        <w:t>Para Richard L. Sandhusen, "los servicios son actividades, beneficios o satisfacciones que se ofrecen en renta o a la venta, y que son esencialmente intangibles y no dan como resultado la propiedad de algo" [8].</w:t>
       </w:r>
     </w:p>
     <w:p>
@@ -8463,51 +7525,7 @@
           <w:szCs w:val="24"/>
           <w:lang w:eastAsia="es-PE"/>
         </w:rPr>
-        <w:t xml:space="preserve">Según Lamb, </w:t>
-      </w:r>
-      <w:proofErr w:type="spellStart"/>
-      <w:r>
-        <w:rPr>
-          <w:rFonts w:ascii="Times New Roman" w:eastAsia="Times New Roman" w:hAnsi="Times New Roman" w:cs="Times New Roman"/>
-          <w:color w:val="000000"/>
-          <w:sz w:val="24"/>
-          <w:szCs w:val="24"/>
-          <w:lang w:eastAsia="es-PE"/>
-        </w:rPr>
-        <w:t>Hair</w:t>
-      </w:r>
-      <w:proofErr w:type="spellEnd"/>
-      <w:r>
-        <w:rPr>
-          <w:rFonts w:ascii="Times New Roman" w:eastAsia="Times New Roman" w:hAnsi="Times New Roman" w:cs="Times New Roman"/>
-          <w:color w:val="000000"/>
-          <w:sz w:val="24"/>
-          <w:szCs w:val="24"/>
-          <w:lang w:eastAsia="es-PE"/>
-        </w:rPr>
-        <w:t xml:space="preserve"> y </w:t>
-      </w:r>
-      <w:proofErr w:type="spellStart"/>
-      <w:r>
-        <w:rPr>
-          <w:rFonts w:ascii="Times New Roman" w:eastAsia="Times New Roman" w:hAnsi="Times New Roman" w:cs="Times New Roman"/>
-          <w:color w:val="000000"/>
-          <w:sz w:val="24"/>
-          <w:szCs w:val="24"/>
-          <w:lang w:eastAsia="es-PE"/>
-        </w:rPr>
-        <w:t>McDaniel</w:t>
-      </w:r>
-      <w:proofErr w:type="spellEnd"/>
-      <w:r>
-        <w:rPr>
-          <w:rFonts w:ascii="Times New Roman" w:eastAsia="Times New Roman" w:hAnsi="Times New Roman" w:cs="Times New Roman"/>
-          <w:color w:val="000000"/>
-          <w:sz w:val="24"/>
-          <w:szCs w:val="24"/>
-          <w:lang w:eastAsia="es-PE"/>
-        </w:rPr>
-        <w:t>, "un servicio es el resultado de la aplicación de esfuerzos humanos o mecánicos a personas u objetos. Los servicios se refieren a un hecho, un desempeño o un esfuerzo que no es posible poseer físicamente" [9].</w:t>
+        <w:t>Según Lamb, Hair y McDaniel, "un servicio es el resultado de la aplicación de esfuerzos humanos o mecánicos a personas u objetos. Los servicios se refieren a un hecho, un desempeño o un esfuerzo que no es posible poseer físicamente" [9].</w:t>
       </w:r>
     </w:p>
     <w:p>
@@ -8529,29 +7547,7 @@
           <w:szCs w:val="24"/>
           <w:lang w:eastAsia="es-PE"/>
         </w:rPr>
-        <w:t xml:space="preserve">Para la American Marketing </w:t>
-      </w:r>
-      <w:proofErr w:type="spellStart"/>
-      <w:r>
-        <w:rPr>
-          <w:rFonts w:ascii="Times New Roman" w:eastAsia="Times New Roman" w:hAnsi="Times New Roman" w:cs="Times New Roman"/>
-          <w:color w:val="000000"/>
-          <w:sz w:val="24"/>
-          <w:szCs w:val="24"/>
-          <w:lang w:eastAsia="es-PE"/>
-        </w:rPr>
-        <w:t>Association</w:t>
-      </w:r>
-      <w:proofErr w:type="spellEnd"/>
-      <w:r>
-        <w:rPr>
-          <w:rFonts w:ascii="Times New Roman" w:eastAsia="Times New Roman" w:hAnsi="Times New Roman" w:cs="Times New Roman"/>
-          <w:color w:val="000000"/>
-          <w:sz w:val="24"/>
-          <w:szCs w:val="24"/>
-          <w:lang w:eastAsia="es-PE"/>
-        </w:rPr>
-        <w:t xml:space="preserve"> (A.M.A.), los servicios (según una de las dos definiciones que proporcionan) son "productos, tales como un préstamo de banco o la seguridad de un domicilio, que son intangibles o por lo menos sustancialmente. Si son totalmente intangibles, se intercambian directamente del productor al usuario, no pueden ser transportados o almacenados, y son casi inmediatamente perecederos. Los productos de servicio son a menudo difíciles de identificar, porque vienen en existencia en el mismo tiempo que se compran y que se consumen. Abarcan los elementos intangibles que son inseparabilidad; que implican generalmente la participación del cliente en una cierta manera importante; no pueden ser vendidos en el sentido de la transferencia de la propiedad; y no tienen ningún título. Hoy, sin embargo, la mayoría de los productos son en parte tangibles y en parte intangibles, y la forma dominante se utiliza para clasificarlos como mercancías o servicios (todos son productos). Estas formas comunes, híbridas, pueden o no tener las cualidades dadas para los servicios totalmente intangibles" [10].</w:t>
+        <w:t>Para la American Marketing Association (A.M.A.), los servicios (según una de las dos definiciones que proporcionan) son "productos, tales como un préstamo de banco o la seguridad de un domicilio, que son intangibles o por lo menos sustancialmente. Si son totalmente intangibles, se intercambian directamente del productor al usuario, no pueden ser transportados o almacenados, y son casi inmediatamente perecederos. Los productos de servicio son a menudo difíciles de identificar, porque vienen en existencia en el mismo tiempo que se compran y que se consumen. Abarcan los elementos intangibles que son inseparabilidad; que implican generalmente la participación del cliente en una cierta manera importante; no pueden ser vendidos en el sentido de la transferencia de la propiedad; y no tienen ningún título. Hoy, sin embargo, la mayoría de los productos son en parte tangibles y en parte intangibles, y la forma dominante se utiliza para clasificarlos como mercancías o servicios (todos son productos). Estas formas comunes, híbridas, pueden o no tener las cualidades dadas para los servicios totalmente intangibles" [10].</w:t>
       </w:r>
     </w:p>
     <w:p>
@@ -8573,29 +7569,7 @@
           <w:szCs w:val="24"/>
           <w:lang w:eastAsia="es-PE"/>
         </w:rPr>
-        <w:t xml:space="preserve">Kotler, Bloom y Hayes, definen un servicio de la siguiente manera: "Un servicio es una obra, una realización o un acto que es esencialmente intangible y no resulta necesariamente en la propiedad de algo. Su creación puede o no estar relacionada con un producto físico [5]. Complementando </w:t>
-      </w:r>
-      <w:proofErr w:type="gramStart"/>
-      <w:r>
-        <w:rPr>
-          <w:rFonts w:ascii="Times New Roman" w:eastAsia="Times New Roman" w:hAnsi="Times New Roman" w:cs="Times New Roman"/>
-          <w:color w:val="000000"/>
-          <w:sz w:val="24"/>
-          <w:szCs w:val="24"/>
-          <w:lang w:eastAsia="es-PE"/>
-        </w:rPr>
-        <w:t>ésta</w:t>
-      </w:r>
-      <w:proofErr w:type="gramEnd"/>
-      <w:r>
-        <w:rPr>
-          <w:rFonts w:ascii="Times New Roman" w:eastAsia="Times New Roman" w:hAnsi="Times New Roman" w:cs="Times New Roman"/>
-          <w:color w:val="000000"/>
-          <w:sz w:val="24"/>
-          <w:szCs w:val="24"/>
-          <w:lang w:eastAsia="es-PE"/>
-        </w:rPr>
-        <w:t xml:space="preserve"> definición, cabe señalar que según los mencionados autores, los servicios abarcan una amplia gama, que va desde el alquiler de una habitación de hotel, el depósito de dinero en un banco, el viaje en avión a la visita a un psiquiatra, hasta cortarse el cabello, ver una película u obtener asesoramiento de un abogado. Muchos servicios son intangibles, en el sentido de que no incluyen casi ningún elemento físico, como la tarea del consultor de gestión, pero otros pueden tener un componente físico, como las comidas rápidas [11]. </w:t>
+        <w:t>Kotler, Bloom y Hayes, definen un servicio de la siguiente manera: "Un servicio es una obra, una realización o un acto que es esencialmente intangible y no resulta necesariamente en la propiedad de algo. Su creación puede o no estar relacionada con un producto físico [5]. Complementando ésta definición, cabe señalar que según los mencionados autores, los servicios abarcan una amplia gama, que va desde el alquiler de una habitación de hotel, el depósito de dinero en un banco, el viaje en avión a la visita a un psiquiatra, hasta cortarse el cabello, ver una película u obtener asesoramiento de un abogado. Muchos servicios son intangibles, en el sentido de que no incluyen casi ningún elemento físico, como la tarea del consultor de gestión, pero otros pueden tener un componente físico, como las comidas rápidas [11]. </w:t>
       </w:r>
     </w:p>
     <w:p>
@@ -8606,7 +7580,7 @@
           <w:lang w:eastAsia="es-PE"/>
         </w:rPr>
       </w:pPr>
-      <w:bookmarkStart w:id="23" w:name="_Toc34321756"/>
+      <w:bookmarkStart w:id="24" w:name="_Toc34321756"/>
       <w:r>
         <w:rPr>
           <w:rFonts w:eastAsia="Times New Roman"/>
@@ -8615,7 +7589,7 @@
         <w:lastRenderedPageBreak/>
         <w:t>Tecnología de la Información y comunicación</w:t>
       </w:r>
-      <w:bookmarkEnd w:id="23"/>
+      <w:bookmarkEnd w:id="24"/>
     </w:p>
     <w:p>
       <w:pPr>
@@ -8713,7 +7687,7 @@
           <w:lang w:eastAsia="es-PE"/>
         </w:rPr>
       </w:pPr>
-      <w:bookmarkStart w:id="24" w:name="_Toc34321757"/>
+      <w:bookmarkStart w:id="25" w:name="_Toc34321757"/>
       <w:r>
         <w:rPr>
           <w:rFonts w:eastAsia="Times New Roman"/>
@@ -8721,7 +7695,7 @@
         </w:rPr>
         <w:t>Ventajas de las TICs</w:t>
       </w:r>
-      <w:bookmarkEnd w:id="24"/>
+      <w:bookmarkEnd w:id="25"/>
     </w:p>
     <w:p>
       <w:pPr>
@@ -8764,51 +7738,7 @@
           <w:szCs w:val="24"/>
           <w:lang w:eastAsia="es-PE"/>
         </w:rPr>
-        <w:t xml:space="preserve">Asimismo, las TICs inauguraron áreas de trabajo especializado y nuevas formas de consumo de bienes y servicios, como son los </w:t>
-      </w:r>
-      <w:proofErr w:type="spellStart"/>
-      <w:r>
-        <w:rPr>
-          <w:rFonts w:ascii="Times New Roman" w:eastAsia="Times New Roman" w:hAnsi="Times New Roman" w:cs="Times New Roman"/>
-          <w:color w:val="000000"/>
-          <w:sz w:val="24"/>
-          <w:szCs w:val="24"/>
-          <w:lang w:eastAsia="es-PE"/>
-        </w:rPr>
-        <w:t>Community</w:t>
-      </w:r>
-      <w:proofErr w:type="spellEnd"/>
-      <w:r>
-        <w:rPr>
-          <w:rFonts w:ascii="Times New Roman" w:eastAsia="Times New Roman" w:hAnsi="Times New Roman" w:cs="Times New Roman"/>
-          <w:color w:val="000000"/>
-          <w:sz w:val="24"/>
-          <w:szCs w:val="24"/>
-          <w:lang w:eastAsia="es-PE"/>
-        </w:rPr>
-        <w:t xml:space="preserve"> Manager empresariales o como hacen los </w:t>
-      </w:r>
-      <w:proofErr w:type="spellStart"/>
-      <w:r>
-        <w:rPr>
-          <w:rFonts w:ascii="Times New Roman" w:eastAsia="Times New Roman" w:hAnsi="Times New Roman" w:cs="Times New Roman"/>
-          <w:color w:val="000000"/>
-          <w:sz w:val="24"/>
-          <w:szCs w:val="24"/>
-          <w:lang w:eastAsia="es-PE"/>
-        </w:rPr>
-        <w:t>Freelancers</w:t>
-      </w:r>
-      <w:proofErr w:type="spellEnd"/>
-      <w:r>
-        <w:rPr>
-          <w:rFonts w:ascii="Times New Roman" w:eastAsia="Times New Roman" w:hAnsi="Times New Roman" w:cs="Times New Roman"/>
-          <w:color w:val="000000"/>
-          <w:sz w:val="24"/>
-          <w:szCs w:val="24"/>
-          <w:lang w:eastAsia="es-PE"/>
-        </w:rPr>
-        <w:t xml:space="preserve"> a distancia. </w:t>
+        <w:t>Asimismo, las TICs inauguraron áreas de trabajo especializado y nuevas formas de consumo de bienes y servicios, como son los Community Manager empresariales o como hacen los Freelancers a distancia. </w:t>
       </w:r>
     </w:p>
     <w:p>
@@ -8819,7 +7749,7 @@
           <w:lang w:eastAsia="es-PE"/>
         </w:rPr>
       </w:pPr>
-      <w:bookmarkStart w:id="25" w:name="_Toc34321758"/>
+      <w:bookmarkStart w:id="26" w:name="_Toc34321758"/>
       <w:r>
         <w:rPr>
           <w:rFonts w:eastAsia="Times New Roman"/>
@@ -8827,7 +7757,7 @@
         </w:rPr>
         <w:t>Desventajas de las TICs</w:t>
       </w:r>
-      <w:bookmarkEnd w:id="25"/>
+      <w:bookmarkEnd w:id="26"/>
     </w:p>
     <w:p>
       <w:pPr>
@@ -8892,31 +7822,15 @@
           <w:lang w:eastAsia="es-PE"/>
         </w:rPr>
       </w:pPr>
-      <w:bookmarkStart w:id="26" w:name="_Toc34321759"/>
+      <w:bookmarkStart w:id="27" w:name="_Toc34321759"/>
       <w:r>
         <w:rPr>
           <w:rFonts w:eastAsia="Times New Roman"/>
           <w:lang w:eastAsia="es-PE"/>
         </w:rPr>
-        <w:t xml:space="preserve">Gobierno TI (IT </w:t>
-      </w:r>
-      <w:proofErr w:type="spellStart"/>
-      <w:r>
-        <w:rPr>
-          <w:rFonts w:eastAsia="Times New Roman"/>
-          <w:lang w:eastAsia="es-PE"/>
-        </w:rPr>
-        <w:t>Governance</w:t>
-      </w:r>
-      <w:proofErr w:type="spellEnd"/>
-      <w:r>
-        <w:rPr>
-          <w:rFonts w:eastAsia="Times New Roman"/>
-          <w:lang w:eastAsia="es-PE"/>
-        </w:rPr>
-        <w:t>)</w:t>
-      </w:r>
-      <w:bookmarkEnd w:id="26"/>
+        <w:t>Gobierno TI (IT Governance)</w:t>
+      </w:r>
+      <w:bookmarkEnd w:id="27"/>
     </w:p>
     <w:p>
       <w:pPr>
@@ -8937,29 +7851,7 @@
           <w:szCs w:val="24"/>
           <w:lang w:eastAsia="es-PE"/>
         </w:rPr>
-        <w:t xml:space="preserve">GOBIERNO TI o IT </w:t>
-      </w:r>
-      <w:proofErr w:type="spellStart"/>
-      <w:r>
-        <w:rPr>
-          <w:rFonts w:ascii="Times New Roman" w:eastAsia="Times New Roman" w:hAnsi="Times New Roman" w:cs="Times New Roman"/>
-          <w:color w:val="000000"/>
-          <w:sz w:val="24"/>
-          <w:szCs w:val="24"/>
-          <w:lang w:eastAsia="es-PE"/>
-        </w:rPr>
-        <w:t>Governance</w:t>
-      </w:r>
-      <w:proofErr w:type="spellEnd"/>
-      <w:r>
-        <w:rPr>
-          <w:rFonts w:ascii="Times New Roman" w:eastAsia="Times New Roman" w:hAnsi="Times New Roman" w:cs="Times New Roman"/>
-          <w:color w:val="000000"/>
-          <w:sz w:val="24"/>
-          <w:szCs w:val="24"/>
-          <w:lang w:eastAsia="es-PE"/>
-        </w:rPr>
-        <w:t>, consiste en una estructura de relaciones y procesos destinados a dirigir y controlar la empresa, con la finalidad de alcanzar sus objetivos y añadir valor mientras se equilibran los riesgos y el retorno sobre TI y sus procesos.</w:t>
+        <w:t>GOBIERNO TI o IT Governance, consiste en una estructura de relaciones y procesos destinados a dirigir y controlar la empresa, con la finalidad de alcanzar sus objetivos y añadir valor mientras se equilibran los riesgos y el retorno sobre TI y sus procesos.</w:t>
       </w:r>
     </w:p>
     <w:p>
@@ -9014,7 +7906,7 @@
           <w:lang w:eastAsia="es-PE"/>
         </w:rPr>
       </w:pPr>
-      <w:bookmarkStart w:id="27" w:name="_Toc34321760"/>
+      <w:bookmarkStart w:id="28" w:name="_Toc34321760"/>
       <w:r>
         <w:rPr>
           <w:rFonts w:eastAsia="Times New Roman"/>
@@ -9022,7 +7914,7 @@
         </w:rPr>
         <w:t>Gestión de Servicios de TI</w:t>
       </w:r>
-      <w:bookmarkEnd w:id="27"/>
+      <w:bookmarkEnd w:id="28"/>
     </w:p>
     <w:p>
       <w:pPr>
@@ -9065,29 +7957,7 @@
           <w:szCs w:val="24"/>
           <w:lang w:eastAsia="es-PE"/>
         </w:rPr>
-        <w:t xml:space="preserve">ITSM posiciona los servicios de TI como el medio clave para entregar y obtener </w:t>
-      </w:r>
-      <w:proofErr w:type="gramStart"/>
-      <w:r>
-        <w:rPr>
-          <w:rFonts w:ascii="Times New Roman" w:eastAsia="Times New Roman" w:hAnsi="Times New Roman" w:cs="Times New Roman"/>
-          <w:color w:val="000000"/>
-          <w:sz w:val="24"/>
-          <w:szCs w:val="24"/>
-          <w:lang w:eastAsia="es-PE"/>
-        </w:rPr>
-        <w:t>valor ,</w:t>
-      </w:r>
-      <w:proofErr w:type="gramEnd"/>
-      <w:r>
-        <w:rPr>
-          <w:rFonts w:ascii="Times New Roman" w:eastAsia="Times New Roman" w:hAnsi="Times New Roman" w:cs="Times New Roman"/>
-          <w:color w:val="000000"/>
-          <w:sz w:val="24"/>
-          <w:szCs w:val="24"/>
-          <w:lang w:eastAsia="es-PE"/>
-        </w:rPr>
-        <w:t xml:space="preserve"> donde un proveedor de servicios de TI interno o externo trabaja con clientes comerciales, al mismo tiempo que asume la responsabilidad de los costos y riesgos asociados. ITSM funciona en todo el ciclo de vida de un servicio, desde la estrategia original, pasando por el diseño, la transición y la operación en vivo.</w:t>
+        <w:t>ITSM posiciona los servicios de TI como el medio clave para entregar y obtener valor , donde un proveedor de servicios de TI interno o externo trabaja con clientes comerciales, al mismo tiempo que asume la responsabilidad de los costos y riesgos asociados. ITSM funciona en todo el ciclo de vida de un servicio, desde la estrategia original, pasando por el diseño, la transición y la operación en vivo.</w:t>
       </w:r>
     </w:p>
     <w:p>
@@ -9143,7 +8013,7 @@
           <w:lang w:eastAsia="es-PE"/>
         </w:rPr>
       </w:pPr>
-      <w:bookmarkStart w:id="28" w:name="_Toc34321761"/>
+      <w:bookmarkStart w:id="29" w:name="_Toc34321761"/>
       <w:r>
         <w:rPr>
           <w:rFonts w:eastAsia="Times New Roman"/>
@@ -9151,7 +8021,7 @@
         </w:rPr>
         <w:t>ITIL</w:t>
       </w:r>
-      <w:bookmarkEnd w:id="28"/>
+      <w:bookmarkEnd w:id="29"/>
     </w:p>
     <w:p>
       <w:pPr>
@@ -9172,73 +8042,7 @@
           <w:szCs w:val="24"/>
           <w:lang w:eastAsia="es-PE"/>
         </w:rPr>
-        <w:t>ITIL (</w:t>
-      </w:r>
-      <w:proofErr w:type="spellStart"/>
-      <w:r>
-        <w:rPr>
-          <w:rFonts w:ascii="Times New Roman" w:eastAsia="Times New Roman" w:hAnsi="Times New Roman" w:cs="Times New Roman"/>
-          <w:color w:val="000000"/>
-          <w:sz w:val="24"/>
-          <w:szCs w:val="24"/>
-          <w:lang w:eastAsia="es-PE"/>
-        </w:rPr>
-        <w:t>Information</w:t>
-      </w:r>
-      <w:proofErr w:type="spellEnd"/>
-      <w:r>
-        <w:rPr>
-          <w:rFonts w:ascii="Times New Roman" w:eastAsia="Times New Roman" w:hAnsi="Times New Roman" w:cs="Times New Roman"/>
-          <w:color w:val="000000"/>
-          <w:sz w:val="24"/>
-          <w:szCs w:val="24"/>
-          <w:lang w:eastAsia="es-PE"/>
-        </w:rPr>
-        <w:t xml:space="preserve"> </w:t>
-      </w:r>
-      <w:proofErr w:type="spellStart"/>
-      <w:r>
-        <w:rPr>
-          <w:rFonts w:ascii="Times New Roman" w:eastAsia="Times New Roman" w:hAnsi="Times New Roman" w:cs="Times New Roman"/>
-          <w:color w:val="000000"/>
-          <w:sz w:val="24"/>
-          <w:szCs w:val="24"/>
-          <w:lang w:eastAsia="es-PE"/>
-        </w:rPr>
-        <w:t>Technology</w:t>
-      </w:r>
-      <w:proofErr w:type="spellEnd"/>
-      <w:r>
-        <w:rPr>
-          <w:rFonts w:ascii="Times New Roman" w:eastAsia="Times New Roman" w:hAnsi="Times New Roman" w:cs="Times New Roman"/>
-          <w:color w:val="000000"/>
-          <w:sz w:val="24"/>
-          <w:szCs w:val="24"/>
-          <w:lang w:eastAsia="es-PE"/>
-        </w:rPr>
-        <w:t xml:space="preserve"> </w:t>
-      </w:r>
-      <w:proofErr w:type="spellStart"/>
-      <w:r>
-        <w:rPr>
-          <w:rFonts w:ascii="Times New Roman" w:eastAsia="Times New Roman" w:hAnsi="Times New Roman" w:cs="Times New Roman"/>
-          <w:color w:val="000000"/>
-          <w:sz w:val="24"/>
-          <w:szCs w:val="24"/>
-          <w:lang w:eastAsia="es-PE"/>
-        </w:rPr>
-        <w:t>Infrastructure</w:t>
-      </w:r>
-      <w:proofErr w:type="spellEnd"/>
-      <w:r>
-        <w:rPr>
-          <w:rFonts w:ascii="Times New Roman" w:eastAsia="Times New Roman" w:hAnsi="Times New Roman" w:cs="Times New Roman"/>
-          <w:color w:val="000000"/>
-          <w:sz w:val="24"/>
-          <w:szCs w:val="24"/>
-          <w:lang w:eastAsia="es-PE"/>
-        </w:rPr>
-        <w:t xml:space="preserve"> Library o Biblioteca de Infraestructura de Tecnologías de la Información) es un compendio de publicaciones, o librería, que describen de manera sistemática un conjunto de “buenas prácticas” para la gestión de los servicios de Tecnología Informática (en adelante TI).</w:t>
+        <w:t>ITIL (Information Technology Infrastructure Library o Biblioteca de Infraestructura de Tecnologías de la Información) es un compendio de publicaciones, o librería, que describen de manera sistemática un conjunto de “buenas prácticas” para la gestión de los servicios de Tecnología Informática (en adelante TI).</w:t>
       </w:r>
     </w:p>
     <w:p>
@@ -9302,51 +8106,7 @@
           <w:szCs w:val="24"/>
           <w:lang w:eastAsia="es-PE"/>
         </w:rPr>
-        <w:t xml:space="preserve">ITIL nació en la década de 1980, a través de la Agencia Central de Telecomunicaciones y Computación del Gobierno Británico (Central </w:t>
-      </w:r>
-      <w:proofErr w:type="spellStart"/>
-      <w:r>
-        <w:rPr>
-          <w:rFonts w:ascii="Times New Roman" w:eastAsia="Times New Roman" w:hAnsi="Times New Roman" w:cs="Times New Roman"/>
-          <w:color w:val="000000"/>
-          <w:sz w:val="24"/>
-          <w:szCs w:val="24"/>
-          <w:lang w:eastAsia="es-PE"/>
-        </w:rPr>
-        <w:t>Computer</w:t>
-      </w:r>
-      <w:proofErr w:type="spellEnd"/>
-      <w:r>
-        <w:rPr>
-          <w:rFonts w:ascii="Times New Roman" w:eastAsia="Times New Roman" w:hAnsi="Times New Roman" w:cs="Times New Roman"/>
-          <w:color w:val="000000"/>
-          <w:sz w:val="24"/>
-          <w:szCs w:val="24"/>
-          <w:lang w:eastAsia="es-PE"/>
-        </w:rPr>
-        <w:t xml:space="preserve"> and </w:t>
-      </w:r>
-      <w:proofErr w:type="spellStart"/>
-      <w:r>
-        <w:rPr>
-          <w:rFonts w:ascii="Times New Roman" w:eastAsia="Times New Roman" w:hAnsi="Times New Roman" w:cs="Times New Roman"/>
-          <w:color w:val="000000"/>
-          <w:sz w:val="24"/>
-          <w:szCs w:val="24"/>
-          <w:lang w:eastAsia="es-PE"/>
-        </w:rPr>
-        <w:t>Telecommunications</w:t>
-      </w:r>
-      <w:proofErr w:type="spellEnd"/>
-      <w:r>
-        <w:rPr>
-          <w:rFonts w:ascii="Times New Roman" w:eastAsia="Times New Roman" w:hAnsi="Times New Roman" w:cs="Times New Roman"/>
-          <w:color w:val="000000"/>
-          <w:sz w:val="24"/>
-          <w:szCs w:val="24"/>
-          <w:lang w:eastAsia="es-PE"/>
-        </w:rPr>
-        <w:t xml:space="preserve"> Agency - CCTA), que ideó y desarrolló una guía para que las oficinas del sector público británico fueran más eficientes en su trabajo y por tanto se redujeran los costes derivados de los recursos TI. Sin </w:t>
+        <w:t xml:space="preserve">ITIL nació en la década de 1980, a través de la Agencia Central de Telecomunicaciones y Computación del Gobierno Británico (Central Computer and Telecommunications Agency - CCTA), que ideó y desarrolló una guía para que las oficinas del sector público británico fueran más eficientes en su trabajo y por tanto se redujeran los costes derivados de los recursos TI. Sin </w:t>
       </w:r>
       <w:r>
         <w:rPr>
@@ -9419,51 +8179,7 @@
           <w:szCs w:val="24"/>
           <w:lang w:eastAsia="es-PE"/>
         </w:rPr>
-        <w:t xml:space="preserve">En la actualidad ITIL pertenece al Oficina de Comercio Británico (Office </w:t>
-      </w:r>
-      <w:proofErr w:type="spellStart"/>
-      <w:r>
-        <w:rPr>
-          <w:rFonts w:ascii="Times New Roman" w:eastAsia="Times New Roman" w:hAnsi="Times New Roman" w:cs="Times New Roman"/>
-          <w:color w:val="000000"/>
-          <w:sz w:val="24"/>
-          <w:szCs w:val="24"/>
-          <w:lang w:eastAsia="es-PE"/>
-        </w:rPr>
-        <w:t>of</w:t>
-      </w:r>
-      <w:proofErr w:type="spellEnd"/>
-      <w:r>
-        <w:rPr>
-          <w:rFonts w:ascii="Times New Roman" w:eastAsia="Times New Roman" w:hAnsi="Times New Roman" w:cs="Times New Roman"/>
-          <w:color w:val="000000"/>
-          <w:sz w:val="24"/>
-          <w:szCs w:val="24"/>
-          <w:lang w:eastAsia="es-PE"/>
-        </w:rPr>
-        <w:t xml:space="preserve"> </w:t>
-      </w:r>
-      <w:proofErr w:type="spellStart"/>
-      <w:r>
-        <w:rPr>
-          <w:rFonts w:ascii="Times New Roman" w:eastAsia="Times New Roman" w:hAnsi="Times New Roman" w:cs="Times New Roman"/>
-          <w:color w:val="000000"/>
-          <w:sz w:val="24"/>
-          <w:szCs w:val="24"/>
-          <w:lang w:eastAsia="es-PE"/>
-        </w:rPr>
-        <w:t>Government</w:t>
-      </w:r>
-      <w:proofErr w:type="spellEnd"/>
-      <w:r>
-        <w:rPr>
-          <w:rFonts w:ascii="Times New Roman" w:eastAsia="Times New Roman" w:hAnsi="Times New Roman" w:cs="Times New Roman"/>
-          <w:color w:val="000000"/>
-          <w:sz w:val="24"/>
-          <w:szCs w:val="24"/>
-          <w:lang w:eastAsia="es-PE"/>
-        </w:rPr>
-        <w:t xml:space="preserve"> Commerce - OGC), pero puede ser utilizado para su aplicación libremente.</w:t>
+        <w:t>En la actualidad ITIL pertenece al Oficina de Comercio Británico (Office of Government Commerce - OGC), pero puede ser utilizado para su aplicación libremente.</w:t>
       </w:r>
     </w:p>
     <w:p>
@@ -9496,7 +8212,7 @@
           <w:lang w:eastAsia="es-PE"/>
         </w:rPr>
       </w:pPr>
-      <w:bookmarkStart w:id="29" w:name="_Toc34321762"/>
+      <w:bookmarkStart w:id="30" w:name="_Toc34321762"/>
       <w:r>
         <w:rPr>
           <w:rFonts w:eastAsia="Times New Roman"/>
@@ -9504,7 +8220,7 @@
         </w:rPr>
         <w:t>Estrategia del Servicio</w:t>
       </w:r>
-      <w:bookmarkEnd w:id="29"/>
+      <w:bookmarkEnd w:id="30"/>
     </w:p>
     <w:p>
       <w:pPr>
@@ -9671,29 +8387,7 @@
           <w:szCs w:val="24"/>
           <w:lang w:eastAsia="es-PE"/>
         </w:rPr>
-        <w:t xml:space="preserve">Identificación del </w:t>
-      </w:r>
-      <w:proofErr w:type="spellStart"/>
-      <w:r>
-        <w:rPr>
-          <w:rFonts w:ascii="Times New Roman" w:eastAsia="Times New Roman" w:hAnsi="Times New Roman" w:cs="Times New Roman"/>
-          <w:color w:val="000000"/>
-          <w:sz w:val="24"/>
-          <w:szCs w:val="24"/>
-          <w:lang w:eastAsia="es-PE"/>
-        </w:rPr>
-        <w:t>sourcing</w:t>
-      </w:r>
-      <w:proofErr w:type="spellEnd"/>
-      <w:r>
-        <w:rPr>
-          <w:rFonts w:ascii="Times New Roman" w:eastAsia="Times New Roman" w:hAnsi="Times New Roman" w:cs="Times New Roman"/>
-          <w:color w:val="000000"/>
-          <w:sz w:val="24"/>
-          <w:szCs w:val="24"/>
-          <w:lang w:eastAsia="es-PE"/>
-        </w:rPr>
-        <w:t xml:space="preserve"> o </w:t>
+        <w:t xml:space="preserve">Identificación del sourcing o </w:t>
       </w:r>
       <w:r>
         <w:rPr>
@@ -9809,20 +8503,8 @@
           <w:szCs w:val="24"/>
           <w:lang w:eastAsia="es-PE"/>
         </w:rPr>
-        <w:t xml:space="preserve">Administración de las estrategias para los servicios de </w:t>
-      </w:r>
-      <w:proofErr w:type="gramStart"/>
-      <w:r>
-        <w:rPr>
-          <w:rFonts w:ascii="Times New Roman" w:eastAsia="Times New Roman" w:hAnsi="Times New Roman" w:cs="Times New Roman"/>
-          <w:color w:val="000000"/>
-          <w:sz w:val="24"/>
-          <w:szCs w:val="24"/>
-          <w:lang w:eastAsia="es-PE"/>
-        </w:rPr>
-        <w:t>TI..</w:t>
-      </w:r>
-      <w:proofErr w:type="gramEnd"/>
+        <w:t>Administración de las estrategias para los servicios de TI..</w:t>
+      </w:r>
     </w:p>
     <w:p>
       <w:pPr>
@@ -9860,7 +8542,7 @@
           <w:lang w:eastAsia="es-PE"/>
         </w:rPr>
       </w:pPr>
-      <w:bookmarkStart w:id="30" w:name="_Toc34321763"/>
+      <w:bookmarkStart w:id="31" w:name="_Toc34321763"/>
       <w:r>
         <w:rPr>
           <w:rFonts w:eastAsia="Times New Roman"/>
@@ -9868,7 +8550,7 @@
         </w:rPr>
         <w:t>Diseño del Servicio</w:t>
       </w:r>
-      <w:bookmarkEnd w:id="30"/>
+      <w:bookmarkEnd w:id="31"/>
     </w:p>
     <w:p>
       <w:pPr>
@@ -10016,29 +8698,7 @@
           <w:szCs w:val="24"/>
           <w:lang w:eastAsia="es-PE"/>
         </w:rPr>
-        <w:t xml:space="preserve">Es el diseño del servicio que toma en cuenta al servicio como algo más que un servicio </w:t>
-      </w:r>
-      <w:proofErr w:type="gramStart"/>
-      <w:r>
-        <w:rPr>
-          <w:rFonts w:ascii="Times New Roman" w:eastAsia="Times New Roman" w:hAnsi="Times New Roman" w:cs="Times New Roman"/>
-          <w:color w:val="212121"/>
-          <w:sz w:val="24"/>
-          <w:szCs w:val="24"/>
-          <w:lang w:eastAsia="es-PE"/>
-        </w:rPr>
-        <w:t>individual</w:t>
-      </w:r>
-      <w:proofErr w:type="gramEnd"/>
-      <w:r>
-        <w:rPr>
-          <w:rFonts w:ascii="Times New Roman" w:eastAsia="Times New Roman" w:hAnsi="Times New Roman" w:cs="Times New Roman"/>
-          <w:color w:val="212121"/>
-          <w:sz w:val="24"/>
-          <w:szCs w:val="24"/>
-          <w:lang w:eastAsia="es-PE"/>
-        </w:rPr>
-        <w:t xml:space="preserve"> sino que también lo hace parte de otros servicios, se podría decir que se habla de acoplamiento y cohesión en términos de programación.</w:t>
+        <w:t>Es el diseño del servicio que toma en cuenta al servicio como algo más que un servicio individual sino que también lo hace parte de otros servicios, se podría decir que se habla de acoplamiento y cohesión en términos de programación.</w:t>
       </w:r>
     </w:p>
     <w:p>
@@ -10071,20 +8731,8 @@
           <w:szCs w:val="24"/>
           <w:lang w:eastAsia="es-PE"/>
         </w:rPr>
-        <w:t xml:space="preserve">Los procesos que se efectúan en esta etapa </w:t>
-      </w:r>
-      <w:proofErr w:type="gramStart"/>
-      <w:r>
-        <w:rPr>
-          <w:rFonts w:ascii="Times New Roman" w:eastAsia="Times New Roman" w:hAnsi="Times New Roman" w:cs="Times New Roman"/>
-          <w:color w:val="212121"/>
-          <w:sz w:val="24"/>
-          <w:szCs w:val="24"/>
-          <w:lang w:eastAsia="es-PE"/>
-        </w:rPr>
-        <w:t>son::</w:t>
-      </w:r>
-      <w:proofErr w:type="gramEnd"/>
+        <w:t>Los procesos que se efectúan en esta etapa son::</w:t>
+      </w:r>
     </w:p>
     <w:p>
       <w:pPr>
@@ -10307,63 +8955,7 @@
           <w:szCs w:val="24"/>
           <w:lang w:eastAsia="es-PE"/>
         </w:rPr>
-        <w:t xml:space="preserve">Administración de los </w:t>
-      </w:r>
-      <w:proofErr w:type="gramStart"/>
-      <w:r>
-        <w:rPr>
-          <w:rFonts w:ascii="Times New Roman" w:eastAsia="Times New Roman" w:hAnsi="Times New Roman" w:cs="Times New Roman"/>
-          <w:color w:val="212121"/>
-          <w:sz w:val="24"/>
-          <w:szCs w:val="24"/>
-          <w:lang w:eastAsia="es-PE"/>
-        </w:rPr>
-        <w:t>proveedores.(</w:t>
-      </w:r>
-      <w:proofErr w:type="spellStart"/>
-      <w:proofErr w:type="gramEnd"/>
-      <w:r>
-        <w:rPr>
-          <w:rFonts w:ascii="Times New Roman" w:eastAsia="Times New Roman" w:hAnsi="Times New Roman" w:cs="Times New Roman"/>
-          <w:color w:val="212121"/>
-          <w:sz w:val="24"/>
-          <w:szCs w:val="24"/>
-          <w:lang w:eastAsia="es-PE"/>
-        </w:rPr>
-        <w:t>SLAs</w:t>
-      </w:r>
-      <w:proofErr w:type="spellEnd"/>
-      <w:r>
-        <w:rPr>
-          <w:rFonts w:ascii="Times New Roman" w:eastAsia="Times New Roman" w:hAnsi="Times New Roman" w:cs="Times New Roman"/>
-          <w:color w:val="212121"/>
-          <w:sz w:val="24"/>
-          <w:szCs w:val="24"/>
-          <w:lang w:eastAsia="es-PE"/>
-        </w:rPr>
-        <w:t xml:space="preserve"> y </w:t>
-      </w:r>
-      <w:proofErr w:type="spellStart"/>
-      <w:r>
-        <w:rPr>
-          <w:rFonts w:ascii="Times New Roman" w:eastAsia="Times New Roman" w:hAnsi="Times New Roman" w:cs="Times New Roman"/>
-          <w:color w:val="212121"/>
-          <w:sz w:val="24"/>
-          <w:szCs w:val="24"/>
-          <w:lang w:eastAsia="es-PE"/>
-        </w:rPr>
-        <w:t>OLAs</w:t>
-      </w:r>
-      <w:proofErr w:type="spellEnd"/>
-      <w:r>
-        <w:rPr>
-          <w:rFonts w:ascii="Times New Roman" w:eastAsia="Times New Roman" w:hAnsi="Times New Roman" w:cs="Times New Roman"/>
-          <w:color w:val="212121"/>
-          <w:sz w:val="24"/>
-          <w:szCs w:val="24"/>
-          <w:lang w:eastAsia="es-PE"/>
-        </w:rPr>
-        <w:t>)[4]</w:t>
+        <w:t>Administración de los proveedores.(SLAs y OLAs)[4]</w:t>
       </w:r>
     </w:p>
     <w:p>
@@ -10385,7 +8977,7 @@
           <w:lang w:eastAsia="es-PE"/>
         </w:rPr>
       </w:pPr>
-      <w:bookmarkStart w:id="31" w:name="_Toc34321764"/>
+      <w:bookmarkStart w:id="32" w:name="_Toc34321764"/>
       <w:r>
         <w:rPr>
           <w:rFonts w:eastAsia="Times New Roman"/>
@@ -10393,7 +8985,7 @@
         </w:rPr>
         <w:t>Transición del Servicio</w:t>
       </w:r>
-      <w:bookmarkEnd w:id="31"/>
+      <w:bookmarkEnd w:id="32"/>
     </w:p>
     <w:p>
       <w:pPr>
@@ -10722,7 +9314,7 @@
           <w:lang w:eastAsia="es-PE"/>
         </w:rPr>
       </w:pPr>
-      <w:bookmarkStart w:id="32" w:name="_Toc34321765"/>
+      <w:bookmarkStart w:id="33" w:name="_Toc34321765"/>
       <w:r>
         <w:rPr>
           <w:rFonts w:eastAsia="Times New Roman"/>
@@ -10730,7 +9322,7 @@
         </w:rPr>
         <w:t>Operación del Servicio</w:t>
       </w:r>
-      <w:bookmarkEnd w:id="32"/>
+      <w:bookmarkEnd w:id="33"/>
     </w:p>
     <w:p>
       <w:pPr>
@@ -11261,7 +9853,7 @@
           <w:lang w:eastAsia="es-PE"/>
         </w:rPr>
       </w:pPr>
-      <w:bookmarkStart w:id="33" w:name="_Toc34321563"/>
+      <w:bookmarkStart w:id="34" w:name="_Toc34321563"/>
       <w:r>
         <w:rPr>
           <w:rFonts w:ascii="Times New Roman" w:hAnsi="Times New Roman" w:cs="Times New Roman"/>
@@ -11407,7 +9999,7 @@
         </w:rPr>
         <w:t xml:space="preserve"> Pagina central de ITIL v3</w:t>
       </w:r>
-      <w:bookmarkEnd w:id="33"/>
+      <w:bookmarkEnd w:id="34"/>
     </w:p>
     <w:p>
       <w:pPr>
@@ -11577,7 +10169,7 @@
           <w:lang w:eastAsia="es-PE"/>
         </w:rPr>
       </w:pPr>
-      <w:bookmarkStart w:id="34" w:name="_Toc34321564"/>
+      <w:bookmarkStart w:id="35" w:name="_Toc34321564"/>
       <w:r>
         <w:rPr>
           <w:rFonts w:ascii="Times New Roman" w:hAnsi="Times New Roman" w:cs="Times New Roman"/>
@@ -11723,7 +10315,7 @@
         </w:rPr>
         <w:t xml:space="preserve"> Cobit 5 (ISACA)</w:t>
       </w:r>
-      <w:bookmarkEnd w:id="34"/>
+      <w:bookmarkEnd w:id="35"/>
     </w:p>
     <w:p>
       <w:pPr>
@@ -11809,33 +10401,7 @@
           <w:szCs w:val="24"/>
           <w:lang w:eastAsia="es-PE"/>
         </w:rPr>
-        <w:t xml:space="preserve">Cubrir la </w:t>
-      </w:r>
-      <w:proofErr w:type="gramStart"/>
-      <w:r>
-        <w:rPr>
-          <w:rFonts w:ascii="Times New Roman" w:eastAsia="Times New Roman" w:hAnsi="Times New Roman" w:cs="Times New Roman"/>
-          <w:b/>
-          <w:bCs/>
-          <w:color w:val="000000"/>
-          <w:sz w:val="24"/>
-          <w:szCs w:val="24"/>
-          <w:lang w:eastAsia="es-PE"/>
-        </w:rPr>
-        <w:t>empresa extremo</w:t>
-      </w:r>
-      <w:proofErr w:type="gramEnd"/>
-      <w:r>
-        <w:rPr>
-          <w:rFonts w:ascii="Times New Roman" w:eastAsia="Times New Roman" w:hAnsi="Times New Roman" w:cs="Times New Roman"/>
-          <w:b/>
-          <w:bCs/>
-          <w:color w:val="000000"/>
-          <w:sz w:val="24"/>
-          <w:szCs w:val="24"/>
-          <w:lang w:eastAsia="es-PE"/>
-        </w:rPr>
-        <w:t xml:space="preserve"> a extremo</w:t>
+        <w:t>Cubrir la empresa extremo a extremo</w:t>
       </w:r>
     </w:p>
     <w:p>
@@ -11990,29 +10556,7 @@
           <w:szCs w:val="24"/>
           <w:lang w:eastAsia="es-PE"/>
         </w:rPr>
-        <w:t>Un gobierno y gestión de las TI de la empresa efectivo y eficiente requiere de un enfoque holístico que tenga en cuenta varios componentes interactivos. COBIT 5 define un conjunto de catalizadores (</w:t>
-      </w:r>
-      <w:proofErr w:type="spellStart"/>
-      <w:r>
-        <w:rPr>
-          <w:rFonts w:ascii="Times New Roman" w:eastAsia="Times New Roman" w:hAnsi="Times New Roman" w:cs="Times New Roman"/>
-          <w:color w:val="000000"/>
-          <w:sz w:val="24"/>
-          <w:szCs w:val="24"/>
-          <w:lang w:eastAsia="es-PE"/>
-        </w:rPr>
-        <w:t>enablers</w:t>
-      </w:r>
-      <w:proofErr w:type="spellEnd"/>
-      <w:r>
-        <w:rPr>
-          <w:rFonts w:ascii="Times New Roman" w:eastAsia="Times New Roman" w:hAnsi="Times New Roman" w:cs="Times New Roman"/>
-          <w:color w:val="000000"/>
-          <w:sz w:val="24"/>
-          <w:szCs w:val="24"/>
-          <w:lang w:eastAsia="es-PE"/>
-        </w:rPr>
-        <w:t>) para apoyar la implementación de un sistema de gobierno y gestión global para las TI de la</w:t>
+        <w:t>Un gobierno y gestión de las TI de la empresa efectivo y eficiente requiere de un enfoque holístico que tenga en cuenta varios componentes interactivos. COBIT 5 define un conjunto de catalizadores (enablers) para apoyar la implementación de un sistema de gobierno y gestión global para las TI de la</w:t>
       </w:r>
     </w:p>
     <w:p>
@@ -12340,12 +10884,12 @@
       <w:pPr>
         <w:pStyle w:val="Ttulo1"/>
       </w:pPr>
-      <w:bookmarkStart w:id="35" w:name="_Toc34321766"/>
+      <w:bookmarkStart w:id="36" w:name="_Toc34321766"/>
       <w:r>
         <w:lastRenderedPageBreak/>
         <w:t>METODLOGIA</w:t>
       </w:r>
-      <w:bookmarkEnd w:id="35"/>
+      <w:bookmarkEnd w:id="36"/>
     </w:p>
     <w:p>
       <w:pPr>
@@ -12360,14 +10904,14 @@
           <w:rFonts w:cs="Times New Roman"/>
         </w:rPr>
       </w:pPr>
-      <w:bookmarkStart w:id="36" w:name="_Toc34321767"/>
+      <w:bookmarkStart w:id="37" w:name="_Toc34321767"/>
       <w:r>
         <w:rPr>
           <w:rFonts w:cs="Times New Roman"/>
         </w:rPr>
         <w:t>Para el desarrollo del proyecto</w:t>
       </w:r>
-      <w:bookmarkEnd w:id="36"/>
+      <w:bookmarkEnd w:id="37"/>
     </w:p>
     <w:p>
       <w:pPr>
@@ -12518,14 +11062,14 @@
           <w:rFonts w:cs="Times New Roman"/>
         </w:rPr>
       </w:pPr>
-      <w:bookmarkStart w:id="37" w:name="_Toc34321768"/>
+      <w:bookmarkStart w:id="38" w:name="_Toc34321768"/>
       <w:r>
         <w:rPr>
           <w:rFonts w:cs="Times New Roman"/>
         </w:rPr>
         <w:t>Para la implementación del Modelo</w:t>
       </w:r>
-      <w:bookmarkEnd w:id="37"/>
+      <w:bookmarkEnd w:id="38"/>
     </w:p>
     <w:p>
       <w:pPr>
@@ -12546,11 +11090,11 @@
         <w:pStyle w:val="Ttulo1"/>
         <w:spacing w:line="360" w:lineRule="auto"/>
       </w:pPr>
-      <w:bookmarkStart w:id="38" w:name="_Toc34321769"/>
+      <w:bookmarkStart w:id="39" w:name="_Toc34321769"/>
       <w:r>
         <w:t>RESULTADOS ESPERADOS</w:t>
       </w:r>
-      <w:bookmarkEnd w:id="38"/>
+      <w:bookmarkEnd w:id="39"/>
     </w:p>
     <w:p>
       <w:pPr>
@@ -12652,11 +11196,11 @@
         <w:pStyle w:val="Ttulo1"/>
         <w:spacing w:line="360" w:lineRule="auto"/>
       </w:pPr>
-      <w:bookmarkStart w:id="39" w:name="_Toc34321770"/>
+      <w:bookmarkStart w:id="40" w:name="_Toc34321770"/>
       <w:r>
         <w:t>CONTRIBUCIONES ORIGINALES ESPERADOS</w:t>
       </w:r>
-      <w:bookmarkEnd w:id="39"/>
+      <w:bookmarkEnd w:id="40"/>
     </w:p>
     <w:p>
       <w:pPr>
@@ -12701,12 +11245,12 @@
         <w:pStyle w:val="Ttulo1"/>
         <w:spacing w:line="360" w:lineRule="auto"/>
       </w:pPr>
-      <w:bookmarkStart w:id="40" w:name="_Toc34321771"/>
+      <w:bookmarkStart w:id="41" w:name="_Toc34321771"/>
       <w:r>
         <w:lastRenderedPageBreak/>
         <w:t>IMPACTO SOCIAL ESPERADO</w:t>
       </w:r>
-      <w:bookmarkEnd w:id="40"/>
+      <w:bookmarkEnd w:id="41"/>
     </w:p>
     <w:p>
       <w:pPr>
@@ -12750,11 +11294,11 @@
       <w:pPr>
         <w:pStyle w:val="Ttulo1"/>
       </w:pPr>
-      <w:bookmarkStart w:id="41" w:name="_Toc34321772"/>
+      <w:bookmarkStart w:id="42" w:name="_Toc34321772"/>
       <w:r>
         <w:t>INDICE TENTATIVO</w:t>
       </w:r>
-      <w:bookmarkEnd w:id="41"/>
+      <w:bookmarkEnd w:id="42"/>
     </w:p>
     <w:p>
       <w:pPr>
@@ -12777,28 +11321,12 @@
           <w:rFonts w:ascii="Times New Roman" w:hAnsi="Times New Roman" w:cs="Times New Roman"/>
         </w:rPr>
       </w:pPr>
-      <w:proofErr w:type="spellStart"/>
-      <w:r>
-        <w:rPr>
-          <w:rFonts w:ascii="Times New Roman" w:hAnsi="Times New Roman" w:cs="Times New Roman"/>
-        </w:rPr>
-        <w:t>Recoleccion</w:t>
-      </w:r>
-      <w:proofErr w:type="spellEnd"/>
-      <w:r>
-        <w:rPr>
-          <w:rFonts w:ascii="Times New Roman" w:hAnsi="Times New Roman" w:cs="Times New Roman"/>
-        </w:rPr>
-        <w:t xml:space="preserve"> de </w:t>
-      </w:r>
-      <w:proofErr w:type="spellStart"/>
-      <w:r>
-        <w:rPr>
-          <w:rFonts w:ascii="Times New Roman" w:hAnsi="Times New Roman" w:cs="Times New Roman"/>
-        </w:rPr>
-        <w:t>informacion</w:t>
-      </w:r>
-      <w:proofErr w:type="spellEnd"/>
+      <w:r>
+        <w:rPr>
+          <w:rFonts w:ascii="Times New Roman" w:hAnsi="Times New Roman" w:cs="Times New Roman"/>
+        </w:rPr>
+        <w:t>Recoleccion de informacion</w:t>
+      </w:r>
     </w:p>
     <w:p>
       <w:pPr>
@@ -12867,21 +11395,7 @@
         <w:rPr>
           <w:rFonts w:ascii="Times New Roman" w:hAnsi="Times New Roman" w:cs="Times New Roman"/>
         </w:rPr>
-        <w:t xml:space="preserve">Capítulo V. </w:t>
-      </w:r>
-      <w:proofErr w:type="spellStart"/>
-      <w:r>
-        <w:rPr>
-          <w:rFonts w:ascii="Times New Roman" w:hAnsi="Times New Roman" w:cs="Times New Roman"/>
-        </w:rPr>
-        <w:t>Analisis</w:t>
-      </w:r>
-      <w:proofErr w:type="spellEnd"/>
-      <w:r>
-        <w:rPr>
-          <w:rFonts w:ascii="Times New Roman" w:hAnsi="Times New Roman" w:cs="Times New Roman"/>
-        </w:rPr>
-        <w:t xml:space="preserve"> de madurez post implementación.</w:t>
+        <w:t>Capítulo V. Analisis de madurez post implementación.</w:t>
       </w:r>
     </w:p>
     <w:p>
@@ -12930,22 +11444,22 @@
       <w:pPr>
         <w:pStyle w:val="Ttulo1"/>
       </w:pPr>
-      <w:bookmarkStart w:id="42" w:name="_Toc34321773"/>
+      <w:bookmarkStart w:id="43" w:name="_Toc34321773"/>
       <w:r>
         <w:t>CRONOGRAMA DE ACTIVIDADES</w:t>
       </w:r>
-      <w:bookmarkEnd w:id="42"/>
+      <w:bookmarkEnd w:id="43"/>
     </w:p>
     <w:p>
       <w:pPr>
         <w:pStyle w:val="Ttulo1"/>
         <w:spacing w:line="360" w:lineRule="auto"/>
       </w:pPr>
-      <w:bookmarkStart w:id="43" w:name="_Toc34321774"/>
+      <w:bookmarkStart w:id="44" w:name="_Toc34321774"/>
       <w:r>
         <w:t>PRESUPUESTO</w:t>
       </w:r>
-      <w:bookmarkEnd w:id="43"/>
+      <w:bookmarkEnd w:id="44"/>
     </w:p>
     <w:tbl>
       <w:tblPr>
@@ -13242,7 +11756,7 @@
           <w:szCs w:val="20"/>
         </w:rPr>
       </w:pPr>
-      <w:bookmarkStart w:id="44" w:name="_Toc34321597"/>
+      <w:bookmarkStart w:id="45" w:name="_Toc34321597"/>
       <w:r>
         <w:rPr>
           <w:rFonts w:ascii="Times New Roman" w:hAnsi="Times New Roman" w:cs="Times New Roman"/>
@@ -13388,7 +11902,7 @@
         </w:rPr>
         <w:t xml:space="preserve"> Presupuesto de Recursos Humanos</w:t>
       </w:r>
-      <w:bookmarkEnd w:id="44"/>
+      <w:bookmarkEnd w:id="45"/>
     </w:p>
     <w:tbl>
       <w:tblPr>
@@ -13911,7 +12425,7 @@
           <w:szCs w:val="20"/>
         </w:rPr>
       </w:pPr>
-      <w:bookmarkStart w:id="45" w:name="_Toc34321598"/>
+      <w:bookmarkStart w:id="46" w:name="_Toc34321598"/>
       <w:r>
         <w:rPr>
           <w:rFonts w:ascii="Times New Roman" w:hAnsi="Times New Roman" w:cs="Times New Roman"/>
@@ -14058,7 +12572,7 @@
         </w:rPr>
         <w:t xml:space="preserve"> Presupuesto de Recursos Tecnológicos</w:t>
       </w:r>
-      <w:bookmarkEnd w:id="45"/>
+      <w:bookmarkEnd w:id="46"/>
     </w:p>
     <w:tbl>
       <w:tblPr>
@@ -14649,7 +13163,7 @@
           <w:szCs w:val="20"/>
         </w:rPr>
       </w:pPr>
-      <w:bookmarkStart w:id="46" w:name="_Toc34321599"/>
+      <w:bookmarkStart w:id="47" w:name="_Toc34321599"/>
       <w:r>
         <w:rPr>
           <w:rFonts w:ascii="Times New Roman" w:hAnsi="Times New Roman" w:cs="Times New Roman"/>
@@ -14795,7 +13309,7 @@
         </w:rPr>
         <w:t xml:space="preserve"> Presupuesto de otros recursos</w:t>
       </w:r>
-      <w:bookmarkEnd w:id="46"/>
+      <w:bookmarkEnd w:id="47"/>
     </w:p>
     <w:p>
       <w:pPr>
@@ -15034,7 +13548,7 @@
           <w:szCs w:val="20"/>
         </w:rPr>
       </w:pPr>
-      <w:bookmarkStart w:id="47" w:name="_Toc34321600"/>
+      <w:bookmarkStart w:id="48" w:name="_Toc34321600"/>
       <w:r>
         <w:rPr>
           <w:rFonts w:ascii="Times New Roman" w:hAnsi="Times New Roman" w:cs="Times New Roman"/>
@@ -15180,7 +13694,7 @@
         </w:rPr>
         <w:t xml:space="preserve"> Tabla de Resumen de Costos</w:t>
       </w:r>
-      <w:bookmarkEnd w:id="47"/>
+      <w:bookmarkEnd w:id="48"/>
     </w:p>
     <w:p>
       <w:pPr>
@@ -15205,12 +13719,12 @@
         <w:ind w:left="360"/>
         <w:jc w:val="center"/>
       </w:pPr>
-      <w:bookmarkStart w:id="48" w:name="_Toc34321775"/>
+      <w:bookmarkStart w:id="49" w:name="_Toc34321775"/>
       <w:r>
         <w:lastRenderedPageBreak/>
         <w:t>BIBLIOGRAFIA</w:t>
       </w:r>
-      <w:bookmarkEnd w:id="48"/>
+      <w:bookmarkEnd w:id="49"/>
     </w:p>
     <w:p>
       <w:pPr>
@@ -15283,19 +13797,11 @@
           <w:color w:val="000000"/>
         </w:rPr>
       </w:pPr>
-      <w:proofErr w:type="spellStart"/>
       <w:r>
         <w:rPr>
           <w:color w:val="000000"/>
         </w:rPr>
-        <w:t>Sandhusen</w:t>
-      </w:r>
-      <w:proofErr w:type="spellEnd"/>
-      <w:r>
-        <w:rPr>
-          <w:color w:val="000000"/>
-        </w:rPr>
-        <w:t xml:space="preserve"> L. Richard, Compañía Editorial Continental, (2002). Mercadotecnia primera edición, Pág. 385.</w:t>
+        <w:t>Sandhusen L. Richard, Compañía Editorial Continental, (2002). Mercadotecnia primera edición, Pág. 385.</w:t>
       </w:r>
     </w:p>
     <w:p>
@@ -15315,35 +13821,7 @@
         <w:rPr>
           <w:color w:val="000000"/>
         </w:rPr>
-        <w:t xml:space="preserve">Lamb Charles, </w:t>
-      </w:r>
-      <w:proofErr w:type="spellStart"/>
-      <w:r>
-        <w:rPr>
-          <w:color w:val="000000"/>
-        </w:rPr>
-        <w:t>Hair</w:t>
-      </w:r>
-      <w:proofErr w:type="spellEnd"/>
-      <w:r>
-        <w:rPr>
-          <w:color w:val="000000"/>
-        </w:rPr>
-        <w:t xml:space="preserve"> Joseph y </w:t>
-      </w:r>
-      <w:proofErr w:type="spellStart"/>
-      <w:r>
-        <w:rPr>
-          <w:color w:val="000000"/>
-        </w:rPr>
-        <w:t>McDaniel</w:t>
-      </w:r>
-      <w:proofErr w:type="spellEnd"/>
-      <w:r>
-        <w:rPr>
-          <w:color w:val="000000"/>
-        </w:rPr>
-        <w:t xml:space="preserve"> Carl, International Thomson Editores, (2002). Marketing sexta edición, Pág. 344.</w:t>
+        <w:t>Lamb Charles, Hair Joseph y McDaniel Carl, International Thomson Editores, (2002). Marketing sexta edición, Pág. 344.</w:t>
       </w:r>
     </w:p>
     <w:p>
@@ -15535,16 +14013,8 @@
         <w:rPr>
           <w:color w:val="000000"/>
         </w:rPr>
-        <w:t xml:space="preserve">Andy Wong </w:t>
-      </w:r>
-      <w:proofErr w:type="spellStart"/>
-      <w:r>
-        <w:rPr>
-          <w:color w:val="000000"/>
-        </w:rPr>
-        <w:t>Shum</w:t>
-      </w:r>
-      <w:proofErr w:type="spellEnd"/>
+        <w:t>Andy Wong Shum</w:t>
+      </w:r>
       <w:r>
         <w:rPr>
           <w:color w:val="000000"/>
@@ -15610,45 +14080,23 @@
         </w:rPr>
         <w:t>(</w:t>
       </w:r>
-      <w:proofErr w:type="gramStart"/>
       <w:r>
         <w:rPr>
           <w:color w:val="000000"/>
         </w:rPr>
-        <w:t>Abril</w:t>
-      </w:r>
-      <w:proofErr w:type="gramEnd"/>
+        <w:t>Abril 2018</w:t>
+      </w:r>
       <w:r>
         <w:rPr>
           <w:color w:val="000000"/>
         </w:rPr>
-        <w:t xml:space="preserve"> 2018</w:t>
+        <w:t>)</w:t>
       </w:r>
       <w:r>
         <w:rPr>
           <w:color w:val="000000"/>
         </w:rPr>
-        <w:t>)</w:t>
-      </w:r>
-      <w:r>
-        <w:rPr>
-          <w:color w:val="000000"/>
-        </w:rPr>
-        <w:t xml:space="preserve"> ¿</w:t>
-      </w:r>
-      <w:proofErr w:type="spellStart"/>
-      <w:r>
-        <w:rPr>
-          <w:color w:val="000000"/>
-        </w:rPr>
-        <w:t>que</w:t>
-      </w:r>
-      <w:proofErr w:type="spellEnd"/>
-      <w:r>
-        <w:rPr>
-          <w:color w:val="000000"/>
-        </w:rPr>
-        <w:t xml:space="preserve"> es el ciclo de vida de ITIL?</w:t>
+        <w:t xml:space="preserve"> ¿que es el ciclo de vida de ITIL?</w:t>
       </w:r>
       <w:r>
         <w:rPr>
@@ -15739,63 +14187,7 @@
         <w:rPr>
           <w:color w:val="000000"/>
         </w:rPr>
-        <w:t xml:space="preserve">American Marketing </w:t>
-      </w:r>
-      <w:proofErr w:type="spellStart"/>
-      <w:r>
-        <w:rPr>
-          <w:color w:val="000000"/>
-        </w:rPr>
-        <w:t>Association</w:t>
-      </w:r>
-      <w:proofErr w:type="spellEnd"/>
-      <w:r>
-        <w:rPr>
-          <w:color w:val="000000"/>
-        </w:rPr>
-        <w:t xml:space="preserve">, (2006). </w:t>
-      </w:r>
-      <w:proofErr w:type="spellStart"/>
-      <w:r>
-        <w:rPr>
-          <w:color w:val="000000"/>
-        </w:rPr>
-        <w:t>Dictionary</w:t>
-      </w:r>
-      <w:proofErr w:type="spellEnd"/>
-      <w:r>
-        <w:rPr>
-          <w:color w:val="000000"/>
-        </w:rPr>
-        <w:t xml:space="preserve"> </w:t>
-      </w:r>
-      <w:proofErr w:type="spellStart"/>
-      <w:r>
-        <w:rPr>
-          <w:color w:val="000000"/>
-        </w:rPr>
-        <w:t>of</w:t>
-      </w:r>
-      <w:proofErr w:type="spellEnd"/>
-      <w:r>
-        <w:rPr>
-          <w:color w:val="000000"/>
-        </w:rPr>
-        <w:t xml:space="preserve"> Marketing </w:t>
-      </w:r>
-      <w:proofErr w:type="spellStart"/>
-      <w:r>
-        <w:rPr>
-          <w:color w:val="000000"/>
-        </w:rPr>
-        <w:t>Terms</w:t>
-      </w:r>
-      <w:proofErr w:type="spellEnd"/>
-      <w:r>
-        <w:rPr>
-          <w:color w:val="000000"/>
-        </w:rPr>
-        <w:t xml:space="preserve"> versión original, recuperado de </w:t>
+        <w:t xml:space="preserve">American Marketing Association, (2006). Dictionary of Marketing Terms versión original, recuperado de </w:t>
       </w:r>
       <w:r>
         <w:rPr>
@@ -15824,100 +14216,14 @@
         <w:rPr>
           <w:color w:val="000000"/>
         </w:rPr>
-        <w:t xml:space="preserve">AXELOS </w:t>
-      </w:r>
-      <w:proofErr w:type="spellStart"/>
+        <w:t xml:space="preserve">AXELOS Globla best practice, (2018). </w:t>
+      </w:r>
       <w:r>
         <w:rPr>
           <w:color w:val="000000"/>
         </w:rPr>
-        <w:t>Globla</w:t>
-      </w:r>
-      <w:proofErr w:type="spellEnd"/>
-      <w:r>
-        <w:rPr>
-          <w:color w:val="000000"/>
-        </w:rPr>
-        <w:t xml:space="preserve"> </w:t>
-      </w:r>
-      <w:proofErr w:type="spellStart"/>
-      <w:r>
-        <w:rPr>
-          <w:color w:val="000000"/>
-        </w:rPr>
-        <w:t>best</w:t>
-      </w:r>
-      <w:proofErr w:type="spellEnd"/>
-      <w:r>
-        <w:rPr>
-          <w:color w:val="000000"/>
-        </w:rPr>
-        <w:t xml:space="preserve"> </w:t>
-      </w:r>
-      <w:proofErr w:type="spellStart"/>
-      <w:r>
-        <w:rPr>
-          <w:color w:val="000000"/>
-        </w:rPr>
-        <w:t>practice</w:t>
-      </w:r>
-      <w:proofErr w:type="spellEnd"/>
-      <w:r>
-        <w:rPr>
-          <w:color w:val="000000"/>
-        </w:rPr>
-        <w:t xml:space="preserve">, (2018). </w:t>
-      </w:r>
-      <w:proofErr w:type="spellStart"/>
-      <w:r>
-        <w:rPr>
-          <w:color w:val="000000"/>
-        </w:rPr>
-        <w:t>What</w:t>
-      </w:r>
-      <w:proofErr w:type="spellEnd"/>
-      <w:r>
-        <w:rPr>
-          <w:color w:val="000000"/>
-        </w:rPr>
-        <w:t xml:space="preserve"> </w:t>
-      </w:r>
-      <w:proofErr w:type="spellStart"/>
-      <w:r>
-        <w:rPr>
-          <w:color w:val="000000"/>
-        </w:rPr>
-        <w:t>is</w:t>
-      </w:r>
-      <w:proofErr w:type="spellEnd"/>
-      <w:r>
-        <w:rPr>
-          <w:color w:val="000000"/>
-        </w:rPr>
-        <w:t xml:space="preserve"> IT </w:t>
-      </w:r>
-      <w:proofErr w:type="spellStart"/>
-      <w:r>
-        <w:rPr>
-          <w:color w:val="000000"/>
-        </w:rPr>
-        <w:t>service</w:t>
-      </w:r>
-      <w:proofErr w:type="spellEnd"/>
-      <w:r>
-        <w:rPr>
-          <w:color w:val="000000"/>
-        </w:rPr>
-        <w:t xml:space="preserve"> </w:t>
-      </w:r>
-      <w:proofErr w:type="spellStart"/>
-      <w:r>
-        <w:rPr>
-          <w:color w:val="000000"/>
-        </w:rPr>
-        <w:t>management</w:t>
-      </w:r>
-      <w:proofErr w:type="spellEnd"/>
+        <w:t>What is IT service management</w:t>
+      </w:r>
       <w:r>
         <w:rPr>
           <w:color w:val="000000"/>
@@ -15949,19 +14255,11 @@
         </w:numPr>
         <w:spacing w:before="0" w:beforeAutospacing="0" w:after="0" w:afterAutospacing="0" w:line="360" w:lineRule="auto"/>
       </w:pPr>
-      <w:proofErr w:type="spellStart"/>
       <w:r>
         <w:rPr>
           <w:color w:val="000000"/>
         </w:rPr>
-        <w:t>Cocepto.de</w:t>
-      </w:r>
-      <w:proofErr w:type="spellEnd"/>
-      <w:r>
-        <w:rPr>
-          <w:color w:val="000000"/>
-        </w:rPr>
-        <w:t xml:space="preserve">, (2020). </w:t>
+        <w:t xml:space="preserve">Cocepto.de, (2020). </w:t>
       </w:r>
       <w:r>
         <w:rPr>
@@ -19383,6 +17681,14 @@
     <w:abstractNumId w:val="13"/>
   </w:num>
 </w:numbering>
+</file>
+
+<file path=word/people.xml><?xml version="1.0" encoding="utf-8"?>
+<w15:people xmlns:wpc="http://schemas.microsoft.com/office/word/2010/wordprocessingCanvas" xmlns:cx="http://schemas.microsoft.com/office/drawing/2014/chartex" xmlns:cx1="http://schemas.microsoft.com/office/drawing/2015/9/8/chartex" xmlns:cx2="http://schemas.microsoft.com/office/drawing/2015/10/21/chartex" xmlns:cx3="http://schemas.microsoft.com/office/drawing/2016/5/9/chartex" xmlns:cx4="http://schemas.microsoft.com/office/drawing/2016/5/10/chartex" xmlns:cx5="http://schemas.microsoft.com/office/drawing/2016/5/11/chartex" xmlns:cx6="http://schemas.microsoft.com/office/drawing/2016/5/12/chartex" xmlns:cx7="http://schemas.microsoft.com/office/drawing/2016/5/13/chartex" xmlns:cx8="http://schemas.microsoft.com/office/drawing/2016/5/14/chartex" xmlns:mc="http://schemas.openxmlformats.org/markup-compatibility/2006" xmlns:aink="http://schemas.microsoft.com/office/drawing/2016/ink" xmlns:am3d="http://schemas.microsoft.com/office/drawing/2017/model3d" xmlns:o="urn:schemas-microsoft-com:office:office" xmlns:r="http://schemas.openxmlformats.org/officeDocument/2006/relationships" xmlns:m="http://schemas.openxmlformats.org/officeDocument/2006/math" xmlns:v="urn:schemas-microsoft-com:vml" xmlns:wp14="http://schemas.microsoft.com/office/word/2010/wordprocessingDrawing" xmlns:wp="http://schemas.openxmlformats.org/drawingml/2006/wordprocessingDrawing" xmlns:w10="urn:schemas-microsoft-com:office:word" xmlns:w="http://schemas.openxmlformats.org/wordprocessingml/2006/main" xmlns:w14="http://schemas.microsoft.com/office/word/2010/wordml" xmlns:w15="http://schemas.microsoft.com/office/word/2012/wordml" xmlns:w16cid="http://schemas.microsoft.com/office/word/2016/wordml/cid" xmlns:w16se="http://schemas.microsoft.com/office/word/2015/wordml/symex" xmlns:wpg="http://schemas.microsoft.com/office/word/2010/wordprocessingGroup" xmlns:wpi="http://schemas.microsoft.com/office/word/2010/wordprocessingInk" xmlns:wne="http://schemas.microsoft.com/office/word/2006/wordml" xmlns:wps="http://schemas.microsoft.com/office/word/2010/wordprocessingShape" mc:Ignorable="w14 w15 w16se w16cid wp14">
+  <w15:person w15:author="Wilian Huanca Marca">
+    <w15:presenceInfo w15:providerId="Windows Live" w15:userId="1419d9736e93e229"/>
+  </w15:person>
+</w15:people>
 </file>
 
 <file path=word/styles.xml><?xml version="1.0" encoding="utf-8"?>
@@ -20562,7 +18868,7 @@
 </file>
 
 <file path=customXml/itemProps1.xml><?xml version="1.0" encoding="utf-8"?>
-<ds:datastoreItem xmlns:ds="http://schemas.openxmlformats.org/officeDocument/2006/customXml" ds:itemID="{230A5D06-9C1A-4BE6-942E-F24CAC43F7DB}">
+<ds:datastoreItem xmlns:ds="http://schemas.openxmlformats.org/officeDocument/2006/customXml" ds:itemID="{6742EECE-70DE-40DA-B437-7EDD477F2E75}">
   <ds:schemaRefs>
     <ds:schemaRef ds:uri="http://schemas.openxmlformats.org/officeDocument/2006/bibliography"/>
   </ds:schemaRefs>

</xml_diff>